<commit_message>
Models produce desired results
Model does better than benchmark
Code is now commented and properly labeled
</commit_message>
<xml_diff>
--- a/Proposal/capstone project v4.docx
+++ b/Proposal/capstone project v4.docx
@@ -2388,6 +2388,7 @@
     <w:p>
       <w:pPr>
         <w:spacing w:after="240" w:line="240" w:lineRule="auto"/>
+        <w:ind w:firstLine="288"/>
         <w:rPr>
           <w:rFonts w:ascii="Segoe UI" w:eastAsia="Times New Roman" w:hAnsi="Segoe UI" w:cs="Segoe UI"/>
           <w:color w:val="24292E"/>
@@ -2426,6 +2427,7 @@
     <w:p>
       <w:pPr>
         <w:spacing w:after="240" w:line="240" w:lineRule="auto"/>
+        <w:ind w:firstLine="288"/>
         <w:rPr>
           <w:rFonts w:ascii="Segoe UI" w:eastAsia="Times New Roman" w:hAnsi="Segoe UI" w:cs="Segoe UI"/>
           <w:color w:val="24292E"/>
@@ -2477,6 +2479,7 @@
     <w:p>
       <w:pPr>
         <w:spacing w:after="240" w:line="240" w:lineRule="auto"/>
+        <w:ind w:firstLine="288"/>
         <w:rPr>
           <w:rFonts w:ascii="Segoe UI" w:eastAsia="Times New Roman" w:hAnsi="Segoe UI" w:cs="Segoe UI"/>
           <w:color w:val="24292E"/>
@@ -3940,6 +3943,7 @@
     <w:p>
       <w:pPr>
         <w:spacing w:after="240" w:line="240" w:lineRule="auto"/>
+        <w:ind w:left="288"/>
         <w:rPr>
           <w:rFonts w:ascii="Segoe UI" w:eastAsia="Times New Roman" w:hAnsi="Segoe UI" w:cs="Segoe UI"/>
           <w:color w:val="24292E"/>
@@ -4001,18 +4005,6 @@
         </w:rPr>
         <w:t>prediction is completely the same as the actual value, the log loss results to a 2.11e-15 and when the prediction is completely wrong, the log loss reaches 34.54.</w:t>
       </w:r>
-    </w:p>
-    <w:p>
-      <w:pPr>
-        <w:spacing w:after="240" w:line="240" w:lineRule="auto"/>
-        <w:ind w:left="288"/>
-        <w:rPr>
-          <w:rFonts w:ascii="Segoe UI" w:eastAsia="Times New Roman" w:hAnsi="Segoe UI" w:cs="Segoe UI"/>
-          <w:color w:val="24292E"/>
-          <w:sz w:val="24"/>
-          <w:szCs w:val="24"/>
-        </w:rPr>
-      </w:pPr>
     </w:p>
     <w:p>
       <w:pPr>
@@ -4031,7 +4023,6 @@
           <w:szCs w:val="30"/>
         </w:rPr>
       </w:pPr>
-      <w:proofErr w:type="gramStart"/>
       <w:r>
         <w:rPr>
           <w:rFonts w:ascii="Segoe UI" w:eastAsia="Times New Roman" w:hAnsi="Segoe UI" w:cs="Segoe UI"/>
@@ -4042,29 +4033,6 @@
           <w:szCs w:val="30"/>
         </w:rPr>
         <w:t>Analysis</w:t>
-      </w:r>
-      <w:r>
-        <w:rPr>
-          <w:rFonts w:ascii="Segoe UI" w:eastAsia="Times New Roman" w:hAnsi="Segoe UI" w:cs="Segoe UI"/>
-          <w:b/>
-          <w:bCs/>
-          <w:color w:val="24292E"/>
-          <w:sz w:val="30"/>
-          <w:szCs w:val="30"/>
-        </w:rPr>
-        <w:t>(</w:t>
-      </w:r>
-      <w:proofErr w:type="gramEnd"/>
-      <w:r>
-        <w:rPr>
-          <w:rFonts w:ascii="Segoe UI" w:eastAsia="Times New Roman" w:hAnsi="Segoe UI" w:cs="Segoe UI"/>
-          <w:b/>
-          <w:bCs/>
-          <w:color w:val="24292E"/>
-          <w:sz w:val="30"/>
-          <w:szCs w:val="30"/>
-        </w:rPr>
-        <w:t>2-4 pages)</w:t>
       </w:r>
     </w:p>
     <w:p>
@@ -4321,16 +4289,25 @@
           <w:sz w:val="24"/>
           <w:szCs w:val="24"/>
         </w:rPr>
-        <w:t xml:space="preserve"> we can come to know that o</w:t>
-      </w:r>
-      <w:r>
-        <w:rPr>
-          <w:rFonts w:ascii="Segoe UI" w:eastAsia="Times New Roman" w:hAnsi="Segoe UI" w:cs="Segoe UI"/>
-          <w:color w:val="24292E"/>
-          <w:sz w:val="24"/>
-          <w:szCs w:val="24"/>
-        </w:rPr>
-        <w:t>f the 22424 train images, there are only 22 unique drivers.</w:t>
+        <w:t xml:space="preserve"> we can come to know that of the 22424 train images, there are only 2</w:t>
+      </w:r>
+      <w:r>
+        <w:rPr>
+          <w:rFonts w:ascii="Segoe UI" w:eastAsia="Times New Roman" w:hAnsi="Segoe UI" w:cs="Segoe UI"/>
+          <w:color w:val="24292E"/>
+          <w:sz w:val="24"/>
+          <w:szCs w:val="24"/>
+        </w:rPr>
+        <w:t>6</w:t>
+      </w:r>
+      <w:r>
+        <w:rPr>
+          <w:rFonts w:ascii="Segoe UI" w:eastAsia="Times New Roman" w:hAnsi="Segoe UI" w:cs="Segoe UI"/>
+          <w:color w:val="24292E"/>
+          <w:sz w:val="24"/>
+          <w:szCs w:val="24"/>
+        </w:rPr>
+        <w:t xml:space="preserve"> unique drivers.</w:t>
       </w:r>
       <w:r>
         <w:rPr>
@@ -4622,43 +4599,7 @@
           <w:sz w:val="24"/>
           <w:szCs w:val="24"/>
         </w:rPr>
-        <w:t>The number of images per category may have to be reduced to 1911</w:t>
-      </w:r>
-      <w:r>
-        <w:rPr>
-          <w:rFonts w:ascii="Segoe UI" w:eastAsia="Times New Roman" w:hAnsi="Segoe UI" w:cs="Segoe UI"/>
-          <w:color w:val="24292E"/>
-          <w:sz w:val="24"/>
-          <w:szCs w:val="24"/>
-        </w:rPr>
-        <w:t xml:space="preserve"> because we would not want our model to favor one category over the other</w:t>
-      </w:r>
-      <w:r>
-        <w:rPr>
-          <w:rFonts w:ascii="Segoe UI" w:eastAsia="Times New Roman" w:hAnsi="Segoe UI" w:cs="Segoe UI"/>
-          <w:color w:val="24292E"/>
-          <w:sz w:val="24"/>
-          <w:szCs w:val="24"/>
-        </w:rPr>
-        <w:t>.</w:t>
-      </w:r>
-      <w:r>
-        <w:rPr>
-          <w:rFonts w:ascii="Segoe UI" w:eastAsia="Times New Roman" w:hAnsi="Segoe UI" w:cs="Segoe UI"/>
-          <w:color w:val="24292E"/>
-          <w:sz w:val="24"/>
-          <w:szCs w:val="24"/>
-        </w:rPr>
-        <w:t xml:space="preserve"> </w:t>
-      </w:r>
-      <w:r>
-        <w:rPr>
-          <w:rFonts w:ascii="Segoe UI" w:eastAsia="Times New Roman" w:hAnsi="Segoe UI" w:cs="Segoe UI"/>
-          <w:color w:val="24292E"/>
-          <w:sz w:val="24"/>
-          <w:szCs w:val="24"/>
-        </w:rPr>
-        <w:t xml:space="preserve">   </w:t>
+        <w:t xml:space="preserve">The number of images per category may have to be reduced to 1911 because we would not want our model to favor one category over the other.    </w:t>
       </w:r>
     </w:p>
     <w:p>
@@ -4868,43 +4809,7 @@
           <w:sz w:val="24"/>
           <w:szCs w:val="24"/>
         </w:rPr>
-        <w:t xml:space="preserve">both </w:t>
-      </w:r>
-      <w:r>
-        <w:rPr>
-          <w:rFonts w:ascii="Segoe UI" w:eastAsia="Times New Roman" w:hAnsi="Segoe UI" w:cs="Segoe UI"/>
-          <w:color w:val="24292E"/>
-          <w:sz w:val="24"/>
-          <w:szCs w:val="24"/>
-        </w:rPr>
-        <w:t>images</w:t>
-      </w:r>
-      <w:r>
-        <w:rPr>
-          <w:rFonts w:ascii="Segoe UI" w:eastAsia="Times New Roman" w:hAnsi="Segoe UI" w:cs="Segoe UI"/>
-          <w:color w:val="24292E"/>
-          <w:sz w:val="24"/>
-          <w:szCs w:val="24"/>
-        </w:rPr>
-        <w:t xml:space="preserve"> belong to the</w:t>
-      </w:r>
-      <w:r>
-        <w:rPr>
-          <w:rFonts w:ascii="Segoe UI" w:eastAsia="Times New Roman" w:hAnsi="Segoe UI" w:cs="Segoe UI"/>
-          <w:color w:val="24292E"/>
-          <w:sz w:val="24"/>
-          <w:szCs w:val="24"/>
-        </w:rPr>
-        <w:t xml:space="preserve"> same category</w:t>
-      </w:r>
-      <w:r>
-        <w:rPr>
-          <w:rFonts w:ascii="Segoe UI" w:eastAsia="Times New Roman" w:hAnsi="Segoe UI" w:cs="Segoe UI"/>
-          <w:color w:val="24292E"/>
-          <w:sz w:val="24"/>
-          <w:szCs w:val="24"/>
-        </w:rPr>
-        <w:t xml:space="preserve"> </w:t>
+        <w:t xml:space="preserve">both images belong to the same category </w:t>
       </w:r>
       <w:r>
         <w:rPr>
@@ -4922,16 +4827,7 @@
           <w:sz w:val="24"/>
           <w:szCs w:val="24"/>
         </w:rPr>
-        <w:t xml:space="preserve"> behavior</w:t>
-      </w:r>
-      <w:r>
-        <w:rPr>
-          <w:rFonts w:ascii="Segoe UI" w:eastAsia="Times New Roman" w:hAnsi="Segoe UI" w:cs="Segoe UI"/>
-          <w:color w:val="24292E"/>
-          <w:sz w:val="24"/>
-          <w:szCs w:val="24"/>
-        </w:rPr>
-        <w:t xml:space="preserve">. </w:t>
+        <w:t xml:space="preserve"> behavior. </w:t>
       </w:r>
       <w:r>
         <w:rPr>
@@ -6612,44 +6508,11 @@
     <w:p>
       <w:pPr>
         <w:spacing w:after="240" w:line="240" w:lineRule="auto"/>
-        <w:ind w:firstLine="288"/>
-        <w:rPr>
-          <w:rFonts w:ascii="Segoe UI" w:eastAsia="Times New Roman" w:hAnsi="Segoe UI" w:cs="Segoe UI"/>
-          <w:color w:val="24292E"/>
-          <w:sz w:val="24"/>
-          <w:szCs w:val="24"/>
-        </w:rPr>
-      </w:pPr>
-      <w:r>
-        <w:rPr>
-          <w:rFonts w:ascii="Segoe UI" w:eastAsia="Times New Roman" w:hAnsi="Segoe UI" w:cs="Segoe UI"/>
-          <w:color w:val="24292E"/>
-          <w:sz w:val="24"/>
-          <w:szCs w:val="24"/>
-        </w:rPr>
-        <w:tab/>
-      </w:r>
-      <w:r>
-        <w:rPr>
-          <w:rFonts w:ascii="Segoe UI" w:eastAsia="Times New Roman" w:hAnsi="Segoe UI" w:cs="Segoe UI"/>
-          <w:color w:val="24292E"/>
-          <w:sz w:val="24"/>
-          <w:szCs w:val="24"/>
-        </w:rPr>
-        <w:tab/>
-      </w:r>
-    </w:p>
-    <w:p>
-      <w:pPr>
-        <w:pStyle w:val="ListParagraph"/>
-        <w:spacing w:after="240" w:line="240" w:lineRule="auto"/>
-        <w:rPr>
-          <w:rFonts w:ascii="Segoe UI" w:eastAsia="Times New Roman" w:hAnsi="Segoe UI" w:cs="Segoe UI"/>
-          <w:b/>
-          <w:bCs/>
-          <w:color w:val="24292E"/>
-          <w:sz w:val="30"/>
-          <w:szCs w:val="30"/>
+        <w:rPr>
+          <w:rFonts w:ascii="Segoe UI" w:eastAsia="Times New Roman" w:hAnsi="Segoe UI" w:cs="Segoe UI"/>
+          <w:color w:val="24292E"/>
+          <w:sz w:val="24"/>
+          <w:szCs w:val="24"/>
         </w:rPr>
       </w:pPr>
     </w:p>
@@ -6968,6 +6831,45 @@
           <w:sz w:val="24"/>
           <w:szCs w:val="24"/>
         </w:rPr>
+        <w:t>For the number of images per category issue, several attempts were made to balance the number of images by either removing random images or selecting drivers with excess images per category.  None of these attempts yield positive results, in fact there was a noticeable dip in performance. I suspect that since we only have 2</w:t>
+      </w:r>
+      <w:r>
+        <w:rPr>
+          <w:rFonts w:ascii="Segoe UI" w:eastAsia="Times New Roman" w:hAnsi="Segoe UI" w:cs="Segoe UI"/>
+          <w:color w:val="24292E"/>
+          <w:sz w:val="24"/>
+          <w:szCs w:val="24"/>
+        </w:rPr>
+        <w:t>6</w:t>
+      </w:r>
+      <w:r>
+        <w:rPr>
+          <w:rFonts w:ascii="Segoe UI" w:eastAsia="Times New Roman" w:hAnsi="Segoe UI" w:cs="Segoe UI"/>
+          <w:color w:val="24292E"/>
+          <w:sz w:val="24"/>
+          <w:szCs w:val="24"/>
+        </w:rPr>
+        <w:t xml:space="preserve"> drivers, every image plays an important role in building a robust model.</w:t>
+      </w:r>
+    </w:p>
+    <w:p>
+      <w:pPr>
+        <w:spacing w:after="240" w:line="240" w:lineRule="auto"/>
+        <w:ind w:left="288"/>
+        <w:rPr>
+          <w:rFonts w:ascii="Segoe UI" w:eastAsia="Times New Roman" w:hAnsi="Segoe UI" w:cs="Segoe UI"/>
+          <w:color w:val="24292E"/>
+          <w:sz w:val="24"/>
+          <w:szCs w:val="24"/>
+        </w:rPr>
+      </w:pPr>
+      <w:r>
+        <w:rPr>
+          <w:rFonts w:ascii="Segoe UI" w:eastAsia="Times New Roman" w:hAnsi="Segoe UI" w:cs="Segoe UI"/>
+          <w:color w:val="24292E"/>
+          <w:sz w:val="24"/>
+          <w:szCs w:val="24"/>
+        </w:rPr>
         <w:t>The</w:t>
       </w:r>
       <w:r>
@@ -6977,16 +6879,34 @@
           <w:sz w:val="24"/>
           <w:szCs w:val="24"/>
         </w:rPr>
-        <w:t xml:space="preserve"> </w:t>
-      </w:r>
-      <w:r>
-        <w:rPr>
-          <w:rFonts w:ascii="Segoe UI" w:eastAsia="Times New Roman" w:hAnsi="Segoe UI" w:cs="Segoe UI"/>
-          <w:color w:val="24292E"/>
-          <w:sz w:val="24"/>
-          <w:szCs w:val="24"/>
-        </w:rPr>
-        <w:t>data preprocessing done are as follows:</w:t>
+        <w:t xml:space="preserve">se are the </w:t>
+      </w:r>
+      <w:r>
+        <w:rPr>
+          <w:rFonts w:ascii="Segoe UI" w:eastAsia="Times New Roman" w:hAnsi="Segoe UI" w:cs="Segoe UI"/>
+          <w:color w:val="24292E"/>
+          <w:sz w:val="24"/>
+          <w:szCs w:val="24"/>
+        </w:rPr>
+        <w:t xml:space="preserve">data preprocessing </w:t>
+      </w:r>
+      <w:r>
+        <w:rPr>
+          <w:rFonts w:ascii="Segoe UI" w:eastAsia="Times New Roman" w:hAnsi="Segoe UI" w:cs="Segoe UI"/>
+          <w:color w:val="24292E"/>
+          <w:sz w:val="24"/>
+          <w:szCs w:val="24"/>
+        </w:rPr>
+        <w:t>steps that positively impacted results and were applied on the data</w:t>
+      </w:r>
+      <w:r>
+        <w:rPr>
+          <w:rFonts w:ascii="Segoe UI" w:eastAsia="Times New Roman" w:hAnsi="Segoe UI" w:cs="Segoe UI"/>
+          <w:color w:val="24292E"/>
+          <w:sz w:val="24"/>
+          <w:szCs w:val="24"/>
+        </w:rPr>
+        <w:t>:</w:t>
       </w:r>
     </w:p>
     <w:p>
@@ -7663,7 +7583,17 @@
           <w:sz w:val="24"/>
           <w:szCs w:val="24"/>
         </w:rPr>
-        <w:t>Augmentations -</w:t>
+        <w:lastRenderedPageBreak/>
+        <w:t xml:space="preserve">Augmentations </w:t>
+      </w:r>
+      <w:r>
+        <w:rPr>
+          <w:rFonts w:ascii="Segoe UI" w:eastAsia="Times New Roman" w:hAnsi="Segoe UI" w:cs="Segoe UI"/>
+          <w:color w:val="24292E"/>
+          <w:sz w:val="24"/>
+          <w:szCs w:val="24"/>
+        </w:rPr>
+        <w:t>–</w:t>
       </w:r>
       <w:r>
         <w:rPr>
@@ -7681,36 +7611,52 @@
           <w:sz w:val="24"/>
           <w:szCs w:val="24"/>
         </w:rPr>
-        <w:t xml:space="preserve">Since not all dashboard images are taken in </w:t>
-      </w:r>
-      <w:proofErr w:type="gramStart"/>
-      <w:r>
-        <w:rPr>
-          <w:rFonts w:ascii="Segoe UI" w:eastAsia="Times New Roman" w:hAnsi="Segoe UI" w:cs="Segoe UI"/>
-          <w:color w:val="24292E"/>
-          <w:sz w:val="24"/>
-          <w:szCs w:val="24"/>
-        </w:rPr>
-        <w:t xml:space="preserve">exactly </w:t>
-      </w:r>
-      <w:r>
-        <w:rPr>
-          <w:rFonts w:ascii="Segoe UI" w:eastAsia="Times New Roman" w:hAnsi="Segoe UI" w:cs="Segoe UI"/>
-          <w:color w:val="24292E"/>
-          <w:sz w:val="24"/>
-          <w:szCs w:val="24"/>
-        </w:rPr>
-        <w:t>the same</w:t>
-      </w:r>
-      <w:proofErr w:type="gramEnd"/>
-      <w:r>
-        <w:rPr>
-          <w:rFonts w:ascii="Segoe UI" w:eastAsia="Times New Roman" w:hAnsi="Segoe UI" w:cs="Segoe UI"/>
-          <w:color w:val="24292E"/>
-          <w:sz w:val="24"/>
-          <w:szCs w:val="24"/>
-        </w:rPr>
-        <w:t xml:space="preserve"> spot, these augmentations provide a means of improving generalization.</w:t>
+        <w:t>The model was still memorizing the images despite</w:t>
+      </w:r>
+      <w:r>
+        <w:rPr>
+          <w:rFonts w:ascii="Segoe UI" w:eastAsia="Times New Roman" w:hAnsi="Segoe UI" w:cs="Segoe UI"/>
+          <w:color w:val="24292E"/>
+          <w:sz w:val="24"/>
+          <w:szCs w:val="24"/>
+        </w:rPr>
+        <w:t xml:space="preserve"> having some natural uniqueness.</w:t>
+      </w:r>
+      <w:r>
+        <w:rPr>
+          <w:rFonts w:ascii="Segoe UI" w:eastAsia="Times New Roman" w:hAnsi="Segoe UI" w:cs="Segoe UI"/>
+          <w:color w:val="24292E"/>
+          <w:sz w:val="24"/>
+          <w:szCs w:val="24"/>
+        </w:rPr>
+        <w:t xml:space="preserve"> </w:t>
+      </w:r>
+      <w:r>
+        <w:rPr>
+          <w:rFonts w:ascii="Segoe UI" w:eastAsia="Times New Roman" w:hAnsi="Segoe UI" w:cs="Segoe UI"/>
+          <w:color w:val="24292E"/>
+          <w:sz w:val="24"/>
+          <w:szCs w:val="24"/>
+        </w:rPr>
+        <w:t>T</w:t>
+      </w:r>
+      <w:r>
+        <w:rPr>
+          <w:rFonts w:ascii="Segoe UI" w:eastAsia="Times New Roman" w:hAnsi="Segoe UI" w:cs="Segoe UI"/>
+          <w:color w:val="24292E"/>
+          <w:sz w:val="24"/>
+          <w:szCs w:val="24"/>
+        </w:rPr>
+        <w:t>hese augmentations provide a means of improving generalization</w:t>
+      </w:r>
+      <w:r>
+        <w:rPr>
+          <w:rFonts w:ascii="Segoe UI" w:eastAsia="Times New Roman" w:hAnsi="Segoe UI" w:cs="Segoe UI"/>
+          <w:color w:val="24292E"/>
+          <w:sz w:val="24"/>
+          <w:szCs w:val="24"/>
+        </w:rPr>
+        <w:t>:</w:t>
       </w:r>
     </w:p>
     <w:p>
@@ -7825,56 +7771,304 @@
     <w:p>
       <w:pPr>
         <w:spacing w:after="240" w:line="240" w:lineRule="auto"/>
-        <w:rPr>
-          <w:rFonts w:ascii="Segoe UI" w:eastAsia="Times New Roman" w:hAnsi="Segoe UI" w:cs="Segoe UI"/>
-          <w:color w:val="24292E"/>
-          <w:sz w:val="24"/>
-          <w:szCs w:val="24"/>
-        </w:rPr>
-      </w:pPr>
-      <w:r>
-        <w:rPr>
-          <w:rFonts w:ascii="Segoe UI" w:eastAsia="Times New Roman" w:hAnsi="Segoe UI" w:cs="Segoe UI"/>
-          <w:color w:val="24292E"/>
-          <w:sz w:val="24"/>
-          <w:szCs w:val="24"/>
-        </w:rPr>
-        <w:lastRenderedPageBreak/>
-        <w:t>Sample Output:</w:t>
-      </w:r>
-    </w:p>
-    <w:p>
-      <w:pPr>
-        <w:spacing w:after="240" w:line="240" w:lineRule="auto"/>
-        <w:rPr>
-          <w:rFonts w:ascii="Segoe UI" w:eastAsia="Times New Roman" w:hAnsi="Segoe UI" w:cs="Segoe UI"/>
-          <w:color w:val="24292E"/>
-          <w:sz w:val="24"/>
-          <w:szCs w:val="24"/>
-        </w:rPr>
-      </w:pPr>
-    </w:p>
-    <w:p>
-      <w:pPr>
-        <w:spacing w:after="240" w:line="240" w:lineRule="auto"/>
-        <w:rPr>
-          <w:rFonts w:ascii="Segoe UI" w:eastAsia="Times New Roman" w:hAnsi="Segoe UI" w:cs="Segoe UI"/>
-          <w:color w:val="24292E"/>
-          <w:sz w:val="24"/>
-          <w:szCs w:val="24"/>
-        </w:rPr>
-      </w:pPr>
-    </w:p>
-    <w:p>
-      <w:pPr>
-        <w:spacing w:after="240" w:line="240" w:lineRule="auto"/>
-        <w:rPr>
-          <w:rFonts w:ascii="Segoe UI" w:eastAsia="Times New Roman" w:hAnsi="Segoe UI" w:cs="Segoe UI"/>
-          <w:color w:val="24292E"/>
-          <w:sz w:val="24"/>
-          <w:szCs w:val="24"/>
-        </w:rPr>
-      </w:pPr>
+        <w:ind w:firstLine="288"/>
+        <w:rPr>
+          <w:rFonts w:ascii="Segoe UI" w:eastAsia="Times New Roman" w:hAnsi="Segoe UI" w:cs="Segoe UI"/>
+          <w:color w:val="24292E"/>
+          <w:sz w:val="24"/>
+          <w:szCs w:val="24"/>
+        </w:rPr>
+      </w:pPr>
+      <w:r>
+        <w:rPr>
+          <w:rFonts w:ascii="Segoe UI" w:eastAsia="Times New Roman" w:hAnsi="Segoe UI" w:cs="Segoe UI"/>
+          <w:color w:val="24292E"/>
+          <w:sz w:val="24"/>
+          <w:szCs w:val="24"/>
+        </w:rPr>
+        <w:t xml:space="preserve">Sample </w:t>
+      </w:r>
+      <w:r>
+        <w:rPr>
+          <w:rFonts w:ascii="Segoe UI" w:eastAsia="Times New Roman" w:hAnsi="Segoe UI" w:cs="Segoe UI"/>
+          <w:color w:val="24292E"/>
+          <w:sz w:val="24"/>
+          <w:szCs w:val="24"/>
+        </w:rPr>
+        <w:t xml:space="preserve">Data Preprocessing </w:t>
+      </w:r>
+      <w:r>
+        <w:rPr>
+          <w:rFonts w:ascii="Segoe UI" w:eastAsia="Times New Roman" w:hAnsi="Segoe UI" w:cs="Segoe UI"/>
+          <w:color w:val="24292E"/>
+          <w:sz w:val="24"/>
+          <w:szCs w:val="24"/>
+        </w:rPr>
+        <w:t>Output</w:t>
+      </w:r>
+      <w:r>
+        <w:rPr>
+          <w:rFonts w:ascii="Segoe UI" w:eastAsia="Times New Roman" w:hAnsi="Segoe UI" w:cs="Segoe UI"/>
+          <w:color w:val="24292E"/>
+          <w:sz w:val="24"/>
+          <w:szCs w:val="24"/>
+        </w:rPr>
+        <w:t>s</w:t>
+      </w:r>
+      <w:r>
+        <w:rPr>
+          <w:rFonts w:ascii="Segoe UI" w:eastAsia="Times New Roman" w:hAnsi="Segoe UI" w:cs="Segoe UI"/>
+          <w:color w:val="24292E"/>
+          <w:sz w:val="24"/>
+          <w:szCs w:val="24"/>
+        </w:rPr>
+        <w:t>:</w:t>
+      </w:r>
+    </w:p>
+    <w:p>
+      <w:pPr>
+        <w:spacing w:after="240" w:line="240" w:lineRule="auto"/>
+        <w:ind w:firstLine="288"/>
+        <w:rPr>
+          <w:rFonts w:ascii="Segoe UI" w:eastAsia="Times New Roman" w:hAnsi="Segoe UI" w:cs="Segoe UI"/>
+          <w:color w:val="24292E"/>
+          <w:sz w:val="24"/>
+          <w:szCs w:val="24"/>
+        </w:rPr>
+      </w:pPr>
+    </w:p>
+    <w:p>
+      <w:pPr>
+        <w:spacing w:after="240" w:line="240" w:lineRule="auto"/>
+        <w:ind w:firstLine="288"/>
+        <w:rPr>
+          <w:rFonts w:ascii="Segoe UI" w:eastAsia="Times New Roman" w:hAnsi="Segoe UI" w:cs="Segoe UI"/>
+          <w:color w:val="24292E"/>
+          <w:sz w:val="24"/>
+          <w:szCs w:val="24"/>
+        </w:rPr>
+      </w:pPr>
+      <w:r>
+        <w:rPr>
+          <w:noProof/>
+        </w:rPr>
+        <w:drawing>
+          <wp:inline distT="0" distB="0" distL="0" distR="0" wp14:anchorId="01FF8A4B" wp14:editId="4CBA7A26">
+            <wp:extent cx="1608992" cy="1608992"/>
+            <wp:effectExtent l="0" t="0" r="0" b="0"/>
+            <wp:docPr id="3" name="Picture 3"/>
+            <wp:cNvGraphicFramePr>
+              <a:graphicFrameLocks xmlns:a="http://schemas.openxmlformats.org/drawingml/2006/main" noChangeAspect="1"/>
+            </wp:cNvGraphicFramePr>
+            <a:graphic xmlns:a="http://schemas.openxmlformats.org/drawingml/2006/main">
+              <a:graphicData uri="http://schemas.openxmlformats.org/drawingml/2006/picture">
+                <pic:pic xmlns:pic="http://schemas.openxmlformats.org/drawingml/2006/picture">
+                  <pic:nvPicPr>
+                    <pic:cNvPr id="0" name="Picture 1"/>
+                    <pic:cNvPicPr>
+                      <a:picLocks noChangeAspect="1" noChangeArrowheads="1"/>
+                    </pic:cNvPicPr>
+                  </pic:nvPicPr>
+                  <pic:blipFill>
+                    <a:blip r:embed="rId13">
+                      <a:extLst>
+                        <a:ext uri="{28A0092B-C50C-407E-A947-70E740481C1C}">
+                          <a14:useLocalDpi xmlns:a14="http://schemas.microsoft.com/office/drawing/2010/main" val="0"/>
+                        </a:ext>
+                      </a:extLst>
+                    </a:blip>
+                    <a:srcRect/>
+                    <a:stretch>
+                      <a:fillRect/>
+                    </a:stretch>
+                  </pic:blipFill>
+                  <pic:spPr bwMode="auto">
+                    <a:xfrm>
+                      <a:off x="0" y="0"/>
+                      <a:ext cx="1613743" cy="1613743"/>
+                    </a:xfrm>
+                    <a:prstGeom prst="rect">
+                      <a:avLst/>
+                    </a:prstGeom>
+                    <a:noFill/>
+                    <a:ln>
+                      <a:noFill/>
+                    </a:ln>
+                  </pic:spPr>
+                </pic:pic>
+              </a:graphicData>
+            </a:graphic>
+          </wp:inline>
+        </w:drawing>
+      </w:r>
+      <w:r>
+        <w:t xml:space="preserve"> </w:t>
+      </w:r>
+      <w:r>
+        <w:rPr>
+          <w:noProof/>
+        </w:rPr>
+        <w:drawing>
+          <wp:inline distT="0" distB="0" distL="0" distR="0" wp14:anchorId="6BD33A34" wp14:editId="57976151">
+            <wp:extent cx="1594339" cy="1594339"/>
+            <wp:effectExtent l="0" t="0" r="6350" b="6350"/>
+            <wp:docPr id="6" name="Picture 6"/>
+            <wp:cNvGraphicFramePr>
+              <a:graphicFrameLocks xmlns:a="http://schemas.openxmlformats.org/drawingml/2006/main" noChangeAspect="1"/>
+            </wp:cNvGraphicFramePr>
+            <a:graphic xmlns:a="http://schemas.openxmlformats.org/drawingml/2006/main">
+              <a:graphicData uri="http://schemas.openxmlformats.org/drawingml/2006/picture">
+                <pic:pic xmlns:pic="http://schemas.openxmlformats.org/drawingml/2006/picture">
+                  <pic:nvPicPr>
+                    <pic:cNvPr id="0" name="Picture 3"/>
+                    <pic:cNvPicPr>
+                      <a:picLocks noChangeAspect="1" noChangeArrowheads="1"/>
+                    </pic:cNvPicPr>
+                  </pic:nvPicPr>
+                  <pic:blipFill>
+                    <a:blip r:embed="rId14">
+                      <a:extLst>
+                        <a:ext uri="{28A0092B-C50C-407E-A947-70E740481C1C}">
+                          <a14:useLocalDpi xmlns:a14="http://schemas.microsoft.com/office/drawing/2010/main" val="0"/>
+                        </a:ext>
+                      </a:extLst>
+                    </a:blip>
+                    <a:srcRect/>
+                    <a:stretch>
+                      <a:fillRect/>
+                    </a:stretch>
+                  </pic:blipFill>
+                  <pic:spPr bwMode="auto">
+                    <a:xfrm>
+                      <a:off x="0" y="0"/>
+                      <a:ext cx="1607081" cy="1607081"/>
+                    </a:xfrm>
+                    <a:prstGeom prst="rect">
+                      <a:avLst/>
+                    </a:prstGeom>
+                    <a:noFill/>
+                    <a:ln>
+                      <a:noFill/>
+                    </a:ln>
+                  </pic:spPr>
+                </pic:pic>
+              </a:graphicData>
+            </a:graphic>
+          </wp:inline>
+        </w:drawing>
+      </w:r>
+      <w:r>
+        <w:t xml:space="preserve"> </w:t>
+      </w:r>
+      <w:r>
+        <w:rPr>
+          <w:noProof/>
+        </w:rPr>
+        <w:drawing>
+          <wp:inline distT="0" distB="0" distL="0" distR="0" wp14:anchorId="56C03078" wp14:editId="7DC29C09">
+            <wp:extent cx="1591408" cy="1591408"/>
+            <wp:effectExtent l="0" t="0" r="8890" b="8890"/>
+            <wp:docPr id="8" name="Picture 8"/>
+            <wp:cNvGraphicFramePr>
+              <a:graphicFrameLocks xmlns:a="http://schemas.openxmlformats.org/drawingml/2006/main" noChangeAspect="1"/>
+            </wp:cNvGraphicFramePr>
+            <a:graphic xmlns:a="http://schemas.openxmlformats.org/drawingml/2006/main">
+              <a:graphicData uri="http://schemas.openxmlformats.org/drawingml/2006/picture">
+                <pic:pic xmlns:pic="http://schemas.openxmlformats.org/drawingml/2006/picture">
+                  <pic:nvPicPr>
+                    <pic:cNvPr id="0" name="Picture 5"/>
+                    <pic:cNvPicPr>
+                      <a:picLocks noChangeAspect="1" noChangeArrowheads="1"/>
+                    </pic:cNvPicPr>
+                  </pic:nvPicPr>
+                  <pic:blipFill>
+                    <a:blip r:embed="rId15">
+                      <a:extLst>
+                        <a:ext uri="{28A0092B-C50C-407E-A947-70E740481C1C}">
+                          <a14:useLocalDpi xmlns:a14="http://schemas.microsoft.com/office/drawing/2010/main" val="0"/>
+                        </a:ext>
+                      </a:extLst>
+                    </a:blip>
+                    <a:srcRect/>
+                    <a:stretch>
+                      <a:fillRect/>
+                    </a:stretch>
+                  </pic:blipFill>
+                  <pic:spPr bwMode="auto">
+                    <a:xfrm>
+                      <a:off x="0" y="0"/>
+                      <a:ext cx="1603474" cy="1603474"/>
+                    </a:xfrm>
+                    <a:prstGeom prst="rect">
+                      <a:avLst/>
+                    </a:prstGeom>
+                    <a:noFill/>
+                    <a:ln>
+                      <a:noFill/>
+                    </a:ln>
+                  </pic:spPr>
+                </pic:pic>
+              </a:graphicData>
+            </a:graphic>
+          </wp:inline>
+        </w:drawing>
+      </w:r>
+      <w:r>
+        <w:t xml:space="preserve"> </w:t>
+      </w:r>
+      <w:r>
+        <w:rPr>
+          <w:noProof/>
+        </w:rPr>
+        <w:drawing>
+          <wp:inline distT="0" distB="0" distL="0" distR="0" wp14:anchorId="3C0748AA" wp14:editId="68786B0B">
+            <wp:extent cx="1652954" cy="1652954"/>
+            <wp:effectExtent l="0" t="0" r="4445" b="4445"/>
+            <wp:docPr id="9" name="Picture 9"/>
+            <wp:cNvGraphicFramePr>
+              <a:graphicFrameLocks xmlns:a="http://schemas.openxmlformats.org/drawingml/2006/main" noChangeAspect="1"/>
+            </wp:cNvGraphicFramePr>
+            <a:graphic xmlns:a="http://schemas.openxmlformats.org/drawingml/2006/main">
+              <a:graphicData uri="http://schemas.openxmlformats.org/drawingml/2006/picture">
+                <pic:pic xmlns:pic="http://schemas.openxmlformats.org/drawingml/2006/picture">
+                  <pic:nvPicPr>
+                    <pic:cNvPr id="0" name="Picture 7"/>
+                    <pic:cNvPicPr>
+                      <a:picLocks noChangeAspect="1" noChangeArrowheads="1"/>
+                    </pic:cNvPicPr>
+                  </pic:nvPicPr>
+                  <pic:blipFill>
+                    <a:blip r:embed="rId16">
+                      <a:extLst>
+                        <a:ext uri="{28A0092B-C50C-407E-A947-70E740481C1C}">
+                          <a14:useLocalDpi xmlns:a14="http://schemas.microsoft.com/office/drawing/2010/main" val="0"/>
+                        </a:ext>
+                      </a:extLst>
+                    </a:blip>
+                    <a:srcRect/>
+                    <a:stretch>
+                      <a:fillRect/>
+                    </a:stretch>
+                  </pic:blipFill>
+                  <pic:spPr bwMode="auto">
+                    <a:xfrm>
+                      <a:off x="0" y="0"/>
+                      <a:ext cx="1675661" cy="1675661"/>
+                    </a:xfrm>
+                    <a:prstGeom prst="rect">
+                      <a:avLst/>
+                    </a:prstGeom>
+                    <a:noFill/>
+                    <a:ln>
+                      <a:noFill/>
+                    </a:ln>
+                  </pic:spPr>
+                </pic:pic>
+              </a:graphicData>
+            </a:graphic>
+          </wp:inline>
+        </w:drawing>
+      </w:r>
     </w:p>
     <w:p>
       <w:pPr>
@@ -8848,6 +9042,7 @@
           <w:sz w:val="24"/>
           <w:szCs w:val="24"/>
         </w:rPr>
+        <w:lastRenderedPageBreak/>
         <w:t>Complications:</w:t>
       </w:r>
       <w:r>
@@ -8916,98 +9111,263 @@
     <w:p>
       <w:pPr>
         <w:spacing w:after="240" w:line="240" w:lineRule="auto"/>
-        <w:ind w:firstLine="720"/>
-        <w:rPr>
-          <w:rFonts w:ascii="Segoe UI" w:eastAsia="Times New Roman" w:hAnsi="Segoe UI" w:cs="Segoe UI"/>
-          <w:color w:val="24292E"/>
-          <w:sz w:val="24"/>
-          <w:szCs w:val="24"/>
-        </w:rPr>
-      </w:pPr>
-      <w:r>
-        <w:rPr>
-          <w:rFonts w:ascii="Segoe UI" w:eastAsia="Times New Roman" w:hAnsi="Segoe UI" w:cs="Segoe UI"/>
-          <w:color w:val="24292E"/>
-          <w:sz w:val="24"/>
-          <w:szCs w:val="24"/>
-        </w:rPr>
-        <w:t xml:space="preserve">Please refer to _____ notebook for my initial solution. </w:t>
-      </w:r>
-    </w:p>
-    <w:p>
-      <w:pPr>
-        <w:spacing w:after="240" w:line="240" w:lineRule="auto"/>
-        <w:ind w:firstLine="720"/>
-        <w:rPr>
-          <w:rFonts w:ascii="Segoe UI" w:eastAsia="Times New Roman" w:hAnsi="Segoe UI" w:cs="Segoe UI"/>
-          <w:color w:val="24292E"/>
-          <w:sz w:val="24"/>
-          <w:szCs w:val="24"/>
-        </w:rPr>
-      </w:pPr>
-      <w:r>
-        <w:rPr>
-          <w:rFonts w:ascii="Segoe UI" w:eastAsia="Times New Roman" w:hAnsi="Segoe UI" w:cs="Segoe UI"/>
-          <w:color w:val="24292E"/>
-          <w:sz w:val="24"/>
-          <w:szCs w:val="24"/>
-        </w:rPr>
-        <w:t xml:space="preserve">Please Refer to _____ notebook for my </w:t>
-      </w:r>
-      <w:r>
-        <w:rPr>
-          <w:rFonts w:ascii="Segoe UI" w:eastAsia="Times New Roman" w:hAnsi="Segoe UI" w:cs="Segoe UI"/>
-          <w:color w:val="24292E"/>
-          <w:sz w:val="24"/>
-          <w:szCs w:val="24"/>
-        </w:rPr>
-        <w:t>second</w:t>
-      </w:r>
-      <w:r>
-        <w:rPr>
-          <w:rFonts w:ascii="Segoe UI" w:eastAsia="Times New Roman" w:hAnsi="Segoe UI" w:cs="Segoe UI"/>
-          <w:color w:val="24292E"/>
-          <w:sz w:val="24"/>
-          <w:szCs w:val="24"/>
-        </w:rPr>
-        <w:t xml:space="preserve"> solution</w:t>
-      </w:r>
-    </w:p>
-    <w:p>
-      <w:pPr>
-        <w:pStyle w:val="ListParagraph"/>
-        <w:spacing w:after="240" w:line="240" w:lineRule="auto"/>
-        <w:rPr>
-          <w:rFonts w:ascii="Segoe UI" w:eastAsia="Times New Roman" w:hAnsi="Segoe UI" w:cs="Segoe UI"/>
-          <w:color w:val="24292E"/>
-          <w:sz w:val="24"/>
-          <w:szCs w:val="24"/>
-        </w:rPr>
-      </w:pPr>
-      <w:r>
-        <w:rPr>
-          <w:rFonts w:ascii="Segoe UI" w:eastAsia="Times New Roman" w:hAnsi="Segoe UI" w:cs="Segoe UI"/>
-          <w:color w:val="24292E"/>
-          <w:sz w:val="24"/>
-          <w:szCs w:val="24"/>
-        </w:rPr>
-        <w:t>Please Refer to _____ notebook for my final solution</w:t>
-      </w:r>
-    </w:p>
-    <w:p>
-      <w:pPr>
-        <w:pStyle w:val="ListParagraph"/>
-        <w:spacing w:after="240" w:line="240" w:lineRule="auto"/>
-        <w:ind w:left="1080"/>
+        <w:ind w:left="288"/>
+        <w:rPr>
+          <w:rFonts w:ascii="Segoe UI" w:eastAsia="Times New Roman" w:hAnsi="Segoe UI" w:cs="Segoe UI"/>
+          <w:color w:val="24292E"/>
+          <w:sz w:val="24"/>
+          <w:szCs w:val="24"/>
+        </w:rPr>
+      </w:pPr>
+      <w:r>
+        <w:rPr>
+          <w:rFonts w:ascii="Segoe UI" w:eastAsia="Times New Roman" w:hAnsi="Segoe UI" w:cs="Segoe UI"/>
+          <w:color w:val="24292E"/>
+          <w:sz w:val="24"/>
+          <w:szCs w:val="24"/>
+        </w:rPr>
+        <w:t xml:space="preserve">Please refer to </w:t>
+      </w:r>
+      <w:r>
         <w:rPr>
           <w:rFonts w:ascii="Segoe UI" w:eastAsia="Times New Roman" w:hAnsi="Segoe UI" w:cs="Segoe UI"/>
           <w:b/>
-          <w:bCs/>
-          <w:color w:val="24292E"/>
-          <w:sz w:val="30"/>
-          <w:szCs w:val="30"/>
-        </w:rPr>
-      </w:pPr>
+          <w:color w:val="24292E"/>
+          <w:sz w:val="24"/>
+          <w:szCs w:val="24"/>
+        </w:rPr>
+        <w:t>Solution 1: Simple</w:t>
+      </w:r>
+      <w:r>
+        <w:rPr>
+          <w:rFonts w:ascii="Segoe UI" w:eastAsia="Times New Roman" w:hAnsi="Segoe UI" w:cs="Segoe UI"/>
+          <w:color w:val="24292E"/>
+          <w:sz w:val="24"/>
+          <w:szCs w:val="24"/>
+        </w:rPr>
+        <w:t xml:space="preserve"> </w:t>
+      </w:r>
+      <w:proofErr w:type="spellStart"/>
+      <w:r>
+        <w:rPr>
+          <w:rFonts w:ascii="Segoe UI" w:eastAsia="Times New Roman" w:hAnsi="Segoe UI" w:cs="Segoe UI"/>
+          <w:color w:val="24292E"/>
+          <w:sz w:val="24"/>
+          <w:szCs w:val="24"/>
+        </w:rPr>
+        <w:t>Jupyter</w:t>
+      </w:r>
+      <w:proofErr w:type="spellEnd"/>
+      <w:r>
+        <w:rPr>
+          <w:rFonts w:ascii="Segoe UI" w:eastAsia="Times New Roman" w:hAnsi="Segoe UI" w:cs="Segoe UI"/>
+          <w:color w:val="24292E"/>
+          <w:sz w:val="24"/>
+          <w:szCs w:val="24"/>
+        </w:rPr>
+        <w:t xml:space="preserve"> </w:t>
+      </w:r>
+      <w:r>
+        <w:rPr>
+          <w:rFonts w:ascii="Segoe UI" w:eastAsia="Times New Roman" w:hAnsi="Segoe UI" w:cs="Segoe UI"/>
+          <w:color w:val="24292E"/>
+          <w:sz w:val="24"/>
+          <w:szCs w:val="24"/>
+        </w:rPr>
+        <w:t>notebook for my initial solution</w:t>
+      </w:r>
+      <w:r>
+        <w:rPr>
+          <w:rFonts w:ascii="Segoe UI" w:eastAsia="Times New Roman" w:hAnsi="Segoe UI" w:cs="Segoe UI"/>
+          <w:color w:val="24292E"/>
+          <w:sz w:val="24"/>
+          <w:szCs w:val="24"/>
+        </w:rPr>
+        <w:t xml:space="preserve"> and </w:t>
+      </w:r>
+      <w:r>
+        <w:rPr>
+          <w:rFonts w:ascii="Segoe UI" w:eastAsia="Times New Roman" w:hAnsi="Segoe UI" w:cs="Segoe UI"/>
+          <w:b/>
+          <w:color w:val="24292E"/>
+          <w:sz w:val="24"/>
+          <w:szCs w:val="24"/>
+        </w:rPr>
+        <w:t>S</w:t>
+      </w:r>
+      <w:r>
+        <w:rPr>
+          <w:rFonts w:ascii="Segoe UI" w:eastAsia="Times New Roman" w:hAnsi="Segoe UI" w:cs="Segoe UI"/>
+          <w:b/>
+          <w:color w:val="24292E"/>
+          <w:sz w:val="24"/>
+          <w:szCs w:val="24"/>
+        </w:rPr>
+        <w:t xml:space="preserve">olution 2: </w:t>
+      </w:r>
+      <w:r>
+        <w:rPr>
+          <w:rFonts w:ascii="Segoe UI" w:eastAsia="Times New Roman" w:hAnsi="Segoe UI" w:cs="Segoe UI"/>
+          <w:b/>
+          <w:color w:val="24292E"/>
+          <w:sz w:val="24"/>
+          <w:szCs w:val="24"/>
+        </w:rPr>
+        <w:t xml:space="preserve">No </w:t>
+      </w:r>
+      <w:r>
+        <w:rPr>
+          <w:rFonts w:ascii="Segoe UI" w:eastAsia="Times New Roman" w:hAnsi="Segoe UI" w:cs="Segoe UI"/>
+          <w:b/>
+          <w:color w:val="24292E"/>
+          <w:sz w:val="24"/>
+          <w:szCs w:val="24"/>
+        </w:rPr>
+        <w:t>I</w:t>
+      </w:r>
+      <w:r>
+        <w:rPr>
+          <w:rFonts w:ascii="Segoe UI" w:eastAsia="Times New Roman" w:hAnsi="Segoe UI" w:cs="Segoe UI"/>
+          <w:b/>
+          <w:color w:val="24292E"/>
+          <w:sz w:val="24"/>
+          <w:szCs w:val="24"/>
+        </w:rPr>
+        <w:t>teration</w:t>
+      </w:r>
+      <w:r>
+        <w:rPr>
+          <w:rFonts w:ascii="Segoe UI" w:eastAsia="Times New Roman" w:hAnsi="Segoe UI" w:cs="Segoe UI"/>
+          <w:color w:val="24292E"/>
+          <w:sz w:val="24"/>
+          <w:szCs w:val="24"/>
+        </w:rPr>
+        <w:t xml:space="preserve"> </w:t>
+      </w:r>
+      <w:proofErr w:type="spellStart"/>
+      <w:r>
+        <w:rPr>
+          <w:rFonts w:ascii="Segoe UI" w:eastAsia="Times New Roman" w:hAnsi="Segoe UI" w:cs="Segoe UI"/>
+          <w:color w:val="24292E"/>
+          <w:sz w:val="24"/>
+          <w:szCs w:val="24"/>
+        </w:rPr>
+        <w:t>Jupyter</w:t>
+      </w:r>
+      <w:proofErr w:type="spellEnd"/>
+      <w:r>
+        <w:rPr>
+          <w:rFonts w:ascii="Segoe UI" w:eastAsia="Times New Roman" w:hAnsi="Segoe UI" w:cs="Segoe UI"/>
+          <w:color w:val="24292E"/>
+          <w:sz w:val="24"/>
+          <w:szCs w:val="24"/>
+        </w:rPr>
+        <w:t xml:space="preserve"> </w:t>
+      </w:r>
+      <w:r>
+        <w:rPr>
+          <w:rFonts w:ascii="Segoe UI" w:eastAsia="Times New Roman" w:hAnsi="Segoe UI" w:cs="Segoe UI"/>
+          <w:color w:val="24292E"/>
+          <w:sz w:val="24"/>
+          <w:szCs w:val="24"/>
+        </w:rPr>
+        <w:t>notebook for my second solution</w:t>
+      </w:r>
+      <w:r>
+        <w:rPr>
+          <w:rFonts w:ascii="Segoe UI" w:eastAsia="Times New Roman" w:hAnsi="Segoe UI" w:cs="Segoe UI"/>
+          <w:color w:val="24292E"/>
+          <w:sz w:val="24"/>
+          <w:szCs w:val="24"/>
+        </w:rPr>
+        <w:t xml:space="preserve"> and lastly</w:t>
+      </w:r>
+      <w:r>
+        <w:rPr>
+          <w:rFonts w:ascii="Segoe UI" w:eastAsia="Times New Roman" w:hAnsi="Segoe UI" w:cs="Segoe UI"/>
+          <w:color w:val="24292E"/>
+          <w:sz w:val="24"/>
+          <w:szCs w:val="24"/>
+        </w:rPr>
+        <w:t xml:space="preserve"> </w:t>
+      </w:r>
+      <w:r>
+        <w:rPr>
+          <w:rFonts w:ascii="Segoe UI" w:eastAsia="Times New Roman" w:hAnsi="Segoe UI" w:cs="Segoe UI"/>
+          <w:b/>
+          <w:color w:val="24292E"/>
+          <w:sz w:val="24"/>
+          <w:szCs w:val="24"/>
+        </w:rPr>
+        <w:t>Solution 3: K</w:t>
+      </w:r>
+      <w:r>
+        <w:rPr>
+          <w:rFonts w:ascii="Segoe UI" w:eastAsia="Times New Roman" w:hAnsi="Segoe UI" w:cs="Segoe UI"/>
+          <w:b/>
+          <w:color w:val="24292E"/>
+          <w:sz w:val="24"/>
+          <w:szCs w:val="24"/>
+        </w:rPr>
+        <w:t>-</w:t>
+      </w:r>
+      <w:r>
+        <w:rPr>
+          <w:rFonts w:ascii="Segoe UI" w:eastAsia="Times New Roman" w:hAnsi="Segoe UI" w:cs="Segoe UI"/>
+          <w:b/>
+          <w:color w:val="24292E"/>
+          <w:sz w:val="24"/>
+          <w:szCs w:val="24"/>
+        </w:rPr>
+        <w:t>fold Implementation</w:t>
+      </w:r>
+      <w:r>
+        <w:rPr>
+          <w:rFonts w:ascii="Segoe UI" w:eastAsia="Times New Roman" w:hAnsi="Segoe UI" w:cs="Segoe UI"/>
+          <w:color w:val="24292E"/>
+          <w:sz w:val="24"/>
+          <w:szCs w:val="24"/>
+        </w:rPr>
+        <w:t xml:space="preserve"> </w:t>
+      </w:r>
+      <w:proofErr w:type="spellStart"/>
+      <w:r>
+        <w:rPr>
+          <w:rFonts w:ascii="Segoe UI" w:eastAsia="Times New Roman" w:hAnsi="Segoe UI" w:cs="Segoe UI"/>
+          <w:color w:val="24292E"/>
+          <w:sz w:val="24"/>
+          <w:szCs w:val="24"/>
+        </w:rPr>
+        <w:t>Jupyter</w:t>
+      </w:r>
+      <w:proofErr w:type="spellEnd"/>
+      <w:r>
+        <w:rPr>
+          <w:rFonts w:ascii="Segoe UI" w:eastAsia="Times New Roman" w:hAnsi="Segoe UI" w:cs="Segoe UI"/>
+          <w:color w:val="24292E"/>
+          <w:sz w:val="24"/>
+          <w:szCs w:val="24"/>
+        </w:rPr>
+        <w:t xml:space="preserve"> </w:t>
+      </w:r>
+      <w:r>
+        <w:rPr>
+          <w:rFonts w:ascii="Segoe UI" w:eastAsia="Times New Roman" w:hAnsi="Segoe UI" w:cs="Segoe UI"/>
+          <w:color w:val="24292E"/>
+          <w:sz w:val="24"/>
+          <w:szCs w:val="24"/>
+        </w:rPr>
+        <w:t>notebook for my final solution</w:t>
+      </w:r>
+      <w:r>
+        <w:rPr>
+          <w:rFonts w:ascii="Segoe UI" w:eastAsia="Times New Roman" w:hAnsi="Segoe UI" w:cs="Segoe UI"/>
+          <w:color w:val="24292E"/>
+          <w:sz w:val="24"/>
+          <w:szCs w:val="24"/>
+        </w:rPr>
+        <w:t>.</w:t>
+      </w:r>
     </w:p>
     <w:p>
       <w:pPr>
@@ -9108,17 +9468,7 @@
           <w:sz w:val="24"/>
           <w:szCs w:val="24"/>
         </w:rPr>
-        <w:t xml:space="preserve">simply </w:t>
-      </w:r>
-      <w:r>
-        <w:rPr>
-          <w:rFonts w:ascii="Segoe UI" w:eastAsia="Times New Roman" w:hAnsi="Segoe UI" w:cs="Segoe UI"/>
-          <w:color w:val="24292E"/>
-          <w:sz w:val="24"/>
-          <w:szCs w:val="24"/>
-        </w:rPr>
-        <w:lastRenderedPageBreak/>
-        <w:t>created to get things started and begin the refinement process</w:t>
+        <w:t>simply created to get things started and begin the refinement process</w:t>
       </w:r>
       <w:r>
         <w:rPr>
@@ -10226,6 +10576,7 @@
           <w:sz w:val="24"/>
           <w:szCs w:val="24"/>
         </w:rPr>
+        <w:lastRenderedPageBreak/>
         <w:t xml:space="preserve">One other technique was </w:t>
       </w:r>
       <w:r>
@@ -10436,7 +10787,6 @@
           <w:sz w:val="30"/>
           <w:szCs w:val="30"/>
         </w:rPr>
-        <w:lastRenderedPageBreak/>
         <w:t>Model Evaluation and Validation</w:t>
       </w:r>
     </w:p>
@@ -11167,7 +11517,6 @@
           <w:ilvl w:val="2"/>
           <w:numId w:val="1"/>
         </w:numPr>
-        <w:ind w:left="2160" w:hanging="540"/>
         <w:rPr>
           <w:rFonts w:ascii="Segoe UI" w:eastAsia="Times New Roman" w:hAnsi="Segoe UI" w:cs="Segoe UI"/>
           <w:color w:val="24292E"/>
@@ -11246,7 +11595,6 @@
           <w:ilvl w:val="2"/>
           <w:numId w:val="1"/>
         </w:numPr>
-        <w:ind w:left="2160" w:hanging="540"/>
         <w:rPr>
           <w:rFonts w:ascii="Segoe UI" w:eastAsia="Times New Roman" w:hAnsi="Segoe UI" w:cs="Segoe UI"/>
           <w:color w:val="24292E"/>
@@ -11609,6 +11957,7 @@
           <w:sz w:val="24"/>
           <w:szCs w:val="24"/>
         </w:rPr>
+        <w:lastRenderedPageBreak/>
         <w:t>A ‘</w:t>
       </w:r>
       <w:proofErr w:type="spellStart"/>
@@ -11755,7 +12104,6 @@
           <w:sz w:val="24"/>
           <w:szCs w:val="24"/>
         </w:rPr>
-        <w:lastRenderedPageBreak/>
         <w:t xml:space="preserve"> </w:t>
       </w:r>
       <w:r>
@@ -12054,6 +12402,69 @@
           <w:sz w:val="24"/>
           <w:szCs w:val="24"/>
         </w:rPr>
+        <w:t xml:space="preserve"> and </w:t>
+      </w:r>
+      <w:r>
+        <w:rPr>
+          <w:rFonts w:ascii="Segoe UI" w:eastAsia="Times New Roman" w:hAnsi="Segoe UI" w:cs="Segoe UI"/>
+          <w:color w:val="24292E"/>
+          <w:sz w:val="24"/>
+          <w:szCs w:val="24"/>
+        </w:rPr>
+        <w:t>here</w:t>
+      </w:r>
+      <w:r>
+        <w:rPr>
+          <w:rFonts w:ascii="Segoe UI" w:eastAsia="Times New Roman" w:hAnsi="Segoe UI" w:cs="Segoe UI"/>
+          <w:color w:val="24292E"/>
+          <w:sz w:val="24"/>
+          <w:szCs w:val="24"/>
+        </w:rPr>
+        <w:t xml:space="preserve"> I do </w:t>
+      </w:r>
+      <w:r>
+        <w:rPr>
+          <w:rFonts w:ascii="Segoe UI" w:eastAsia="Times New Roman" w:hAnsi="Segoe UI" w:cs="Segoe UI"/>
+          <w:color w:val="24292E"/>
+          <w:sz w:val="24"/>
+          <w:szCs w:val="24"/>
+        </w:rPr>
+        <w:t xml:space="preserve">not own </w:t>
+      </w:r>
+      <w:r>
+        <w:rPr>
+          <w:rFonts w:ascii="Segoe UI" w:eastAsia="Times New Roman" w:hAnsi="Segoe UI" w:cs="Segoe UI"/>
+          <w:color w:val="24292E"/>
+          <w:sz w:val="24"/>
+          <w:szCs w:val="24"/>
+        </w:rPr>
+        <w:t xml:space="preserve">a </w:t>
+      </w:r>
+      <w:r>
+        <w:rPr>
+          <w:rFonts w:ascii="Segoe UI" w:eastAsia="Times New Roman" w:hAnsi="Segoe UI" w:cs="Segoe UI"/>
+          <w:color w:val="24292E"/>
+          <w:sz w:val="24"/>
+          <w:szCs w:val="24"/>
+        </w:rPr>
+        <w:t>vehicle</w:t>
+      </w:r>
+      <w:r>
+        <w:rPr>
+          <w:rFonts w:ascii="Segoe UI" w:eastAsia="Times New Roman" w:hAnsi="Segoe UI" w:cs="Segoe UI"/>
+          <w:color w:val="24292E"/>
+          <w:sz w:val="24"/>
+          <w:szCs w:val="24"/>
+        </w:rPr>
+        <w:t>.</w:t>
+      </w:r>
+      <w:r>
+        <w:rPr>
+          <w:rFonts w:ascii="Segoe UI" w:eastAsia="Times New Roman" w:hAnsi="Segoe UI" w:cs="Segoe UI"/>
+          <w:color w:val="24292E"/>
+          <w:sz w:val="24"/>
+          <w:szCs w:val="24"/>
+        </w:rPr>
         <w:t xml:space="preserve"> </w:t>
       </w:r>
       <w:r>
@@ -12063,87 +12474,6 @@
           <w:sz w:val="24"/>
           <w:szCs w:val="24"/>
         </w:rPr>
-        <w:t xml:space="preserve">and </w:t>
-      </w:r>
-      <w:r>
-        <w:rPr>
-          <w:rFonts w:ascii="Segoe UI" w:eastAsia="Times New Roman" w:hAnsi="Segoe UI" w:cs="Segoe UI"/>
-          <w:color w:val="24292E"/>
-          <w:sz w:val="24"/>
-          <w:szCs w:val="24"/>
-        </w:rPr>
-        <w:t xml:space="preserve">there I do </w:t>
-      </w:r>
-      <w:r>
-        <w:rPr>
-          <w:rFonts w:ascii="Segoe UI" w:eastAsia="Times New Roman" w:hAnsi="Segoe UI" w:cs="Segoe UI"/>
-          <w:color w:val="24292E"/>
-          <w:sz w:val="24"/>
-          <w:szCs w:val="24"/>
-        </w:rPr>
-        <w:t xml:space="preserve">not </w:t>
-      </w:r>
-      <w:r>
-        <w:rPr>
-          <w:rFonts w:ascii="Segoe UI" w:eastAsia="Times New Roman" w:hAnsi="Segoe UI" w:cs="Segoe UI"/>
-          <w:color w:val="24292E"/>
-          <w:sz w:val="24"/>
-          <w:szCs w:val="24"/>
-        </w:rPr>
-        <w:t>own</w:t>
-      </w:r>
-      <w:r>
-        <w:rPr>
-          <w:rFonts w:ascii="Segoe UI" w:eastAsia="Times New Roman" w:hAnsi="Segoe UI" w:cs="Segoe UI"/>
-          <w:color w:val="24292E"/>
-          <w:sz w:val="24"/>
-          <w:szCs w:val="24"/>
-        </w:rPr>
-        <w:t xml:space="preserve"> </w:t>
-      </w:r>
-      <w:r>
-        <w:rPr>
-          <w:rFonts w:ascii="Segoe UI" w:eastAsia="Times New Roman" w:hAnsi="Segoe UI" w:cs="Segoe UI"/>
-          <w:color w:val="24292E"/>
-          <w:sz w:val="24"/>
-          <w:szCs w:val="24"/>
-        </w:rPr>
-        <w:t xml:space="preserve">a </w:t>
-      </w:r>
-      <w:r>
-        <w:rPr>
-          <w:rFonts w:ascii="Segoe UI" w:eastAsia="Times New Roman" w:hAnsi="Segoe UI" w:cs="Segoe UI"/>
-          <w:color w:val="24292E"/>
-          <w:sz w:val="24"/>
-          <w:szCs w:val="24"/>
-        </w:rPr>
-        <w:t>vehicle</w:t>
-      </w:r>
-      <w:r>
-        <w:rPr>
-          <w:rFonts w:ascii="Segoe UI" w:eastAsia="Times New Roman" w:hAnsi="Segoe UI" w:cs="Segoe UI"/>
-          <w:color w:val="24292E"/>
-          <w:sz w:val="24"/>
-          <w:szCs w:val="24"/>
-        </w:rPr>
-        <w:t>.</w:t>
-      </w:r>
-      <w:r>
-        <w:rPr>
-          <w:rFonts w:ascii="Segoe UI" w:eastAsia="Times New Roman" w:hAnsi="Segoe UI" w:cs="Segoe UI"/>
-          <w:color w:val="24292E"/>
-          <w:sz w:val="24"/>
-          <w:szCs w:val="24"/>
-        </w:rPr>
-        <w:t xml:space="preserve"> </w:t>
-      </w:r>
-      <w:r>
-        <w:rPr>
-          <w:rFonts w:ascii="Segoe UI" w:eastAsia="Times New Roman" w:hAnsi="Segoe UI" w:cs="Segoe UI"/>
-          <w:color w:val="24292E"/>
-          <w:sz w:val="24"/>
-          <w:szCs w:val="24"/>
-        </w:rPr>
         <w:t>Small changes (</w:t>
       </w:r>
       <w:r>
@@ -12216,7 +12546,25 @@
           <w:sz w:val="24"/>
           <w:szCs w:val="24"/>
         </w:rPr>
-        <w:t>changes would impact key features the model is trying to learn</w:t>
+        <w:t xml:space="preserve">changes would </w:t>
+      </w:r>
+      <w:r>
+        <w:rPr>
+          <w:rFonts w:ascii="Segoe UI" w:eastAsia="Times New Roman" w:hAnsi="Segoe UI" w:cs="Segoe UI"/>
+          <w:color w:val="24292E"/>
+          <w:sz w:val="24"/>
+          <w:szCs w:val="24"/>
+        </w:rPr>
+        <w:t>affect the learning of</w:t>
+      </w:r>
+      <w:r>
+        <w:rPr>
+          <w:rFonts w:ascii="Segoe UI" w:eastAsia="Times New Roman" w:hAnsi="Segoe UI" w:cs="Segoe UI"/>
+          <w:color w:val="24292E"/>
+          <w:sz w:val="24"/>
+          <w:szCs w:val="24"/>
+        </w:rPr>
+        <w:t xml:space="preserve"> key features</w:t>
       </w:r>
       <w:r>
         <w:rPr>
@@ -12369,12 +12717,21 @@
           <w:sz w:val="24"/>
           <w:szCs w:val="24"/>
         </w:rPr>
-        <w:t xml:space="preserve"> only</w:t>
-      </w:r>
-      <w:r>
-        <w:rPr>
-          <w:rFonts w:ascii="Segoe UI" w:eastAsia="Times New Roman" w:hAnsi="Segoe UI" w:cs="Segoe UI"/>
-          <w:color w:val="24292E"/>
+        <w:t xml:space="preserve"> only </w:t>
+      </w:r>
+      <w:r>
+        <w:rPr>
+          <w:rFonts w:ascii="Segoe UI" w:eastAsia="Times New Roman" w:hAnsi="Segoe UI" w:cs="Segoe UI"/>
+          <w:color w:val="FF0000"/>
+          <w:sz w:val="24"/>
+          <w:szCs w:val="24"/>
+        </w:rPr>
+        <w:t>(value difference)</w:t>
+      </w:r>
+      <w:r>
+        <w:rPr>
+          <w:rFonts w:ascii="Segoe UI" w:eastAsia="Times New Roman" w:hAnsi="Segoe UI" w:cs="Segoe UI"/>
+          <w:color w:val="FF0000"/>
           <w:sz w:val="24"/>
           <w:szCs w:val="24"/>
         </w:rPr>
@@ -12383,16 +12740,22 @@
       <w:r>
         <w:rPr>
           <w:rFonts w:ascii="Segoe UI" w:eastAsia="Times New Roman" w:hAnsi="Segoe UI" w:cs="Segoe UI"/>
-          <w:color w:val="FF0000"/>
-          <w:sz w:val="24"/>
-          <w:szCs w:val="24"/>
-        </w:rPr>
-        <w:t>(value difference)</w:t>
-      </w:r>
-      <w:r>
-        <w:rPr>
-          <w:rFonts w:ascii="Segoe UI" w:eastAsia="Times New Roman" w:hAnsi="Segoe UI" w:cs="Segoe UI"/>
-          <w:color w:val="FF0000"/>
+          <w:sz w:val="24"/>
+          <w:szCs w:val="24"/>
+        </w:rPr>
+        <w:t>better than the benchmark</w:t>
+      </w:r>
+      <w:r>
+        <w:rPr>
+          <w:rFonts w:ascii="Segoe UI" w:eastAsia="Times New Roman" w:hAnsi="Segoe UI" w:cs="Segoe UI"/>
+          <w:sz w:val="24"/>
+          <w:szCs w:val="24"/>
+        </w:rPr>
+        <w:t>.</w:t>
+      </w:r>
+      <w:r>
+        <w:rPr>
+          <w:rFonts w:ascii="Segoe UI" w:eastAsia="Times New Roman" w:hAnsi="Segoe UI" w:cs="Segoe UI"/>
           <w:sz w:val="24"/>
           <w:szCs w:val="24"/>
         </w:rPr>
@@ -12404,6 +12767,46 @@
           <w:sz w:val="24"/>
           <w:szCs w:val="24"/>
         </w:rPr>
+        <w:t xml:space="preserve">The model </w:t>
+      </w:r>
+      <w:r>
+        <w:rPr>
+          <w:rFonts w:ascii="Segoe UI" w:eastAsia="Times New Roman" w:hAnsi="Segoe UI" w:cs="Segoe UI"/>
+          <w:sz w:val="24"/>
+          <w:szCs w:val="24"/>
+        </w:rPr>
+        <w:t xml:space="preserve">does not do </w:t>
+      </w:r>
+      <w:r>
+        <w:rPr>
+          <w:rFonts w:ascii="Segoe UI" w:eastAsia="Times New Roman" w:hAnsi="Segoe UI" w:cs="Segoe UI"/>
+          <w:sz w:val="24"/>
+          <w:szCs w:val="24"/>
+        </w:rPr>
+        <w:t>significant</w:t>
+      </w:r>
+      <w:r>
+        <w:rPr>
+          <w:rFonts w:ascii="Segoe UI" w:eastAsia="Times New Roman" w:hAnsi="Segoe UI" w:cs="Segoe UI"/>
+          <w:sz w:val="24"/>
+          <w:szCs w:val="24"/>
+        </w:rPr>
+        <w:t xml:space="preserve"> do</w:t>
+      </w:r>
+      <w:r>
+        <w:rPr>
+          <w:rFonts w:ascii="Segoe UI" w:eastAsia="Times New Roman" w:hAnsi="Segoe UI" w:cs="Segoe UI"/>
+          <w:sz w:val="24"/>
+          <w:szCs w:val="24"/>
+        </w:rPr>
+        <w:t xml:space="preserve"> </w:t>
+      </w:r>
+      <w:r>
+        <w:rPr>
+          <w:rFonts w:ascii="Segoe UI" w:eastAsia="Times New Roman" w:hAnsi="Segoe UI" w:cs="Segoe UI"/>
+          <w:sz w:val="24"/>
+          <w:szCs w:val="24"/>
+        </w:rPr>
         <w:t xml:space="preserve">better than the </w:t>
       </w:r>
       <w:r>
@@ -12412,70 +12815,6 @@
           <w:sz w:val="24"/>
           <w:szCs w:val="24"/>
         </w:rPr>
-        <w:t>benchmark</w:t>
-      </w:r>
-      <w:r>
-        <w:rPr>
-          <w:rFonts w:ascii="Segoe UI" w:eastAsia="Times New Roman" w:hAnsi="Segoe UI" w:cs="Segoe UI"/>
-          <w:sz w:val="24"/>
-          <w:szCs w:val="24"/>
-        </w:rPr>
-        <w:t>.</w:t>
-      </w:r>
-      <w:r>
-        <w:rPr>
-          <w:rFonts w:ascii="Segoe UI" w:eastAsia="Times New Roman" w:hAnsi="Segoe UI" w:cs="Segoe UI"/>
-          <w:sz w:val="24"/>
-          <w:szCs w:val="24"/>
-        </w:rPr>
-        <w:t xml:space="preserve"> </w:t>
-      </w:r>
-      <w:r>
-        <w:rPr>
-          <w:rFonts w:ascii="Segoe UI" w:eastAsia="Times New Roman" w:hAnsi="Segoe UI" w:cs="Segoe UI"/>
-          <w:sz w:val="24"/>
-          <w:szCs w:val="24"/>
-        </w:rPr>
-        <w:t xml:space="preserve">The model </w:t>
-      </w:r>
-      <w:r>
-        <w:rPr>
-          <w:rFonts w:ascii="Segoe UI" w:eastAsia="Times New Roman" w:hAnsi="Segoe UI" w:cs="Segoe UI"/>
-          <w:sz w:val="24"/>
-          <w:szCs w:val="24"/>
-        </w:rPr>
-        <w:t xml:space="preserve">does not do </w:t>
-      </w:r>
-      <w:r>
-        <w:rPr>
-          <w:rFonts w:ascii="Segoe UI" w:eastAsia="Times New Roman" w:hAnsi="Segoe UI" w:cs="Segoe UI"/>
-          <w:sz w:val="24"/>
-          <w:szCs w:val="24"/>
-        </w:rPr>
-        <w:t>significant</w:t>
-      </w:r>
-      <w:r>
-        <w:rPr>
-          <w:rFonts w:ascii="Segoe UI" w:eastAsia="Times New Roman" w:hAnsi="Segoe UI" w:cs="Segoe UI"/>
-          <w:sz w:val="24"/>
-          <w:szCs w:val="24"/>
-        </w:rPr>
-        <w:t xml:space="preserve"> </w:t>
-      </w:r>
-      <w:r>
-        <w:rPr>
-          <w:rFonts w:ascii="Segoe UI" w:eastAsia="Times New Roman" w:hAnsi="Segoe UI" w:cs="Segoe UI"/>
-          <w:sz w:val="24"/>
-          <w:szCs w:val="24"/>
-        </w:rPr>
-        <w:t xml:space="preserve">better than the </w:t>
-      </w:r>
-      <w:r>
-        <w:rPr>
-          <w:rFonts w:ascii="Segoe UI" w:eastAsia="Times New Roman" w:hAnsi="Segoe UI" w:cs="Segoe UI"/>
-          <w:sz w:val="24"/>
-          <w:szCs w:val="24"/>
-        </w:rPr>
         <w:t>benchmark,</w:t>
       </w:r>
       <w:r>
@@ -12484,7 +12823,23 @@
           <w:sz w:val="24"/>
           <w:szCs w:val="24"/>
         </w:rPr>
-        <w:t xml:space="preserve"> but it is certainly enough to categorize drivers </w:t>
+        <w:t xml:space="preserve"> but it </w:t>
+      </w:r>
+      <w:r>
+        <w:rPr>
+          <w:rFonts w:ascii="Segoe UI" w:eastAsia="Times New Roman" w:hAnsi="Segoe UI" w:cs="Segoe UI"/>
+          <w:sz w:val="24"/>
+          <w:szCs w:val="24"/>
+        </w:rPr>
+        <w:t xml:space="preserve">is at least </w:t>
+      </w:r>
+      <w:r>
+        <w:rPr>
+          <w:rFonts w:ascii="Segoe UI" w:eastAsia="Times New Roman" w:hAnsi="Segoe UI" w:cs="Segoe UI"/>
+          <w:sz w:val="24"/>
+          <w:szCs w:val="24"/>
+        </w:rPr>
+        <w:t xml:space="preserve">enough to categorize drivers </w:t>
       </w:r>
       <w:r>
         <w:rPr>
@@ -12641,6 +12996,225 @@
     </w:p>
     <w:p>
       <w:pPr>
+        <w:spacing w:after="240" w:line="240" w:lineRule="auto"/>
+        <w:ind w:left="288"/>
+        <w:rPr>
+          <w:rFonts w:ascii="Segoe UI" w:eastAsia="Times New Roman" w:hAnsi="Segoe UI" w:cs="Segoe UI"/>
+          <w:color w:val="24292E"/>
+          <w:sz w:val="24"/>
+          <w:szCs w:val="24"/>
+        </w:rPr>
+      </w:pPr>
+      <w:r>
+        <w:rPr>
+          <w:rFonts w:ascii="Segoe UI" w:eastAsia="Times New Roman" w:hAnsi="Segoe UI" w:cs="Segoe UI"/>
+          <w:color w:val="24292E"/>
+          <w:sz w:val="24"/>
+          <w:szCs w:val="24"/>
+        </w:rPr>
+        <w:t xml:space="preserve">There is one </w:t>
+      </w:r>
+      <w:r>
+        <w:rPr>
+          <w:rFonts w:ascii="Segoe UI" w:eastAsia="Times New Roman" w:hAnsi="Segoe UI" w:cs="Segoe UI"/>
+          <w:color w:val="24292E"/>
+          <w:sz w:val="24"/>
+          <w:szCs w:val="24"/>
+        </w:rPr>
+        <w:t>interesting</w:t>
+      </w:r>
+      <w:r>
+        <w:rPr>
+          <w:rFonts w:ascii="Segoe UI" w:eastAsia="Times New Roman" w:hAnsi="Segoe UI" w:cs="Segoe UI"/>
+          <w:color w:val="24292E"/>
+          <w:sz w:val="24"/>
+          <w:szCs w:val="24"/>
+        </w:rPr>
+        <w:t xml:space="preserve"> quality about the result</w:t>
+      </w:r>
+      <w:r>
+        <w:rPr>
+          <w:rFonts w:ascii="Segoe UI" w:eastAsia="Times New Roman" w:hAnsi="Segoe UI" w:cs="Segoe UI"/>
+          <w:color w:val="24292E"/>
+          <w:sz w:val="24"/>
+          <w:szCs w:val="24"/>
+        </w:rPr>
+        <w:t xml:space="preserve"> that can be understood</w:t>
+      </w:r>
+      <w:r>
+        <w:rPr>
+          <w:rFonts w:ascii="Segoe UI" w:eastAsia="Times New Roman" w:hAnsi="Segoe UI" w:cs="Segoe UI"/>
+          <w:color w:val="24292E"/>
+          <w:sz w:val="24"/>
+          <w:szCs w:val="24"/>
+        </w:rPr>
+        <w:t xml:space="preserve"> better</w:t>
+      </w:r>
+      <w:r>
+        <w:rPr>
+          <w:rFonts w:ascii="Segoe UI" w:eastAsia="Times New Roman" w:hAnsi="Segoe UI" w:cs="Segoe UI"/>
+          <w:color w:val="24292E"/>
+          <w:sz w:val="24"/>
+          <w:szCs w:val="24"/>
+        </w:rPr>
+        <w:t xml:space="preserve"> by looking at the train vs validation plots</w:t>
+      </w:r>
+      <w:r>
+        <w:rPr>
+          <w:rFonts w:ascii="Segoe UI" w:eastAsia="Times New Roman" w:hAnsi="Segoe UI" w:cs="Segoe UI"/>
+          <w:color w:val="24292E"/>
+          <w:sz w:val="24"/>
+          <w:szCs w:val="24"/>
+        </w:rPr>
+        <w:t xml:space="preserve"> of every K-fold iteration</w:t>
+      </w:r>
+      <w:r>
+        <w:rPr>
+          <w:rFonts w:ascii="Segoe UI" w:eastAsia="Times New Roman" w:hAnsi="Segoe UI" w:cs="Segoe UI"/>
+          <w:color w:val="24292E"/>
+          <w:sz w:val="24"/>
+          <w:szCs w:val="24"/>
+        </w:rPr>
+        <w:t xml:space="preserve">. </w:t>
+      </w:r>
+    </w:p>
+    <w:p>
+      <w:pPr>
+        <w:spacing w:after="240" w:line="240" w:lineRule="auto"/>
+        <w:ind w:firstLine="288"/>
+        <w:rPr>
+          <w:rFonts w:ascii="Segoe UI" w:eastAsia="Times New Roman" w:hAnsi="Segoe UI" w:cs="Segoe UI"/>
+          <w:color w:val="24292E"/>
+          <w:sz w:val="24"/>
+          <w:szCs w:val="24"/>
+        </w:rPr>
+      </w:pPr>
+    </w:p>
+    <w:p>
+      <w:pPr>
+        <w:spacing w:after="240" w:line="240" w:lineRule="auto"/>
+        <w:ind w:firstLine="288"/>
+        <w:rPr>
+          <w:rFonts w:ascii="Segoe UI" w:eastAsia="Times New Roman" w:hAnsi="Segoe UI" w:cs="Segoe UI"/>
+          <w:color w:val="24292E"/>
+          <w:sz w:val="24"/>
+          <w:szCs w:val="24"/>
+        </w:rPr>
+      </w:pPr>
+    </w:p>
+    <w:p>
+      <w:pPr>
+        <w:spacing w:after="240" w:line="240" w:lineRule="auto"/>
+        <w:ind w:firstLine="288"/>
+        <w:rPr>
+          <w:rFonts w:ascii="Segoe UI" w:eastAsia="Times New Roman" w:hAnsi="Segoe UI" w:cs="Segoe UI"/>
+          <w:color w:val="24292E"/>
+          <w:sz w:val="24"/>
+          <w:szCs w:val="24"/>
+        </w:rPr>
+      </w:pPr>
+    </w:p>
+    <w:p>
+      <w:pPr>
+        <w:spacing w:after="240" w:line="240" w:lineRule="auto"/>
+        <w:ind w:left="288"/>
+        <w:rPr>
+          <w:rFonts w:ascii="Segoe UI" w:eastAsia="Times New Roman" w:hAnsi="Segoe UI" w:cs="Segoe UI"/>
+          <w:color w:val="24292E"/>
+          <w:sz w:val="24"/>
+          <w:szCs w:val="24"/>
+        </w:rPr>
+      </w:pPr>
+      <w:r>
+        <w:rPr>
+          <w:rFonts w:ascii="Segoe UI" w:eastAsia="Times New Roman" w:hAnsi="Segoe UI" w:cs="Segoe UI"/>
+          <w:color w:val="24292E"/>
+          <w:sz w:val="24"/>
+          <w:szCs w:val="24"/>
+        </w:rPr>
+        <w:t>The importance of using K-fold cross validation</w:t>
+      </w:r>
+      <w:r>
+        <w:rPr>
+          <w:rFonts w:ascii="Segoe UI" w:eastAsia="Times New Roman" w:hAnsi="Segoe UI" w:cs="Segoe UI"/>
+          <w:color w:val="24292E"/>
+          <w:sz w:val="24"/>
+          <w:szCs w:val="24"/>
+        </w:rPr>
+        <w:t xml:space="preserve"> to solve this problem can be seen</w:t>
+      </w:r>
+      <w:r>
+        <w:rPr>
+          <w:rFonts w:ascii="Segoe UI" w:eastAsia="Times New Roman" w:hAnsi="Segoe UI" w:cs="Segoe UI"/>
+          <w:color w:val="24292E"/>
+          <w:sz w:val="24"/>
+          <w:szCs w:val="24"/>
+        </w:rPr>
+        <w:t>.</w:t>
+      </w:r>
+      <w:r>
+        <w:rPr>
+          <w:rFonts w:ascii="Segoe UI" w:eastAsia="Times New Roman" w:hAnsi="Segoe UI" w:cs="Segoe UI"/>
+          <w:color w:val="24292E"/>
+          <w:sz w:val="24"/>
+          <w:szCs w:val="24"/>
+        </w:rPr>
+        <w:t xml:space="preserve"> There are notable differences in validation loss from one iteration to the other, but these differences help capture features that may have been missed or ignored by other iterations.</w:t>
+      </w:r>
+      <w:r>
+        <w:rPr>
+          <w:rFonts w:ascii="Segoe UI" w:eastAsia="Times New Roman" w:hAnsi="Segoe UI" w:cs="Segoe UI"/>
+          <w:color w:val="24292E"/>
+          <w:sz w:val="24"/>
+          <w:szCs w:val="24"/>
+        </w:rPr>
+        <w:t xml:space="preserve"> </w:t>
+      </w:r>
+    </w:p>
+    <w:p>
+      <w:pPr>
+        <w:spacing w:after="240" w:line="240" w:lineRule="auto"/>
+        <w:ind w:firstLine="288"/>
+        <w:rPr>
+          <w:rFonts w:ascii="Segoe UI" w:eastAsia="Times New Roman" w:hAnsi="Segoe UI" w:cs="Segoe UI"/>
+          <w:b/>
+          <w:bCs/>
+          <w:color w:val="24292E"/>
+          <w:sz w:val="30"/>
+          <w:szCs w:val="30"/>
+        </w:rPr>
+      </w:pPr>
+    </w:p>
+    <w:p>
+      <w:pPr>
+        <w:spacing w:after="240" w:line="240" w:lineRule="auto"/>
+        <w:ind w:firstLine="288"/>
+        <w:rPr>
+          <w:rFonts w:ascii="Segoe UI" w:eastAsia="Times New Roman" w:hAnsi="Segoe UI" w:cs="Segoe UI"/>
+          <w:b/>
+          <w:bCs/>
+          <w:color w:val="24292E"/>
+          <w:sz w:val="30"/>
+          <w:szCs w:val="30"/>
+        </w:rPr>
+      </w:pPr>
+    </w:p>
+    <w:p>
+      <w:pPr>
+        <w:pStyle w:val="ListParagraph"/>
+        <w:spacing w:after="240" w:line="240" w:lineRule="auto"/>
+        <w:rPr>
+          <w:rFonts w:ascii="Segoe UI" w:eastAsia="Times New Roman" w:hAnsi="Segoe UI" w:cs="Segoe UI"/>
+          <w:b/>
+          <w:bCs/>
+          <w:color w:val="24292E"/>
+          <w:sz w:val="30"/>
+          <w:szCs w:val="30"/>
+        </w:rPr>
+      </w:pPr>
+    </w:p>
+    <w:p>
+      <w:pPr>
         <w:pStyle w:val="ListParagraph"/>
         <w:numPr>
           <w:ilvl w:val="1"/>
@@ -12960,7 +13534,25 @@
           <w:sz w:val="24"/>
           <w:szCs w:val="24"/>
         </w:rPr>
-        <w:t xml:space="preserve">that stop implementation </w:t>
+        <w:t xml:space="preserve">that stop </w:t>
+      </w:r>
+      <w:r>
+        <w:rPr>
+          <w:rFonts w:ascii="Segoe UI" w:eastAsia="Times New Roman" w:hAnsi="Segoe UI" w:cs="Segoe UI"/>
+          <w:color w:val="24292E"/>
+          <w:sz w:val="24"/>
+          <w:szCs w:val="24"/>
+        </w:rPr>
+        <w:t xml:space="preserve">the </w:t>
+      </w:r>
+      <w:r>
+        <w:rPr>
+          <w:rFonts w:ascii="Segoe UI" w:eastAsia="Times New Roman" w:hAnsi="Segoe UI" w:cs="Segoe UI"/>
+          <w:color w:val="24292E"/>
+          <w:sz w:val="24"/>
+          <w:szCs w:val="24"/>
+        </w:rPr>
+        <w:t xml:space="preserve">implementation </w:t>
       </w:r>
       <w:r>
         <w:rPr>
@@ -13109,25 +13701,16 @@
           <w:sz w:val="24"/>
           <w:szCs w:val="24"/>
         </w:rPr>
-        <w:t xml:space="preserve">Test </w:t>
-      </w:r>
-      <w:r>
-        <w:rPr>
-          <w:rFonts w:ascii="Segoe UI" w:eastAsia="Times New Roman" w:hAnsi="Segoe UI" w:cs="Segoe UI"/>
-          <w:color w:val="24292E"/>
-          <w:sz w:val="24"/>
-          <w:szCs w:val="24"/>
-        </w:rPr>
-        <w:t>each</w:t>
-      </w:r>
-      <w:r>
-        <w:rPr>
-          <w:rFonts w:ascii="Segoe UI" w:eastAsia="Times New Roman" w:hAnsi="Segoe UI" w:cs="Segoe UI"/>
-          <w:color w:val="24292E"/>
-          <w:sz w:val="24"/>
-          <w:szCs w:val="24"/>
-        </w:rPr>
-        <w:t xml:space="preserve"> solution</w:t>
+        <w:t>Select</w:t>
+      </w:r>
+      <w:r>
+        <w:rPr>
+          <w:rFonts w:ascii="Segoe UI" w:eastAsia="Times New Roman" w:hAnsi="Segoe UI" w:cs="Segoe UI"/>
+          <w:color w:val="24292E"/>
+          <w:sz w:val="24"/>
+          <w:szCs w:val="24"/>
+        </w:rPr>
+        <w:t xml:space="preserve"> the top 5 solutions </w:t>
       </w:r>
     </w:p>
     <w:p>
@@ -13152,16 +13735,25 @@
           <w:sz w:val="24"/>
           <w:szCs w:val="24"/>
         </w:rPr>
-        <w:t xml:space="preserve">Apply and refine </w:t>
-      </w:r>
-      <w:r>
-        <w:rPr>
-          <w:rFonts w:ascii="Segoe UI" w:eastAsia="Times New Roman" w:hAnsi="Segoe UI" w:cs="Segoe UI"/>
-          <w:color w:val="24292E"/>
-          <w:sz w:val="24"/>
-          <w:szCs w:val="24"/>
-        </w:rPr>
-        <w:t>working solutions</w:t>
+        <w:t xml:space="preserve">Test </w:t>
+      </w:r>
+      <w:r>
+        <w:rPr>
+          <w:rFonts w:ascii="Segoe UI" w:eastAsia="Times New Roman" w:hAnsi="Segoe UI" w:cs="Segoe UI"/>
+          <w:color w:val="24292E"/>
+          <w:sz w:val="24"/>
+          <w:szCs w:val="24"/>
+        </w:rPr>
+        <w:t>each</w:t>
+      </w:r>
+      <w:r>
+        <w:rPr>
+          <w:rFonts w:ascii="Segoe UI" w:eastAsia="Times New Roman" w:hAnsi="Segoe UI" w:cs="Segoe UI"/>
+          <w:color w:val="24292E"/>
+          <w:sz w:val="24"/>
+          <w:szCs w:val="24"/>
+        </w:rPr>
+        <w:t xml:space="preserve"> solution</w:t>
       </w:r>
     </w:p>
     <w:p>
@@ -13186,6 +13778,40 @@
           <w:sz w:val="24"/>
           <w:szCs w:val="24"/>
         </w:rPr>
+        <w:t xml:space="preserve">Apply and refine </w:t>
+      </w:r>
+      <w:r>
+        <w:rPr>
+          <w:rFonts w:ascii="Segoe UI" w:eastAsia="Times New Roman" w:hAnsi="Segoe UI" w:cs="Segoe UI"/>
+          <w:color w:val="24292E"/>
+          <w:sz w:val="24"/>
+          <w:szCs w:val="24"/>
+        </w:rPr>
+        <w:t>working solutions</w:t>
+      </w:r>
+    </w:p>
+    <w:p>
+      <w:pPr>
+        <w:pStyle w:val="ListParagraph"/>
+        <w:numPr>
+          <w:ilvl w:val="2"/>
+          <w:numId w:val="1"/>
+        </w:numPr>
+        <w:spacing w:after="240" w:line="240" w:lineRule="auto"/>
+        <w:rPr>
+          <w:rFonts w:ascii="Segoe UI" w:eastAsia="Times New Roman" w:hAnsi="Segoe UI" w:cs="Segoe UI"/>
+          <w:color w:val="24292E"/>
+          <w:sz w:val="24"/>
+          <w:szCs w:val="24"/>
+        </w:rPr>
+      </w:pPr>
+      <w:r>
+        <w:rPr>
+          <w:rFonts w:ascii="Segoe UI" w:eastAsia="Times New Roman" w:hAnsi="Segoe UI" w:cs="Segoe UI"/>
+          <w:color w:val="24292E"/>
+          <w:sz w:val="24"/>
+          <w:szCs w:val="24"/>
+        </w:rPr>
         <w:t xml:space="preserve">Iterate </w:t>
       </w:r>
       <w:r>
@@ -13222,7 +13848,16 @@
           <w:sz w:val="24"/>
           <w:szCs w:val="24"/>
         </w:rPr>
-        <w:t>10</w:t>
+        <w:t>1</w:t>
+      </w:r>
+      <w:r>
+        <w:rPr>
+          <w:rFonts w:ascii="Segoe UI" w:eastAsia="Times New Roman" w:hAnsi="Segoe UI" w:cs="Segoe UI"/>
+          <w:color w:val="24292E"/>
+          <w:sz w:val="24"/>
+          <w:szCs w:val="24"/>
+        </w:rPr>
+        <w:t>1</w:t>
       </w:r>
       <w:r>
         <w:rPr>
@@ -13348,16 +13983,16 @@
           <w:sz w:val="24"/>
           <w:szCs w:val="24"/>
         </w:rPr>
-        <w:t xml:space="preserve"> </w:t>
-      </w:r>
-      <w:r>
-        <w:rPr>
-          <w:rFonts w:ascii="Segoe UI" w:eastAsia="Times New Roman" w:hAnsi="Segoe UI" w:cs="Segoe UI"/>
-          <w:color w:val="24292E"/>
-          <w:sz w:val="24"/>
-          <w:szCs w:val="24"/>
-        </w:rPr>
-        <w:t xml:space="preserve"> </w:t>
+        <w:t xml:space="preserve"> I used to think that just applying random changes to the model would help me get good results, but in this field, we need to make sure we know exactly what we are doing so we could achieve desirable results</w:t>
+      </w:r>
+      <w:r>
+        <w:rPr>
+          <w:rFonts w:ascii="Segoe UI" w:eastAsia="Times New Roman" w:hAnsi="Segoe UI" w:cs="Segoe UI"/>
+          <w:color w:val="24292E"/>
+          <w:sz w:val="24"/>
+          <w:szCs w:val="24"/>
+        </w:rPr>
+        <w:t>.</w:t>
       </w:r>
     </w:p>
     <w:p>
@@ -13382,27 +14017,62 @@
           <w:sz w:val="24"/>
           <w:szCs w:val="24"/>
         </w:rPr>
-        <w:t xml:space="preserve">Importance of understanding the logic behind each parameter. </w:t>
-      </w:r>
-    </w:p>
-    <w:p>
-      <w:pPr>
-        <w:spacing w:after="240" w:line="240" w:lineRule="auto"/>
-        <w:rPr>
-          <w:rFonts w:ascii="Segoe UI" w:eastAsia="Times New Roman" w:hAnsi="Segoe UI" w:cs="Segoe UI"/>
-          <w:color w:val="24292E"/>
-          <w:sz w:val="24"/>
-          <w:szCs w:val="24"/>
-        </w:rPr>
-      </w:pPr>
-      <w:r>
-        <w:rPr>
-          <w:rFonts w:ascii="Segoe UI" w:eastAsia="Times New Roman" w:hAnsi="Segoe UI" w:cs="Segoe UI"/>
-          <w:color w:val="24292E"/>
-          <w:sz w:val="24"/>
-          <w:szCs w:val="24"/>
-        </w:rPr>
-        <w:lastRenderedPageBreak/>
+        <w:t>Importance of understanding the logic behind each parameter</w:t>
+      </w:r>
+      <w:r>
+        <w:rPr>
+          <w:rFonts w:ascii="Segoe UI" w:eastAsia="Times New Roman" w:hAnsi="Segoe UI" w:cs="Segoe UI"/>
+          <w:color w:val="24292E"/>
+          <w:sz w:val="24"/>
+          <w:szCs w:val="24"/>
+        </w:rPr>
+        <w:t xml:space="preserve">. </w:t>
+      </w:r>
+      <w:r>
+        <w:rPr>
+          <w:rFonts w:ascii="Segoe UI" w:eastAsia="Times New Roman" w:hAnsi="Segoe UI" w:cs="Segoe UI"/>
+          <w:color w:val="24292E"/>
+          <w:sz w:val="24"/>
+          <w:szCs w:val="24"/>
+        </w:rPr>
+        <w:t xml:space="preserve">I am a bit more confident in my </w:t>
+      </w:r>
+      <w:r>
+        <w:rPr>
+          <w:rFonts w:ascii="Segoe UI" w:eastAsia="Times New Roman" w:hAnsi="Segoe UI" w:cs="Segoe UI"/>
+          <w:color w:val="24292E"/>
+          <w:sz w:val="24"/>
+          <w:szCs w:val="24"/>
+        </w:rPr>
+        <w:t>Deep Learning</w:t>
+      </w:r>
+      <w:r>
+        <w:rPr>
+          <w:rFonts w:ascii="Segoe UI" w:eastAsia="Times New Roman" w:hAnsi="Segoe UI" w:cs="Segoe UI"/>
+          <w:color w:val="24292E"/>
+          <w:sz w:val="24"/>
+          <w:szCs w:val="24"/>
+        </w:rPr>
+        <w:t xml:space="preserve"> skills.</w:t>
+      </w:r>
+    </w:p>
+    <w:p>
+      <w:pPr>
+        <w:spacing w:after="240" w:line="240" w:lineRule="auto"/>
+        <w:rPr>
+          <w:rFonts w:ascii="Segoe UI" w:eastAsia="Times New Roman" w:hAnsi="Segoe UI" w:cs="Segoe UI"/>
+          <w:color w:val="24292E"/>
+          <w:sz w:val="24"/>
+          <w:szCs w:val="24"/>
+        </w:rPr>
+      </w:pPr>
+      <w:r>
+        <w:rPr>
+          <w:rFonts w:ascii="Segoe UI" w:eastAsia="Times New Roman" w:hAnsi="Segoe UI" w:cs="Segoe UI"/>
+          <w:color w:val="24292E"/>
+          <w:sz w:val="24"/>
+          <w:szCs w:val="24"/>
+        </w:rPr>
         <w:t xml:space="preserve"> </w:t>
       </w:r>
       <w:r>
@@ -13421,7 +14091,54 @@
           <w:sz w:val="24"/>
           <w:szCs w:val="24"/>
         </w:rPr>
-        <w:t>The most difficult aspects of this project are:</w:t>
+        <w:t xml:space="preserve">The most difficult </w:t>
+      </w:r>
+      <w:r>
+        <w:rPr>
+          <w:rFonts w:ascii="Segoe UI" w:eastAsia="Times New Roman" w:hAnsi="Segoe UI" w:cs="Segoe UI"/>
+          <w:color w:val="24292E"/>
+          <w:sz w:val="24"/>
+          <w:szCs w:val="24"/>
+        </w:rPr>
+        <w:t>and interesting</w:t>
+      </w:r>
+      <w:bookmarkStart w:id="0" w:name="_GoBack"/>
+      <w:bookmarkEnd w:id="0"/>
+      <w:r>
+        <w:rPr>
+          <w:rFonts w:ascii="Segoe UI" w:eastAsia="Times New Roman" w:hAnsi="Segoe UI" w:cs="Segoe UI"/>
+          <w:color w:val="24292E"/>
+          <w:sz w:val="24"/>
+          <w:szCs w:val="24"/>
+        </w:rPr>
+        <w:t xml:space="preserve"> </w:t>
+      </w:r>
+      <w:r>
+        <w:rPr>
+          <w:rFonts w:ascii="Segoe UI" w:eastAsia="Times New Roman" w:hAnsi="Segoe UI" w:cs="Segoe UI"/>
+          <w:color w:val="24292E"/>
+          <w:sz w:val="24"/>
+          <w:szCs w:val="24"/>
+        </w:rPr>
+        <w:t>aspects of this project</w:t>
+      </w:r>
+      <w:r>
+        <w:rPr>
+          <w:rFonts w:ascii="Segoe UI" w:eastAsia="Times New Roman" w:hAnsi="Segoe UI" w:cs="Segoe UI"/>
+          <w:color w:val="24292E"/>
+          <w:sz w:val="24"/>
+          <w:szCs w:val="24"/>
+        </w:rPr>
+        <w:t xml:space="preserve"> </w:t>
+      </w:r>
+      <w:r>
+        <w:rPr>
+          <w:rFonts w:ascii="Segoe UI" w:eastAsia="Times New Roman" w:hAnsi="Segoe UI" w:cs="Segoe UI"/>
+          <w:color w:val="24292E"/>
+          <w:sz w:val="24"/>
+          <w:szCs w:val="24"/>
+        </w:rPr>
+        <w:t>are:</w:t>
       </w:r>
     </w:p>
     <w:p>
@@ -13484,6 +14201,89 @@
         </w:rPr>
         <w:t xml:space="preserve">. I had to make use of all the best practices and optimizations I could find before I could get even close to the benchmark result. </w:t>
       </w:r>
+      <w:r>
+        <w:rPr>
+          <w:rFonts w:ascii="Segoe UI" w:eastAsia="Times New Roman" w:hAnsi="Segoe UI" w:cs="Segoe UI"/>
+          <w:color w:val="24292E"/>
+          <w:sz w:val="24"/>
+          <w:szCs w:val="24"/>
+        </w:rPr>
+        <w:t xml:space="preserve">I spent 3 months working </w:t>
+      </w:r>
+      <w:r>
+        <w:rPr>
+          <w:rFonts w:ascii="Segoe UI" w:eastAsia="Times New Roman" w:hAnsi="Segoe UI" w:cs="Segoe UI"/>
+          <w:color w:val="24292E"/>
+          <w:sz w:val="24"/>
+          <w:szCs w:val="24"/>
+        </w:rPr>
+        <w:t>on this problem</w:t>
+      </w:r>
+      <w:r>
+        <w:rPr>
+          <w:rFonts w:ascii="Segoe UI" w:eastAsia="Times New Roman" w:hAnsi="Segoe UI" w:cs="Segoe UI"/>
+          <w:color w:val="24292E"/>
+          <w:sz w:val="24"/>
+          <w:szCs w:val="24"/>
+        </w:rPr>
+        <w:t xml:space="preserve"> </w:t>
+      </w:r>
+      <w:r>
+        <w:rPr>
+          <w:rFonts w:ascii="Segoe UI" w:eastAsia="Times New Roman" w:hAnsi="Segoe UI" w:cs="Segoe UI"/>
+          <w:color w:val="24292E"/>
+          <w:sz w:val="24"/>
+          <w:szCs w:val="24"/>
+        </w:rPr>
+        <w:t xml:space="preserve">because each time I got closer to the benchmark, </w:t>
+      </w:r>
+      <w:proofErr w:type="gramStart"/>
+      <w:r>
+        <w:rPr>
+          <w:rFonts w:ascii="Segoe UI" w:eastAsia="Times New Roman" w:hAnsi="Segoe UI" w:cs="Segoe UI"/>
+          <w:color w:val="24292E"/>
+          <w:sz w:val="24"/>
+          <w:szCs w:val="24"/>
+        </w:rPr>
+        <w:t>It</w:t>
+      </w:r>
+      <w:proofErr w:type="gramEnd"/>
+      <w:r>
+        <w:rPr>
+          <w:rFonts w:ascii="Segoe UI" w:eastAsia="Times New Roman" w:hAnsi="Segoe UI" w:cs="Segoe UI"/>
+          <w:color w:val="24292E"/>
+          <w:sz w:val="24"/>
+          <w:szCs w:val="24"/>
+        </w:rPr>
+        <w:t xml:space="preserve"> </w:t>
+      </w:r>
+      <w:r>
+        <w:rPr>
+          <w:rFonts w:ascii="Segoe UI" w:eastAsia="Times New Roman" w:hAnsi="Segoe UI" w:cs="Segoe UI"/>
+          <w:color w:val="24292E"/>
+          <w:sz w:val="24"/>
+          <w:szCs w:val="24"/>
+        </w:rPr>
+        <w:t>got a lot harder</w:t>
+      </w:r>
+      <w:r>
+        <w:rPr>
+          <w:rFonts w:ascii="Segoe UI" w:eastAsia="Times New Roman" w:hAnsi="Segoe UI" w:cs="Segoe UI"/>
+          <w:color w:val="24292E"/>
+          <w:sz w:val="24"/>
+          <w:szCs w:val="24"/>
+        </w:rPr>
+        <w:t xml:space="preserve"> to improve results</w:t>
+      </w:r>
+      <w:r>
+        <w:rPr>
+          <w:rFonts w:ascii="Segoe UI" w:eastAsia="Times New Roman" w:hAnsi="Segoe UI" w:cs="Segoe UI"/>
+          <w:color w:val="24292E"/>
+          <w:sz w:val="24"/>
+          <w:szCs w:val="24"/>
+        </w:rPr>
+        <w:t>.</w:t>
+      </w:r>
     </w:p>
     <w:p>
       <w:pPr>
@@ -13507,34 +14307,54 @@
           <w:sz w:val="24"/>
           <w:szCs w:val="24"/>
         </w:rPr>
-        <w:t xml:space="preserve">Another </w:t>
-      </w:r>
-      <w:r>
-        <w:rPr>
-          <w:rFonts w:ascii="Segoe UI" w:eastAsia="Times New Roman" w:hAnsi="Segoe UI" w:cs="Segoe UI"/>
-          <w:color w:val="24292E"/>
-          <w:sz w:val="24"/>
-          <w:szCs w:val="24"/>
-        </w:rPr>
-        <w:t xml:space="preserve">complicated aspect of this project </w:t>
-      </w:r>
-      <w:r>
-        <w:rPr>
-          <w:rFonts w:ascii="Segoe UI" w:eastAsia="Times New Roman" w:hAnsi="Segoe UI" w:cs="Segoe UI"/>
-          <w:color w:val="24292E"/>
-          <w:sz w:val="24"/>
-          <w:szCs w:val="24"/>
-        </w:rPr>
-        <w:t>was</w:t>
-      </w:r>
-      <w:r>
-        <w:rPr>
-          <w:rFonts w:ascii="Segoe UI" w:eastAsia="Times New Roman" w:hAnsi="Segoe UI" w:cs="Segoe UI"/>
-          <w:color w:val="24292E"/>
-          <w:sz w:val="24"/>
-          <w:szCs w:val="24"/>
-        </w:rPr>
-        <w:t xml:space="preserve"> the cause and effect.</w:t>
+        <w:t xml:space="preserve">Training the model takes too long. My </w:t>
+      </w:r>
+      <w:proofErr w:type="gramStart"/>
+      <w:r>
+        <w:rPr>
+          <w:rFonts w:ascii="Segoe UI" w:eastAsia="Times New Roman" w:hAnsi="Segoe UI" w:cs="Segoe UI"/>
+          <w:color w:val="24292E"/>
+          <w:sz w:val="24"/>
+          <w:szCs w:val="24"/>
+        </w:rPr>
+        <w:t>GPU(</w:t>
+      </w:r>
+      <w:proofErr w:type="gramEnd"/>
+      <w:r>
+        <w:rPr>
+          <w:rFonts w:ascii="Segoe UI" w:eastAsia="Times New Roman" w:hAnsi="Segoe UI" w:cs="Segoe UI"/>
+          <w:color w:val="24292E"/>
+          <w:sz w:val="24"/>
+          <w:szCs w:val="24"/>
+        </w:rPr>
+        <w:t xml:space="preserve">GTX 1060) takes around 40 minutes per </w:t>
+      </w:r>
+      <w:r>
+        <w:rPr>
+          <w:rFonts w:ascii="Segoe UI" w:eastAsia="Times New Roman" w:hAnsi="Segoe UI" w:cs="Segoe UI"/>
+          <w:color w:val="24292E"/>
+          <w:sz w:val="24"/>
+          <w:szCs w:val="24"/>
+        </w:rPr>
+        <w:t xml:space="preserve">K-fold </w:t>
+      </w:r>
+      <w:r>
+        <w:rPr>
+          <w:rFonts w:ascii="Segoe UI" w:eastAsia="Times New Roman" w:hAnsi="Segoe UI" w:cs="Segoe UI"/>
+          <w:color w:val="24292E"/>
+          <w:sz w:val="24"/>
+          <w:szCs w:val="24"/>
+        </w:rPr>
+        <w:t xml:space="preserve">iteration to train on just half of the train set and that is using all the best practices to reduce training time. It takes 80 minutes on the whole train set multiplied by the number of K-folds. This would not have been an issue if I </w:t>
+      </w:r>
+      <w:r>
+        <w:rPr>
+          <w:rFonts w:ascii="Segoe UI" w:eastAsia="Times New Roman" w:hAnsi="Segoe UI" w:cs="Segoe UI"/>
+          <w:color w:val="24292E"/>
+          <w:sz w:val="24"/>
+          <w:szCs w:val="24"/>
+        </w:rPr>
+        <w:t>had more experience.</w:t>
       </w:r>
       <w:r>
         <w:rPr>
@@ -13552,124 +14372,34 @@
           <w:sz w:val="24"/>
           <w:szCs w:val="24"/>
         </w:rPr>
-        <w:t>An example of this is that by</w:t>
-      </w:r>
-      <w:r>
-        <w:rPr>
-          <w:rFonts w:ascii="Segoe UI" w:eastAsia="Times New Roman" w:hAnsi="Segoe UI" w:cs="Segoe UI"/>
-          <w:color w:val="24292E"/>
-          <w:sz w:val="24"/>
-          <w:szCs w:val="24"/>
-        </w:rPr>
-        <w:t xml:space="preserve"> c</w:t>
-      </w:r>
-      <w:r>
-        <w:rPr>
-          <w:rFonts w:ascii="Segoe UI" w:eastAsia="Times New Roman" w:hAnsi="Segoe UI" w:cs="Segoe UI"/>
-          <w:color w:val="24292E"/>
-          <w:sz w:val="24"/>
-          <w:szCs w:val="24"/>
-        </w:rPr>
-        <w:t>hanging</w:t>
-      </w:r>
-      <w:r>
-        <w:rPr>
-          <w:rFonts w:ascii="Segoe UI" w:eastAsia="Times New Roman" w:hAnsi="Segoe UI" w:cs="Segoe UI"/>
-          <w:color w:val="24292E"/>
-          <w:sz w:val="24"/>
-          <w:szCs w:val="24"/>
-        </w:rPr>
-        <w:t xml:space="preserve"> parameter A</w:t>
-      </w:r>
-      <w:r>
-        <w:rPr>
-          <w:rFonts w:ascii="Segoe UI" w:eastAsia="Times New Roman" w:hAnsi="Segoe UI" w:cs="Segoe UI"/>
-          <w:color w:val="24292E"/>
-          <w:sz w:val="24"/>
-          <w:szCs w:val="24"/>
-        </w:rPr>
-        <w:t>,</w:t>
-      </w:r>
-      <w:r>
-        <w:rPr>
-          <w:rFonts w:ascii="Segoe UI" w:eastAsia="Times New Roman" w:hAnsi="Segoe UI" w:cs="Segoe UI"/>
-          <w:color w:val="24292E"/>
-          <w:sz w:val="24"/>
-          <w:szCs w:val="24"/>
-        </w:rPr>
-        <w:t xml:space="preserve"> I </w:t>
-      </w:r>
-      <w:r>
-        <w:rPr>
-          <w:rFonts w:ascii="Segoe UI" w:eastAsia="Times New Roman" w:hAnsi="Segoe UI" w:cs="Segoe UI"/>
-          <w:color w:val="24292E"/>
-          <w:sz w:val="24"/>
-          <w:szCs w:val="24"/>
-        </w:rPr>
-        <w:t xml:space="preserve">would have </w:t>
-      </w:r>
-      <w:r>
-        <w:rPr>
-          <w:rFonts w:ascii="Segoe UI" w:eastAsia="Times New Roman" w:hAnsi="Segoe UI" w:cs="Segoe UI"/>
-          <w:color w:val="24292E"/>
-          <w:sz w:val="24"/>
-          <w:szCs w:val="24"/>
-        </w:rPr>
-        <w:t>space to</w:t>
-      </w:r>
-      <w:r>
-        <w:rPr>
-          <w:rFonts w:ascii="Segoe UI" w:eastAsia="Times New Roman" w:hAnsi="Segoe UI" w:cs="Segoe UI"/>
-          <w:color w:val="24292E"/>
-          <w:sz w:val="24"/>
-          <w:szCs w:val="24"/>
-        </w:rPr>
-        <w:t xml:space="preserve"> optimize parameter B but </w:t>
-      </w:r>
-      <w:r>
-        <w:rPr>
-          <w:rFonts w:ascii="Segoe UI" w:eastAsia="Times New Roman" w:hAnsi="Segoe UI" w:cs="Segoe UI"/>
-          <w:color w:val="24292E"/>
-          <w:sz w:val="24"/>
-          <w:szCs w:val="24"/>
-        </w:rPr>
-        <w:t xml:space="preserve">doing so would negatively </w:t>
-      </w:r>
-      <w:r>
-        <w:rPr>
-          <w:rFonts w:ascii="Segoe UI" w:eastAsia="Times New Roman" w:hAnsi="Segoe UI" w:cs="Segoe UI"/>
-          <w:color w:val="24292E"/>
-          <w:sz w:val="24"/>
-          <w:szCs w:val="24"/>
-        </w:rPr>
-        <w:t>affect parameter C.</w:t>
-      </w:r>
-      <w:r>
-        <w:rPr>
-          <w:rFonts w:ascii="Segoe UI" w:eastAsia="Times New Roman" w:hAnsi="Segoe UI" w:cs="Segoe UI"/>
-          <w:color w:val="24292E"/>
-          <w:sz w:val="24"/>
-          <w:szCs w:val="24"/>
-        </w:rPr>
-        <w:t xml:space="preserve"> </w:t>
-      </w:r>
-      <w:r>
-        <w:rPr>
-          <w:rFonts w:ascii="Segoe UI" w:eastAsia="Times New Roman" w:hAnsi="Segoe UI" w:cs="Segoe UI"/>
-          <w:color w:val="24292E"/>
-          <w:sz w:val="24"/>
-          <w:szCs w:val="24"/>
-        </w:rPr>
-        <w:t>Trial and error was key to helping me understand the relationshi</w:t>
-      </w:r>
-      <w:r>
-        <w:rPr>
-          <w:rFonts w:ascii="Segoe UI" w:eastAsia="Times New Roman" w:hAnsi="Segoe UI" w:cs="Segoe UI"/>
-          <w:color w:val="24292E"/>
-          <w:sz w:val="24"/>
-          <w:szCs w:val="24"/>
-        </w:rPr>
-        <w:t>p of one parameter to the other.</w:t>
+        <w:t xml:space="preserve">This coupled with my memory </w:t>
+      </w:r>
+      <w:r>
+        <w:rPr>
+          <w:rFonts w:ascii="Segoe UI" w:eastAsia="Times New Roman" w:hAnsi="Segoe UI" w:cs="Segoe UI"/>
+          <w:color w:val="24292E"/>
+          <w:sz w:val="24"/>
+          <w:szCs w:val="24"/>
+        </w:rPr>
+        <w:t>RAM issues</w:t>
+      </w:r>
+      <w:r>
+        <w:rPr>
+          <w:rFonts w:ascii="Segoe UI" w:eastAsia="Times New Roman" w:hAnsi="Segoe UI" w:cs="Segoe UI"/>
+          <w:color w:val="24292E"/>
+          <w:sz w:val="24"/>
+          <w:szCs w:val="24"/>
+        </w:rPr>
+        <w:t xml:space="preserve"> made this process even slower</w:t>
+      </w:r>
+      <w:r>
+        <w:rPr>
+          <w:rFonts w:ascii="Segoe UI" w:eastAsia="Times New Roman" w:hAnsi="Segoe UI" w:cs="Segoe UI"/>
+          <w:color w:val="24292E"/>
+          <w:sz w:val="24"/>
+          <w:szCs w:val="24"/>
+        </w:rPr>
+        <w:t xml:space="preserve">.  </w:t>
       </w:r>
     </w:p>
     <w:p>
@@ -13703,6 +14433,194 @@
           <w:sz w:val="24"/>
           <w:szCs w:val="24"/>
         </w:rPr>
+        <w:t xml:space="preserve">complicated aspect of this project </w:t>
+      </w:r>
+      <w:r>
+        <w:rPr>
+          <w:rFonts w:ascii="Segoe UI" w:eastAsia="Times New Roman" w:hAnsi="Segoe UI" w:cs="Segoe UI"/>
+          <w:color w:val="24292E"/>
+          <w:sz w:val="24"/>
+          <w:szCs w:val="24"/>
+        </w:rPr>
+        <w:t>was</w:t>
+      </w:r>
+      <w:r>
+        <w:rPr>
+          <w:rFonts w:ascii="Segoe UI" w:eastAsia="Times New Roman" w:hAnsi="Segoe UI" w:cs="Segoe UI"/>
+          <w:color w:val="24292E"/>
+          <w:sz w:val="24"/>
+          <w:szCs w:val="24"/>
+        </w:rPr>
+        <w:t xml:space="preserve"> the cause and effect.</w:t>
+      </w:r>
+      <w:r>
+        <w:rPr>
+          <w:rFonts w:ascii="Segoe UI" w:eastAsia="Times New Roman" w:hAnsi="Segoe UI" w:cs="Segoe UI"/>
+          <w:color w:val="24292E"/>
+          <w:sz w:val="24"/>
+          <w:szCs w:val="24"/>
+        </w:rPr>
+        <w:t xml:space="preserve"> </w:t>
+      </w:r>
+      <w:r>
+        <w:rPr>
+          <w:rFonts w:ascii="Segoe UI" w:eastAsia="Times New Roman" w:hAnsi="Segoe UI" w:cs="Segoe UI"/>
+          <w:color w:val="24292E"/>
+          <w:sz w:val="24"/>
+          <w:szCs w:val="24"/>
+        </w:rPr>
+        <w:t>An example of this is that by</w:t>
+      </w:r>
+      <w:r>
+        <w:rPr>
+          <w:rFonts w:ascii="Segoe UI" w:eastAsia="Times New Roman" w:hAnsi="Segoe UI" w:cs="Segoe UI"/>
+          <w:color w:val="24292E"/>
+          <w:sz w:val="24"/>
+          <w:szCs w:val="24"/>
+        </w:rPr>
+        <w:t xml:space="preserve"> c</w:t>
+      </w:r>
+      <w:r>
+        <w:rPr>
+          <w:rFonts w:ascii="Segoe UI" w:eastAsia="Times New Roman" w:hAnsi="Segoe UI" w:cs="Segoe UI"/>
+          <w:color w:val="24292E"/>
+          <w:sz w:val="24"/>
+          <w:szCs w:val="24"/>
+        </w:rPr>
+        <w:t>hanging</w:t>
+      </w:r>
+      <w:r>
+        <w:rPr>
+          <w:rFonts w:ascii="Segoe UI" w:eastAsia="Times New Roman" w:hAnsi="Segoe UI" w:cs="Segoe UI"/>
+          <w:color w:val="24292E"/>
+          <w:sz w:val="24"/>
+          <w:szCs w:val="24"/>
+        </w:rPr>
+        <w:t xml:space="preserve"> parameter A</w:t>
+      </w:r>
+      <w:r>
+        <w:rPr>
+          <w:rFonts w:ascii="Segoe UI" w:eastAsia="Times New Roman" w:hAnsi="Segoe UI" w:cs="Segoe UI"/>
+          <w:color w:val="24292E"/>
+          <w:sz w:val="24"/>
+          <w:szCs w:val="24"/>
+        </w:rPr>
+        <w:t>,</w:t>
+      </w:r>
+      <w:r>
+        <w:rPr>
+          <w:rFonts w:ascii="Segoe UI" w:eastAsia="Times New Roman" w:hAnsi="Segoe UI" w:cs="Segoe UI"/>
+          <w:color w:val="24292E"/>
+          <w:sz w:val="24"/>
+          <w:szCs w:val="24"/>
+        </w:rPr>
+        <w:t xml:space="preserve"> I </w:t>
+      </w:r>
+      <w:r>
+        <w:rPr>
+          <w:rFonts w:ascii="Segoe UI" w:eastAsia="Times New Roman" w:hAnsi="Segoe UI" w:cs="Segoe UI"/>
+          <w:color w:val="24292E"/>
+          <w:sz w:val="24"/>
+          <w:szCs w:val="24"/>
+        </w:rPr>
+        <w:t xml:space="preserve">would have </w:t>
+      </w:r>
+      <w:r>
+        <w:rPr>
+          <w:rFonts w:ascii="Segoe UI" w:eastAsia="Times New Roman" w:hAnsi="Segoe UI" w:cs="Segoe UI"/>
+          <w:color w:val="24292E"/>
+          <w:sz w:val="24"/>
+          <w:szCs w:val="24"/>
+        </w:rPr>
+        <w:t>space to</w:t>
+      </w:r>
+      <w:r>
+        <w:rPr>
+          <w:rFonts w:ascii="Segoe UI" w:eastAsia="Times New Roman" w:hAnsi="Segoe UI" w:cs="Segoe UI"/>
+          <w:color w:val="24292E"/>
+          <w:sz w:val="24"/>
+          <w:szCs w:val="24"/>
+        </w:rPr>
+        <w:t xml:space="preserve"> optimize parameter B but </w:t>
+      </w:r>
+      <w:r>
+        <w:rPr>
+          <w:rFonts w:ascii="Segoe UI" w:eastAsia="Times New Roman" w:hAnsi="Segoe UI" w:cs="Segoe UI"/>
+          <w:color w:val="24292E"/>
+          <w:sz w:val="24"/>
+          <w:szCs w:val="24"/>
+        </w:rPr>
+        <w:t xml:space="preserve">doing so would negatively </w:t>
+      </w:r>
+      <w:r>
+        <w:rPr>
+          <w:rFonts w:ascii="Segoe UI" w:eastAsia="Times New Roman" w:hAnsi="Segoe UI" w:cs="Segoe UI"/>
+          <w:color w:val="24292E"/>
+          <w:sz w:val="24"/>
+          <w:szCs w:val="24"/>
+        </w:rPr>
+        <w:t>affect parameter C.</w:t>
+      </w:r>
+      <w:r>
+        <w:rPr>
+          <w:rFonts w:ascii="Segoe UI" w:eastAsia="Times New Roman" w:hAnsi="Segoe UI" w:cs="Segoe UI"/>
+          <w:color w:val="24292E"/>
+          <w:sz w:val="24"/>
+          <w:szCs w:val="24"/>
+        </w:rPr>
+        <w:t xml:space="preserve"> </w:t>
+      </w:r>
+      <w:r>
+        <w:rPr>
+          <w:rFonts w:ascii="Segoe UI" w:eastAsia="Times New Roman" w:hAnsi="Segoe UI" w:cs="Segoe UI"/>
+          <w:color w:val="24292E"/>
+          <w:sz w:val="24"/>
+          <w:szCs w:val="24"/>
+        </w:rPr>
+        <w:t>Trial and error was key to helping me understand the relationshi</w:t>
+      </w:r>
+      <w:r>
+        <w:rPr>
+          <w:rFonts w:ascii="Segoe UI" w:eastAsia="Times New Roman" w:hAnsi="Segoe UI" w:cs="Segoe UI"/>
+          <w:color w:val="24292E"/>
+          <w:sz w:val="24"/>
+          <w:szCs w:val="24"/>
+        </w:rPr>
+        <w:t>p of one parameter to the other.</w:t>
+      </w:r>
+    </w:p>
+    <w:p>
+      <w:pPr>
+        <w:pStyle w:val="ListParagraph"/>
+        <w:numPr>
+          <w:ilvl w:val="0"/>
+          <w:numId w:val="12"/>
+        </w:numPr>
+        <w:spacing w:after="240" w:line="240" w:lineRule="auto"/>
+        <w:rPr>
+          <w:rFonts w:ascii="Segoe UI" w:eastAsia="Times New Roman" w:hAnsi="Segoe UI" w:cs="Segoe UI"/>
+          <w:color w:val="24292E"/>
+          <w:sz w:val="24"/>
+          <w:szCs w:val="24"/>
+        </w:rPr>
+      </w:pPr>
+      <w:r>
+        <w:rPr>
+          <w:rFonts w:ascii="Segoe UI" w:eastAsia="Times New Roman" w:hAnsi="Segoe UI" w:cs="Segoe UI"/>
+          <w:color w:val="24292E"/>
+          <w:sz w:val="24"/>
+          <w:szCs w:val="24"/>
+        </w:rPr>
+        <w:lastRenderedPageBreak/>
+        <w:t xml:space="preserve">Another </w:t>
+      </w:r>
+      <w:r>
+        <w:rPr>
+          <w:rFonts w:ascii="Segoe UI" w:eastAsia="Times New Roman" w:hAnsi="Segoe UI" w:cs="Segoe UI"/>
+          <w:color w:val="24292E"/>
+          <w:sz w:val="24"/>
+          <w:szCs w:val="24"/>
+        </w:rPr>
         <w:t xml:space="preserve">difficult aspect of this project was </w:t>
       </w:r>
       <w:r>
@@ -14093,7 +15011,70 @@
           <w:sz w:val="24"/>
           <w:szCs w:val="24"/>
         </w:rPr>
-        <w:t>The final model met my expectations for the problem and I believe there are many techniques and optimizations used here that would work on similar problems.</w:t>
+        <w:t>The final model met my expectations for the problem and I believe there are many techniques and optimizations used here that would work on similar problems</w:t>
+      </w:r>
+      <w:r>
+        <w:rPr>
+          <w:rFonts w:ascii="Segoe UI" w:eastAsia="Times New Roman" w:hAnsi="Segoe UI" w:cs="Segoe UI"/>
+          <w:color w:val="24292E"/>
+          <w:sz w:val="24"/>
+          <w:szCs w:val="24"/>
+        </w:rPr>
+        <w:t xml:space="preserve"> however </w:t>
+      </w:r>
+      <w:r>
+        <w:rPr>
+          <w:rFonts w:ascii="Segoe UI" w:eastAsia="Times New Roman" w:hAnsi="Segoe UI" w:cs="Segoe UI"/>
+          <w:color w:val="24292E"/>
+          <w:sz w:val="24"/>
+          <w:szCs w:val="24"/>
+        </w:rPr>
+        <w:t>I also believe that there are several improvements that c</w:t>
+      </w:r>
+      <w:r>
+        <w:rPr>
+          <w:rFonts w:ascii="Segoe UI" w:eastAsia="Times New Roman" w:hAnsi="Segoe UI" w:cs="Segoe UI"/>
+          <w:color w:val="24292E"/>
+          <w:sz w:val="24"/>
+          <w:szCs w:val="24"/>
+        </w:rPr>
+        <w:t>ould</w:t>
+      </w:r>
+      <w:r>
+        <w:rPr>
+          <w:rFonts w:ascii="Segoe UI" w:eastAsia="Times New Roman" w:hAnsi="Segoe UI" w:cs="Segoe UI"/>
+          <w:color w:val="24292E"/>
+          <w:sz w:val="24"/>
+          <w:szCs w:val="24"/>
+        </w:rPr>
+        <w:t xml:space="preserve"> be ma</w:t>
+      </w:r>
+      <w:r>
+        <w:rPr>
+          <w:rFonts w:ascii="Segoe UI" w:eastAsia="Times New Roman" w:hAnsi="Segoe UI" w:cs="Segoe UI"/>
+          <w:color w:val="24292E"/>
+          <w:sz w:val="24"/>
+          <w:szCs w:val="24"/>
+        </w:rPr>
+        <w:t xml:space="preserve">de to come up with better predictions and </w:t>
+      </w:r>
+      <w:r>
+        <w:rPr>
+          <w:rFonts w:ascii="Segoe UI" w:eastAsia="Times New Roman" w:hAnsi="Segoe UI" w:cs="Segoe UI"/>
+          <w:color w:val="24292E"/>
+          <w:sz w:val="24"/>
+          <w:szCs w:val="24"/>
+        </w:rPr>
+        <w:t>this i</w:t>
+      </w:r>
+      <w:r>
+        <w:rPr>
+          <w:rFonts w:ascii="Segoe UI" w:eastAsia="Times New Roman" w:hAnsi="Segoe UI" w:cs="Segoe UI"/>
+          <w:color w:val="24292E"/>
+          <w:sz w:val="24"/>
+          <w:szCs w:val="24"/>
+        </w:rPr>
+        <w:t>s discussed in the next section.</w:t>
       </w:r>
     </w:p>
     <w:p>
@@ -14140,6 +15121,489 @@
     </w:p>
     <w:p>
       <w:pPr>
+        <w:spacing w:after="240" w:line="240" w:lineRule="auto"/>
+        <w:ind w:left="288"/>
+        <w:rPr>
+          <w:rFonts w:ascii="Segoe UI" w:eastAsia="Times New Roman" w:hAnsi="Segoe UI" w:cs="Segoe UI"/>
+          <w:color w:val="24292E"/>
+          <w:sz w:val="24"/>
+          <w:szCs w:val="24"/>
+        </w:rPr>
+      </w:pPr>
+      <w:r>
+        <w:rPr>
+          <w:rFonts w:ascii="Segoe UI" w:eastAsia="Times New Roman" w:hAnsi="Segoe UI" w:cs="Segoe UI"/>
+          <w:color w:val="24292E"/>
+          <w:sz w:val="24"/>
+          <w:szCs w:val="24"/>
+        </w:rPr>
+        <w:t xml:space="preserve">If I were to use my solution as the new benchmark, </w:t>
+      </w:r>
+      <w:r>
+        <w:rPr>
+          <w:rFonts w:ascii="Segoe UI" w:eastAsia="Times New Roman" w:hAnsi="Segoe UI" w:cs="Segoe UI"/>
+          <w:color w:val="24292E"/>
+          <w:sz w:val="24"/>
+          <w:szCs w:val="24"/>
+        </w:rPr>
+        <w:t>beating it</w:t>
+      </w:r>
+      <w:r>
+        <w:rPr>
+          <w:rFonts w:ascii="Segoe UI" w:eastAsia="Times New Roman" w:hAnsi="Segoe UI" w:cs="Segoe UI"/>
+          <w:color w:val="24292E"/>
+          <w:sz w:val="24"/>
+          <w:szCs w:val="24"/>
+        </w:rPr>
+        <w:t xml:space="preserve"> w</w:t>
+      </w:r>
+      <w:r>
+        <w:rPr>
+          <w:rFonts w:ascii="Segoe UI" w:eastAsia="Times New Roman" w:hAnsi="Segoe UI" w:cs="Segoe UI"/>
+          <w:color w:val="24292E"/>
+          <w:sz w:val="24"/>
+          <w:szCs w:val="24"/>
+        </w:rPr>
+        <w:t xml:space="preserve">ould certainly </w:t>
+      </w:r>
+      <w:r>
+        <w:rPr>
+          <w:rFonts w:ascii="Segoe UI" w:eastAsia="Times New Roman" w:hAnsi="Segoe UI" w:cs="Segoe UI"/>
+          <w:color w:val="24292E"/>
+          <w:sz w:val="24"/>
+          <w:szCs w:val="24"/>
+        </w:rPr>
+        <w:t xml:space="preserve">be </w:t>
+      </w:r>
+      <w:r>
+        <w:rPr>
+          <w:rFonts w:ascii="Segoe UI" w:eastAsia="Times New Roman" w:hAnsi="Segoe UI" w:cs="Segoe UI"/>
+          <w:color w:val="24292E"/>
+          <w:sz w:val="24"/>
+          <w:szCs w:val="24"/>
+        </w:rPr>
+        <w:t xml:space="preserve">a </w:t>
+      </w:r>
+      <w:r>
+        <w:rPr>
+          <w:rFonts w:ascii="Segoe UI" w:eastAsia="Times New Roman" w:hAnsi="Segoe UI" w:cs="Segoe UI"/>
+          <w:color w:val="24292E"/>
+          <w:sz w:val="24"/>
+          <w:szCs w:val="24"/>
+        </w:rPr>
+        <w:t>challenge</w:t>
+      </w:r>
+      <w:r>
+        <w:rPr>
+          <w:rFonts w:ascii="Segoe UI" w:eastAsia="Times New Roman" w:hAnsi="Segoe UI" w:cs="Segoe UI"/>
+          <w:color w:val="24292E"/>
+          <w:sz w:val="24"/>
+          <w:szCs w:val="24"/>
+        </w:rPr>
+        <w:t>.</w:t>
+      </w:r>
+      <w:r>
+        <w:rPr>
+          <w:rFonts w:ascii="Segoe UI" w:eastAsia="Times New Roman" w:hAnsi="Segoe UI" w:cs="Segoe UI"/>
+          <w:color w:val="24292E"/>
+          <w:sz w:val="24"/>
+          <w:szCs w:val="24"/>
+        </w:rPr>
+        <w:t xml:space="preserve"> </w:t>
+      </w:r>
+      <w:r>
+        <w:rPr>
+          <w:rFonts w:ascii="Segoe UI" w:eastAsia="Times New Roman" w:hAnsi="Segoe UI" w:cs="Segoe UI"/>
+          <w:color w:val="24292E"/>
+          <w:sz w:val="24"/>
+          <w:szCs w:val="24"/>
+        </w:rPr>
+        <w:t>However,</w:t>
+      </w:r>
+      <w:r>
+        <w:rPr>
+          <w:rFonts w:ascii="Segoe UI" w:eastAsia="Times New Roman" w:hAnsi="Segoe UI" w:cs="Segoe UI"/>
+          <w:color w:val="24292E"/>
+          <w:sz w:val="24"/>
+          <w:szCs w:val="24"/>
+        </w:rPr>
+        <w:t xml:space="preserve"> t</w:t>
+      </w:r>
+      <w:r>
+        <w:rPr>
+          <w:rFonts w:ascii="Segoe UI" w:eastAsia="Times New Roman" w:hAnsi="Segoe UI" w:cs="Segoe UI"/>
+          <w:color w:val="24292E"/>
+          <w:sz w:val="24"/>
+          <w:szCs w:val="24"/>
+        </w:rPr>
+        <w:t xml:space="preserve">here </w:t>
+      </w:r>
+      <w:r>
+        <w:rPr>
+          <w:rFonts w:ascii="Segoe UI" w:eastAsia="Times New Roman" w:hAnsi="Segoe UI" w:cs="Segoe UI"/>
+          <w:color w:val="24292E"/>
+          <w:sz w:val="24"/>
+          <w:szCs w:val="24"/>
+        </w:rPr>
+        <w:t>are</w:t>
+      </w:r>
+      <w:r>
+        <w:rPr>
+          <w:rFonts w:ascii="Segoe UI" w:eastAsia="Times New Roman" w:hAnsi="Segoe UI" w:cs="Segoe UI"/>
+          <w:color w:val="24292E"/>
+          <w:sz w:val="24"/>
+          <w:szCs w:val="24"/>
+        </w:rPr>
+        <w:t xml:space="preserve"> some </w:t>
+      </w:r>
+      <w:r>
+        <w:rPr>
+          <w:rFonts w:ascii="Segoe UI" w:eastAsia="Times New Roman" w:hAnsi="Segoe UI" w:cs="Segoe UI"/>
+          <w:color w:val="24292E"/>
+          <w:sz w:val="24"/>
+          <w:szCs w:val="24"/>
+        </w:rPr>
+        <w:t>solutions that are significantly better</w:t>
+      </w:r>
+      <w:r>
+        <w:rPr>
+          <w:rFonts w:ascii="Segoe UI" w:eastAsia="Times New Roman" w:hAnsi="Segoe UI" w:cs="Segoe UI"/>
+          <w:color w:val="24292E"/>
+          <w:sz w:val="24"/>
+          <w:szCs w:val="24"/>
+        </w:rPr>
+        <w:t xml:space="preserve"> than this one</w:t>
+      </w:r>
+      <w:r>
+        <w:rPr>
+          <w:rFonts w:ascii="Segoe UI" w:eastAsia="Times New Roman" w:hAnsi="Segoe UI" w:cs="Segoe UI"/>
+          <w:color w:val="24292E"/>
+          <w:sz w:val="24"/>
+          <w:szCs w:val="24"/>
+        </w:rPr>
+        <w:t xml:space="preserve"> as we can see from the Kaggle leaderboard</w:t>
+      </w:r>
+      <w:r>
+        <w:rPr>
+          <w:rFonts w:ascii="Segoe UI" w:eastAsia="Times New Roman" w:hAnsi="Segoe UI" w:cs="Segoe UI"/>
+          <w:color w:val="24292E"/>
+          <w:sz w:val="24"/>
+          <w:szCs w:val="24"/>
+        </w:rPr>
+        <w:t>,</w:t>
+      </w:r>
+      <w:r>
+        <w:rPr>
+          <w:rFonts w:ascii="Segoe UI" w:eastAsia="Times New Roman" w:hAnsi="Segoe UI" w:cs="Segoe UI"/>
+          <w:color w:val="24292E"/>
+          <w:sz w:val="24"/>
+          <w:szCs w:val="24"/>
+        </w:rPr>
+        <w:t xml:space="preserve"> but</w:t>
+      </w:r>
+      <w:r>
+        <w:rPr>
+          <w:rFonts w:ascii="Segoe UI" w:eastAsia="Times New Roman" w:hAnsi="Segoe UI" w:cs="Segoe UI"/>
+          <w:color w:val="24292E"/>
+          <w:sz w:val="24"/>
+          <w:szCs w:val="24"/>
+        </w:rPr>
+        <w:t xml:space="preserve"> it</w:t>
+      </w:r>
+      <w:r>
+        <w:rPr>
+          <w:rFonts w:ascii="Segoe UI" w:eastAsia="Times New Roman" w:hAnsi="Segoe UI" w:cs="Segoe UI"/>
+          <w:color w:val="24292E"/>
+          <w:sz w:val="24"/>
+          <w:szCs w:val="24"/>
+        </w:rPr>
+        <w:t xml:space="preserve"> would require</w:t>
+      </w:r>
+      <w:r>
+        <w:rPr>
+          <w:rFonts w:ascii="Segoe UI" w:eastAsia="Times New Roman" w:hAnsi="Segoe UI" w:cs="Segoe UI"/>
+          <w:color w:val="24292E"/>
+          <w:sz w:val="24"/>
+          <w:szCs w:val="24"/>
+        </w:rPr>
+        <w:t xml:space="preserve"> </w:t>
+      </w:r>
+      <w:r>
+        <w:rPr>
+          <w:rFonts w:ascii="Segoe UI" w:eastAsia="Times New Roman" w:hAnsi="Segoe UI" w:cs="Segoe UI"/>
+          <w:color w:val="24292E"/>
+          <w:sz w:val="24"/>
+          <w:szCs w:val="24"/>
+        </w:rPr>
+        <w:t xml:space="preserve">someone with </w:t>
+      </w:r>
+      <w:r>
+        <w:rPr>
+          <w:rFonts w:ascii="Segoe UI" w:eastAsia="Times New Roman" w:hAnsi="Segoe UI" w:cs="Segoe UI"/>
+          <w:color w:val="24292E"/>
+          <w:sz w:val="24"/>
+          <w:szCs w:val="24"/>
+        </w:rPr>
+        <w:t xml:space="preserve">either </w:t>
+      </w:r>
+      <w:r>
+        <w:rPr>
+          <w:rFonts w:ascii="Segoe UI" w:eastAsia="Times New Roman" w:hAnsi="Segoe UI" w:cs="Segoe UI"/>
+          <w:color w:val="24292E"/>
+          <w:sz w:val="24"/>
+          <w:szCs w:val="24"/>
+        </w:rPr>
+        <w:t xml:space="preserve">more </w:t>
+      </w:r>
+      <w:r>
+        <w:rPr>
+          <w:rFonts w:ascii="Segoe UI" w:eastAsia="Times New Roman" w:hAnsi="Segoe UI" w:cs="Segoe UI"/>
+          <w:color w:val="24292E"/>
+          <w:sz w:val="24"/>
+          <w:szCs w:val="24"/>
+        </w:rPr>
+        <w:t>experience</w:t>
+      </w:r>
+      <w:r>
+        <w:rPr>
+          <w:rFonts w:ascii="Segoe UI" w:eastAsia="Times New Roman" w:hAnsi="Segoe UI" w:cs="Segoe UI"/>
+          <w:color w:val="24292E"/>
+          <w:sz w:val="24"/>
+          <w:szCs w:val="24"/>
+        </w:rPr>
+        <w:t>,</w:t>
+      </w:r>
+      <w:r>
+        <w:rPr>
+          <w:rFonts w:ascii="Segoe UI" w:eastAsia="Times New Roman" w:hAnsi="Segoe UI" w:cs="Segoe UI"/>
+          <w:color w:val="24292E"/>
+          <w:sz w:val="24"/>
+          <w:szCs w:val="24"/>
+        </w:rPr>
+        <w:t xml:space="preserve"> better equipment </w:t>
+      </w:r>
+      <w:r>
+        <w:rPr>
+          <w:rFonts w:ascii="Segoe UI" w:eastAsia="Times New Roman" w:hAnsi="Segoe UI" w:cs="Segoe UI"/>
+          <w:color w:val="24292E"/>
+          <w:sz w:val="24"/>
+          <w:szCs w:val="24"/>
+        </w:rPr>
+        <w:t>or</w:t>
+      </w:r>
+      <w:r>
+        <w:rPr>
+          <w:rFonts w:ascii="Segoe UI" w:eastAsia="Times New Roman" w:hAnsi="Segoe UI" w:cs="Segoe UI"/>
+          <w:color w:val="24292E"/>
+          <w:sz w:val="24"/>
+          <w:szCs w:val="24"/>
+        </w:rPr>
+        <w:t xml:space="preserve"> more time</w:t>
+      </w:r>
+      <w:r>
+        <w:rPr>
+          <w:rFonts w:ascii="Segoe UI" w:eastAsia="Times New Roman" w:hAnsi="Segoe UI" w:cs="Segoe UI"/>
+          <w:color w:val="24292E"/>
+          <w:sz w:val="24"/>
+          <w:szCs w:val="24"/>
+        </w:rPr>
+        <w:t>.</w:t>
+      </w:r>
+    </w:p>
+    <w:p>
+      <w:pPr>
+        <w:spacing w:after="240" w:line="240" w:lineRule="auto"/>
+        <w:ind w:left="288"/>
+        <w:rPr>
+          <w:rFonts w:ascii="Segoe UI" w:eastAsia="Times New Roman" w:hAnsi="Segoe UI" w:cs="Segoe UI"/>
+          <w:color w:val="24292E"/>
+          <w:sz w:val="24"/>
+          <w:szCs w:val="24"/>
+        </w:rPr>
+      </w:pPr>
+      <w:r>
+        <w:rPr>
+          <w:rFonts w:ascii="Segoe UI" w:eastAsia="Times New Roman" w:hAnsi="Segoe UI" w:cs="Segoe UI"/>
+          <w:color w:val="24292E"/>
+          <w:sz w:val="24"/>
+          <w:szCs w:val="24"/>
+        </w:rPr>
+        <w:t>The</w:t>
+      </w:r>
+      <w:r>
+        <w:rPr>
+          <w:rFonts w:ascii="Segoe UI" w:eastAsia="Times New Roman" w:hAnsi="Segoe UI" w:cs="Segoe UI"/>
+          <w:color w:val="24292E"/>
+          <w:sz w:val="24"/>
+          <w:szCs w:val="24"/>
+        </w:rPr>
+        <w:t xml:space="preserve">re </w:t>
+      </w:r>
+      <w:r>
+        <w:rPr>
+          <w:rFonts w:ascii="Segoe UI" w:eastAsia="Times New Roman" w:hAnsi="Segoe UI" w:cs="Segoe UI"/>
+          <w:color w:val="24292E"/>
+          <w:sz w:val="24"/>
+          <w:szCs w:val="24"/>
+        </w:rPr>
+        <w:t xml:space="preserve">are </w:t>
+      </w:r>
+      <w:r>
+        <w:rPr>
+          <w:rFonts w:ascii="Segoe UI" w:eastAsia="Times New Roman" w:hAnsi="Segoe UI" w:cs="Segoe UI"/>
+          <w:color w:val="24292E"/>
+          <w:sz w:val="24"/>
+          <w:szCs w:val="24"/>
+        </w:rPr>
+        <w:t xml:space="preserve">some improvements that </w:t>
+      </w:r>
+      <w:r>
+        <w:rPr>
+          <w:rFonts w:ascii="Segoe UI" w:eastAsia="Times New Roman" w:hAnsi="Segoe UI" w:cs="Segoe UI"/>
+          <w:color w:val="24292E"/>
+          <w:sz w:val="24"/>
+          <w:szCs w:val="24"/>
+        </w:rPr>
+        <w:t>would</w:t>
+      </w:r>
+      <w:r>
+        <w:rPr>
+          <w:rFonts w:ascii="Segoe UI" w:eastAsia="Times New Roman" w:hAnsi="Segoe UI" w:cs="Segoe UI"/>
+          <w:color w:val="24292E"/>
+          <w:sz w:val="24"/>
+          <w:szCs w:val="24"/>
+        </w:rPr>
+        <w:t xml:space="preserve"> have worked had I known how to implement them</w:t>
+      </w:r>
+      <w:r>
+        <w:rPr>
+          <w:rFonts w:ascii="Segoe UI" w:eastAsia="Times New Roman" w:hAnsi="Segoe UI" w:cs="Segoe UI"/>
+          <w:color w:val="24292E"/>
+          <w:sz w:val="24"/>
+          <w:szCs w:val="24"/>
+        </w:rPr>
+        <w:t xml:space="preserve">. I would have tried </w:t>
+      </w:r>
+      <w:r>
+        <w:rPr>
+          <w:rFonts w:ascii="Segoe UI" w:eastAsia="Times New Roman" w:hAnsi="Segoe UI" w:cs="Segoe UI"/>
+          <w:color w:val="24292E"/>
+          <w:sz w:val="24"/>
+          <w:szCs w:val="24"/>
+        </w:rPr>
+        <w:t>studying these methods</w:t>
+      </w:r>
+      <w:r>
+        <w:rPr>
+          <w:rFonts w:ascii="Segoe UI" w:eastAsia="Times New Roman" w:hAnsi="Segoe UI" w:cs="Segoe UI"/>
+          <w:color w:val="24292E"/>
+          <w:sz w:val="24"/>
+          <w:szCs w:val="24"/>
+        </w:rPr>
+        <w:t xml:space="preserve">, but I </w:t>
+      </w:r>
+      <w:r>
+        <w:rPr>
+          <w:rFonts w:ascii="Segoe UI" w:eastAsia="Times New Roman" w:hAnsi="Segoe UI" w:cs="Segoe UI"/>
+          <w:color w:val="24292E"/>
+          <w:sz w:val="24"/>
+          <w:szCs w:val="24"/>
+        </w:rPr>
+        <w:t>ran out</w:t>
+      </w:r>
+      <w:r>
+        <w:rPr>
+          <w:rFonts w:ascii="Segoe UI" w:eastAsia="Times New Roman" w:hAnsi="Segoe UI" w:cs="Segoe UI"/>
+          <w:color w:val="24292E"/>
+          <w:sz w:val="24"/>
+          <w:szCs w:val="24"/>
+        </w:rPr>
+        <w:t xml:space="preserve"> of money to extend th</w:t>
+      </w:r>
+      <w:r>
+        <w:rPr>
+          <w:rFonts w:ascii="Segoe UI" w:eastAsia="Times New Roman" w:hAnsi="Segoe UI" w:cs="Segoe UI"/>
+          <w:color w:val="24292E"/>
+          <w:sz w:val="24"/>
+          <w:szCs w:val="24"/>
+        </w:rPr>
+        <w:t>e</w:t>
+      </w:r>
+      <w:r>
+        <w:rPr>
+          <w:rFonts w:ascii="Segoe UI" w:eastAsia="Times New Roman" w:hAnsi="Segoe UI" w:cs="Segoe UI"/>
+          <w:color w:val="24292E"/>
+          <w:sz w:val="24"/>
+          <w:szCs w:val="24"/>
+        </w:rPr>
+        <w:t xml:space="preserve"> </w:t>
+      </w:r>
+      <w:r>
+        <w:rPr>
+          <w:rFonts w:ascii="Segoe UI" w:eastAsia="Times New Roman" w:hAnsi="Segoe UI" w:cs="Segoe UI"/>
+          <w:color w:val="24292E"/>
+          <w:sz w:val="24"/>
+          <w:szCs w:val="24"/>
+        </w:rPr>
+        <w:t xml:space="preserve">course. I will however try to properly implement </w:t>
+      </w:r>
+      <w:r>
+        <w:rPr>
+          <w:rFonts w:ascii="Segoe UI" w:eastAsia="Times New Roman" w:hAnsi="Segoe UI" w:cs="Segoe UI"/>
+          <w:color w:val="24292E"/>
+          <w:sz w:val="24"/>
+          <w:szCs w:val="24"/>
+        </w:rPr>
+        <w:t xml:space="preserve">them </w:t>
+      </w:r>
+      <w:r>
+        <w:rPr>
+          <w:rFonts w:ascii="Segoe UI" w:eastAsia="Times New Roman" w:hAnsi="Segoe UI" w:cs="Segoe UI"/>
+          <w:color w:val="24292E"/>
+          <w:sz w:val="24"/>
+          <w:szCs w:val="24"/>
+        </w:rPr>
+        <w:t>after passing this project</w:t>
+      </w:r>
+      <w:r>
+        <w:rPr>
+          <w:rFonts w:ascii="Segoe UI" w:eastAsia="Times New Roman" w:hAnsi="Segoe UI" w:cs="Segoe UI"/>
+          <w:color w:val="24292E"/>
+          <w:sz w:val="24"/>
+          <w:szCs w:val="24"/>
+        </w:rPr>
+        <w:t>.</w:t>
+      </w:r>
+      <w:r>
+        <w:rPr>
+          <w:rFonts w:ascii="Segoe UI" w:eastAsia="Times New Roman" w:hAnsi="Segoe UI" w:cs="Segoe UI"/>
+          <w:color w:val="24292E"/>
+          <w:sz w:val="24"/>
+          <w:szCs w:val="24"/>
+        </w:rPr>
+        <w:t xml:space="preserve"> These are the improvements </w:t>
+      </w:r>
+      <w:r>
+        <w:rPr>
+          <w:rFonts w:ascii="Segoe UI" w:eastAsia="Times New Roman" w:hAnsi="Segoe UI" w:cs="Segoe UI"/>
+          <w:color w:val="24292E"/>
+          <w:sz w:val="24"/>
+          <w:szCs w:val="24"/>
+        </w:rPr>
+        <w:t>that would have worked</w:t>
+      </w:r>
+      <w:r>
+        <w:rPr>
+          <w:rFonts w:ascii="Segoe UI" w:eastAsia="Times New Roman" w:hAnsi="Segoe UI" w:cs="Segoe UI"/>
+          <w:color w:val="24292E"/>
+          <w:sz w:val="24"/>
+          <w:szCs w:val="24"/>
+        </w:rPr>
+        <w:t>:</w:t>
+      </w:r>
+    </w:p>
+    <w:p>
+      <w:pPr>
         <w:pStyle w:val="ListParagraph"/>
         <w:spacing w:after="240" w:line="240" w:lineRule="auto"/>
         <w:rPr>
@@ -14149,489 +15613,6 @@
           <w:szCs w:val="24"/>
         </w:rPr>
       </w:pPr>
-      <w:r>
-        <w:rPr>
-          <w:rFonts w:ascii="Segoe UI" w:eastAsia="Times New Roman" w:hAnsi="Segoe UI" w:cs="Segoe UI"/>
-          <w:color w:val="24292E"/>
-          <w:sz w:val="24"/>
-          <w:szCs w:val="24"/>
-        </w:rPr>
-        <w:t xml:space="preserve">If I were to use my solution as the new benchmark, </w:t>
-      </w:r>
-      <w:r>
-        <w:rPr>
-          <w:rFonts w:ascii="Segoe UI" w:eastAsia="Times New Roman" w:hAnsi="Segoe UI" w:cs="Segoe UI"/>
-          <w:color w:val="24292E"/>
-          <w:sz w:val="24"/>
-          <w:szCs w:val="24"/>
-        </w:rPr>
-        <w:t>beating it</w:t>
-      </w:r>
-      <w:r>
-        <w:rPr>
-          <w:rFonts w:ascii="Segoe UI" w:eastAsia="Times New Roman" w:hAnsi="Segoe UI" w:cs="Segoe UI"/>
-          <w:color w:val="24292E"/>
-          <w:sz w:val="24"/>
-          <w:szCs w:val="24"/>
-        </w:rPr>
-        <w:t xml:space="preserve"> w</w:t>
-      </w:r>
-      <w:r>
-        <w:rPr>
-          <w:rFonts w:ascii="Segoe UI" w:eastAsia="Times New Roman" w:hAnsi="Segoe UI" w:cs="Segoe UI"/>
-          <w:color w:val="24292E"/>
-          <w:sz w:val="24"/>
-          <w:szCs w:val="24"/>
-        </w:rPr>
-        <w:t xml:space="preserve">ould certainly </w:t>
-      </w:r>
-      <w:r>
-        <w:rPr>
-          <w:rFonts w:ascii="Segoe UI" w:eastAsia="Times New Roman" w:hAnsi="Segoe UI" w:cs="Segoe UI"/>
-          <w:color w:val="24292E"/>
-          <w:sz w:val="24"/>
-          <w:szCs w:val="24"/>
-        </w:rPr>
-        <w:t xml:space="preserve">be </w:t>
-      </w:r>
-      <w:r>
-        <w:rPr>
-          <w:rFonts w:ascii="Segoe UI" w:eastAsia="Times New Roman" w:hAnsi="Segoe UI" w:cs="Segoe UI"/>
-          <w:color w:val="24292E"/>
-          <w:sz w:val="24"/>
-          <w:szCs w:val="24"/>
-        </w:rPr>
-        <w:t xml:space="preserve">a </w:t>
-      </w:r>
-      <w:r>
-        <w:rPr>
-          <w:rFonts w:ascii="Segoe UI" w:eastAsia="Times New Roman" w:hAnsi="Segoe UI" w:cs="Segoe UI"/>
-          <w:color w:val="24292E"/>
-          <w:sz w:val="24"/>
-          <w:szCs w:val="24"/>
-        </w:rPr>
-        <w:t>challenge</w:t>
-      </w:r>
-      <w:r>
-        <w:rPr>
-          <w:rFonts w:ascii="Segoe UI" w:eastAsia="Times New Roman" w:hAnsi="Segoe UI" w:cs="Segoe UI"/>
-          <w:color w:val="24292E"/>
-          <w:sz w:val="24"/>
-          <w:szCs w:val="24"/>
-        </w:rPr>
-        <w:t>.</w:t>
-      </w:r>
-      <w:r>
-        <w:rPr>
-          <w:rFonts w:ascii="Segoe UI" w:eastAsia="Times New Roman" w:hAnsi="Segoe UI" w:cs="Segoe UI"/>
-          <w:color w:val="24292E"/>
-          <w:sz w:val="24"/>
-          <w:szCs w:val="24"/>
-        </w:rPr>
-        <w:t xml:space="preserve"> </w:t>
-      </w:r>
-      <w:r>
-        <w:rPr>
-          <w:rFonts w:ascii="Segoe UI" w:eastAsia="Times New Roman" w:hAnsi="Segoe UI" w:cs="Segoe UI"/>
-          <w:color w:val="24292E"/>
-          <w:sz w:val="24"/>
-          <w:szCs w:val="24"/>
-        </w:rPr>
-        <w:t>However,</w:t>
-      </w:r>
-      <w:r>
-        <w:rPr>
-          <w:rFonts w:ascii="Segoe UI" w:eastAsia="Times New Roman" w:hAnsi="Segoe UI" w:cs="Segoe UI"/>
-          <w:color w:val="24292E"/>
-          <w:sz w:val="24"/>
-          <w:szCs w:val="24"/>
-        </w:rPr>
-        <w:t xml:space="preserve"> t</w:t>
-      </w:r>
-      <w:r>
-        <w:rPr>
-          <w:rFonts w:ascii="Segoe UI" w:eastAsia="Times New Roman" w:hAnsi="Segoe UI" w:cs="Segoe UI"/>
-          <w:color w:val="24292E"/>
-          <w:sz w:val="24"/>
-          <w:szCs w:val="24"/>
-        </w:rPr>
-        <w:t xml:space="preserve">here </w:t>
-      </w:r>
-      <w:r>
-        <w:rPr>
-          <w:rFonts w:ascii="Segoe UI" w:eastAsia="Times New Roman" w:hAnsi="Segoe UI" w:cs="Segoe UI"/>
-          <w:color w:val="24292E"/>
-          <w:sz w:val="24"/>
-          <w:szCs w:val="24"/>
-        </w:rPr>
-        <w:t>are</w:t>
-      </w:r>
-      <w:r>
-        <w:rPr>
-          <w:rFonts w:ascii="Segoe UI" w:eastAsia="Times New Roman" w:hAnsi="Segoe UI" w:cs="Segoe UI"/>
-          <w:color w:val="24292E"/>
-          <w:sz w:val="24"/>
-          <w:szCs w:val="24"/>
-        </w:rPr>
-        <w:t xml:space="preserve"> some </w:t>
-      </w:r>
-      <w:r>
-        <w:rPr>
-          <w:rFonts w:ascii="Segoe UI" w:eastAsia="Times New Roman" w:hAnsi="Segoe UI" w:cs="Segoe UI"/>
-          <w:color w:val="24292E"/>
-          <w:sz w:val="24"/>
-          <w:szCs w:val="24"/>
-        </w:rPr>
-        <w:t>solutions that are significantly better</w:t>
-      </w:r>
-      <w:r>
-        <w:rPr>
-          <w:rFonts w:ascii="Segoe UI" w:eastAsia="Times New Roman" w:hAnsi="Segoe UI" w:cs="Segoe UI"/>
-          <w:color w:val="24292E"/>
-          <w:sz w:val="24"/>
-          <w:szCs w:val="24"/>
-        </w:rPr>
-        <w:t xml:space="preserve"> than this one</w:t>
-      </w:r>
-      <w:r>
-        <w:rPr>
-          <w:rFonts w:ascii="Segoe UI" w:eastAsia="Times New Roman" w:hAnsi="Segoe UI" w:cs="Segoe UI"/>
-          <w:color w:val="24292E"/>
-          <w:sz w:val="24"/>
-          <w:szCs w:val="24"/>
-        </w:rPr>
-        <w:t xml:space="preserve"> as we can see from the Kaggle leaderboard</w:t>
-      </w:r>
-      <w:r>
-        <w:rPr>
-          <w:rFonts w:ascii="Segoe UI" w:eastAsia="Times New Roman" w:hAnsi="Segoe UI" w:cs="Segoe UI"/>
-          <w:color w:val="24292E"/>
-          <w:sz w:val="24"/>
-          <w:szCs w:val="24"/>
-        </w:rPr>
-        <w:t>,</w:t>
-      </w:r>
-      <w:r>
-        <w:rPr>
-          <w:rFonts w:ascii="Segoe UI" w:eastAsia="Times New Roman" w:hAnsi="Segoe UI" w:cs="Segoe UI"/>
-          <w:color w:val="24292E"/>
-          <w:sz w:val="24"/>
-          <w:szCs w:val="24"/>
-        </w:rPr>
-        <w:t xml:space="preserve"> but</w:t>
-      </w:r>
-      <w:r>
-        <w:rPr>
-          <w:rFonts w:ascii="Segoe UI" w:eastAsia="Times New Roman" w:hAnsi="Segoe UI" w:cs="Segoe UI"/>
-          <w:color w:val="24292E"/>
-          <w:sz w:val="24"/>
-          <w:szCs w:val="24"/>
-        </w:rPr>
-        <w:t xml:space="preserve"> it</w:t>
-      </w:r>
-      <w:r>
-        <w:rPr>
-          <w:rFonts w:ascii="Segoe UI" w:eastAsia="Times New Roman" w:hAnsi="Segoe UI" w:cs="Segoe UI"/>
-          <w:color w:val="24292E"/>
-          <w:sz w:val="24"/>
-          <w:szCs w:val="24"/>
-        </w:rPr>
-        <w:t xml:space="preserve"> would require</w:t>
-      </w:r>
-      <w:r>
-        <w:rPr>
-          <w:rFonts w:ascii="Segoe UI" w:eastAsia="Times New Roman" w:hAnsi="Segoe UI" w:cs="Segoe UI"/>
-          <w:color w:val="24292E"/>
-          <w:sz w:val="24"/>
-          <w:szCs w:val="24"/>
-        </w:rPr>
-        <w:t xml:space="preserve"> </w:t>
-      </w:r>
-      <w:r>
-        <w:rPr>
-          <w:rFonts w:ascii="Segoe UI" w:eastAsia="Times New Roman" w:hAnsi="Segoe UI" w:cs="Segoe UI"/>
-          <w:color w:val="24292E"/>
-          <w:sz w:val="24"/>
-          <w:szCs w:val="24"/>
-        </w:rPr>
-        <w:t xml:space="preserve">someone with </w:t>
-      </w:r>
-      <w:r>
-        <w:rPr>
-          <w:rFonts w:ascii="Segoe UI" w:eastAsia="Times New Roman" w:hAnsi="Segoe UI" w:cs="Segoe UI"/>
-          <w:color w:val="24292E"/>
-          <w:sz w:val="24"/>
-          <w:szCs w:val="24"/>
-        </w:rPr>
-        <w:t xml:space="preserve">either </w:t>
-      </w:r>
-      <w:r>
-        <w:rPr>
-          <w:rFonts w:ascii="Segoe UI" w:eastAsia="Times New Roman" w:hAnsi="Segoe UI" w:cs="Segoe UI"/>
-          <w:color w:val="24292E"/>
-          <w:sz w:val="24"/>
-          <w:szCs w:val="24"/>
-        </w:rPr>
-        <w:t xml:space="preserve">more </w:t>
-      </w:r>
-      <w:r>
-        <w:rPr>
-          <w:rFonts w:ascii="Segoe UI" w:eastAsia="Times New Roman" w:hAnsi="Segoe UI" w:cs="Segoe UI"/>
-          <w:color w:val="24292E"/>
-          <w:sz w:val="24"/>
-          <w:szCs w:val="24"/>
-        </w:rPr>
-        <w:t>experience</w:t>
-      </w:r>
-      <w:r>
-        <w:rPr>
-          <w:rFonts w:ascii="Segoe UI" w:eastAsia="Times New Roman" w:hAnsi="Segoe UI" w:cs="Segoe UI"/>
-          <w:color w:val="24292E"/>
-          <w:sz w:val="24"/>
-          <w:szCs w:val="24"/>
-        </w:rPr>
-        <w:t>,</w:t>
-      </w:r>
-      <w:r>
-        <w:rPr>
-          <w:rFonts w:ascii="Segoe UI" w:eastAsia="Times New Roman" w:hAnsi="Segoe UI" w:cs="Segoe UI"/>
-          <w:color w:val="24292E"/>
-          <w:sz w:val="24"/>
-          <w:szCs w:val="24"/>
-        </w:rPr>
-        <w:t xml:space="preserve"> better equipment </w:t>
-      </w:r>
-      <w:r>
-        <w:rPr>
-          <w:rFonts w:ascii="Segoe UI" w:eastAsia="Times New Roman" w:hAnsi="Segoe UI" w:cs="Segoe UI"/>
-          <w:color w:val="24292E"/>
-          <w:sz w:val="24"/>
-          <w:szCs w:val="24"/>
-        </w:rPr>
-        <w:t>or</w:t>
-      </w:r>
-      <w:r>
-        <w:rPr>
-          <w:rFonts w:ascii="Segoe UI" w:eastAsia="Times New Roman" w:hAnsi="Segoe UI" w:cs="Segoe UI"/>
-          <w:color w:val="24292E"/>
-          <w:sz w:val="24"/>
-          <w:szCs w:val="24"/>
-        </w:rPr>
-        <w:t xml:space="preserve"> more time</w:t>
-      </w:r>
-      <w:r>
-        <w:rPr>
-          <w:rFonts w:ascii="Segoe UI" w:eastAsia="Times New Roman" w:hAnsi="Segoe UI" w:cs="Segoe UI"/>
-          <w:color w:val="24292E"/>
-          <w:sz w:val="24"/>
-          <w:szCs w:val="24"/>
-        </w:rPr>
-        <w:t>.</w:t>
-      </w:r>
-    </w:p>
-    <w:p>
-      <w:pPr>
-        <w:pStyle w:val="ListParagraph"/>
-        <w:spacing w:after="240" w:line="240" w:lineRule="auto"/>
-        <w:rPr>
-          <w:rFonts w:ascii="Segoe UI" w:eastAsia="Times New Roman" w:hAnsi="Segoe UI" w:cs="Segoe UI"/>
-          <w:color w:val="24292E"/>
-          <w:sz w:val="24"/>
-          <w:szCs w:val="24"/>
-        </w:rPr>
-      </w:pPr>
-    </w:p>
-    <w:p>
-      <w:pPr>
-        <w:pStyle w:val="ListParagraph"/>
-        <w:spacing w:after="240" w:line="240" w:lineRule="auto"/>
-        <w:rPr>
-          <w:rFonts w:ascii="Segoe UI" w:eastAsia="Times New Roman" w:hAnsi="Segoe UI" w:cs="Segoe UI"/>
-          <w:color w:val="24292E"/>
-          <w:sz w:val="24"/>
-          <w:szCs w:val="24"/>
-        </w:rPr>
-      </w:pPr>
-      <w:r>
-        <w:rPr>
-          <w:rFonts w:ascii="Segoe UI" w:eastAsia="Times New Roman" w:hAnsi="Segoe UI" w:cs="Segoe UI"/>
-          <w:color w:val="24292E"/>
-          <w:sz w:val="24"/>
-          <w:szCs w:val="24"/>
-        </w:rPr>
-        <w:t>The</w:t>
-      </w:r>
-      <w:r>
-        <w:rPr>
-          <w:rFonts w:ascii="Segoe UI" w:eastAsia="Times New Roman" w:hAnsi="Segoe UI" w:cs="Segoe UI"/>
-          <w:color w:val="24292E"/>
-          <w:sz w:val="24"/>
-          <w:szCs w:val="24"/>
-        </w:rPr>
-        <w:t xml:space="preserve">re </w:t>
-      </w:r>
-      <w:r>
-        <w:rPr>
-          <w:rFonts w:ascii="Segoe UI" w:eastAsia="Times New Roman" w:hAnsi="Segoe UI" w:cs="Segoe UI"/>
-          <w:color w:val="24292E"/>
-          <w:sz w:val="24"/>
-          <w:szCs w:val="24"/>
-        </w:rPr>
-        <w:t xml:space="preserve">are </w:t>
-      </w:r>
-      <w:r>
-        <w:rPr>
-          <w:rFonts w:ascii="Segoe UI" w:eastAsia="Times New Roman" w:hAnsi="Segoe UI" w:cs="Segoe UI"/>
-          <w:color w:val="24292E"/>
-          <w:sz w:val="24"/>
-          <w:szCs w:val="24"/>
-        </w:rPr>
-        <w:t xml:space="preserve">some improvements that </w:t>
-      </w:r>
-      <w:r>
-        <w:rPr>
-          <w:rFonts w:ascii="Segoe UI" w:eastAsia="Times New Roman" w:hAnsi="Segoe UI" w:cs="Segoe UI"/>
-          <w:color w:val="24292E"/>
-          <w:sz w:val="24"/>
-          <w:szCs w:val="24"/>
-        </w:rPr>
-        <w:t>would</w:t>
-      </w:r>
-      <w:r>
-        <w:rPr>
-          <w:rFonts w:ascii="Segoe UI" w:eastAsia="Times New Roman" w:hAnsi="Segoe UI" w:cs="Segoe UI"/>
-          <w:color w:val="24292E"/>
-          <w:sz w:val="24"/>
-          <w:szCs w:val="24"/>
-        </w:rPr>
-        <w:t xml:space="preserve"> have worked had I known how to implement them</w:t>
-      </w:r>
-      <w:r>
-        <w:rPr>
-          <w:rFonts w:ascii="Segoe UI" w:eastAsia="Times New Roman" w:hAnsi="Segoe UI" w:cs="Segoe UI"/>
-          <w:color w:val="24292E"/>
-          <w:sz w:val="24"/>
-          <w:szCs w:val="24"/>
-        </w:rPr>
-        <w:t xml:space="preserve">. I would have tried </w:t>
-      </w:r>
-      <w:r>
-        <w:rPr>
-          <w:rFonts w:ascii="Segoe UI" w:eastAsia="Times New Roman" w:hAnsi="Segoe UI" w:cs="Segoe UI"/>
-          <w:color w:val="24292E"/>
-          <w:sz w:val="24"/>
-          <w:szCs w:val="24"/>
-        </w:rPr>
-        <w:t>studying these methods</w:t>
-      </w:r>
-      <w:r>
-        <w:rPr>
-          <w:rFonts w:ascii="Segoe UI" w:eastAsia="Times New Roman" w:hAnsi="Segoe UI" w:cs="Segoe UI"/>
-          <w:color w:val="24292E"/>
-          <w:sz w:val="24"/>
-          <w:szCs w:val="24"/>
-        </w:rPr>
-        <w:t xml:space="preserve">, but I </w:t>
-      </w:r>
-      <w:r>
-        <w:rPr>
-          <w:rFonts w:ascii="Segoe UI" w:eastAsia="Times New Roman" w:hAnsi="Segoe UI" w:cs="Segoe UI"/>
-          <w:color w:val="24292E"/>
-          <w:sz w:val="24"/>
-          <w:szCs w:val="24"/>
-        </w:rPr>
-        <w:t>ran out</w:t>
-      </w:r>
-      <w:r>
-        <w:rPr>
-          <w:rFonts w:ascii="Segoe UI" w:eastAsia="Times New Roman" w:hAnsi="Segoe UI" w:cs="Segoe UI"/>
-          <w:color w:val="24292E"/>
-          <w:sz w:val="24"/>
-          <w:szCs w:val="24"/>
-        </w:rPr>
-        <w:t xml:space="preserve"> of money to extend th</w:t>
-      </w:r>
-      <w:r>
-        <w:rPr>
-          <w:rFonts w:ascii="Segoe UI" w:eastAsia="Times New Roman" w:hAnsi="Segoe UI" w:cs="Segoe UI"/>
-          <w:color w:val="24292E"/>
-          <w:sz w:val="24"/>
-          <w:szCs w:val="24"/>
-        </w:rPr>
-        <w:t>e</w:t>
-      </w:r>
-      <w:r>
-        <w:rPr>
-          <w:rFonts w:ascii="Segoe UI" w:eastAsia="Times New Roman" w:hAnsi="Segoe UI" w:cs="Segoe UI"/>
-          <w:color w:val="24292E"/>
-          <w:sz w:val="24"/>
-          <w:szCs w:val="24"/>
-        </w:rPr>
-        <w:t xml:space="preserve"> </w:t>
-      </w:r>
-      <w:r>
-        <w:rPr>
-          <w:rFonts w:ascii="Segoe UI" w:eastAsia="Times New Roman" w:hAnsi="Segoe UI" w:cs="Segoe UI"/>
-          <w:color w:val="24292E"/>
-          <w:sz w:val="24"/>
-          <w:szCs w:val="24"/>
-        </w:rPr>
-        <w:t xml:space="preserve">course. I will however try to properly implement </w:t>
-      </w:r>
-      <w:r>
-        <w:rPr>
-          <w:rFonts w:ascii="Segoe UI" w:eastAsia="Times New Roman" w:hAnsi="Segoe UI" w:cs="Segoe UI"/>
-          <w:color w:val="24292E"/>
-          <w:sz w:val="24"/>
-          <w:szCs w:val="24"/>
-        </w:rPr>
-        <w:t xml:space="preserve">them </w:t>
-      </w:r>
-      <w:r>
-        <w:rPr>
-          <w:rFonts w:ascii="Segoe UI" w:eastAsia="Times New Roman" w:hAnsi="Segoe UI" w:cs="Segoe UI"/>
-          <w:color w:val="24292E"/>
-          <w:sz w:val="24"/>
-          <w:szCs w:val="24"/>
-        </w:rPr>
-        <w:t>after passing this project</w:t>
-      </w:r>
-      <w:r>
-        <w:rPr>
-          <w:rFonts w:ascii="Segoe UI" w:eastAsia="Times New Roman" w:hAnsi="Segoe UI" w:cs="Segoe UI"/>
-          <w:color w:val="24292E"/>
-          <w:sz w:val="24"/>
-          <w:szCs w:val="24"/>
-        </w:rPr>
-        <w:t>.</w:t>
-      </w:r>
-      <w:r>
-        <w:rPr>
-          <w:rFonts w:ascii="Segoe UI" w:eastAsia="Times New Roman" w:hAnsi="Segoe UI" w:cs="Segoe UI"/>
-          <w:color w:val="24292E"/>
-          <w:sz w:val="24"/>
-          <w:szCs w:val="24"/>
-        </w:rPr>
-        <w:t xml:space="preserve"> These are the improvements </w:t>
-      </w:r>
-      <w:r>
-        <w:rPr>
-          <w:rFonts w:ascii="Segoe UI" w:eastAsia="Times New Roman" w:hAnsi="Segoe UI" w:cs="Segoe UI"/>
-          <w:color w:val="24292E"/>
-          <w:sz w:val="24"/>
-          <w:szCs w:val="24"/>
-        </w:rPr>
-        <w:t>that would have worked</w:t>
-      </w:r>
-      <w:r>
-        <w:rPr>
-          <w:rFonts w:ascii="Segoe UI" w:eastAsia="Times New Roman" w:hAnsi="Segoe UI" w:cs="Segoe UI"/>
-          <w:color w:val="24292E"/>
-          <w:sz w:val="24"/>
-          <w:szCs w:val="24"/>
-        </w:rPr>
-        <w:t>:</w:t>
-      </w:r>
     </w:p>
     <w:p>
       <w:pPr>
@@ -14806,70 +15787,25 @@
           <w:sz w:val="24"/>
           <w:szCs w:val="24"/>
         </w:rPr>
-        <w:t>Another</w:t>
-      </w:r>
-      <w:r>
-        <w:rPr>
-          <w:rFonts w:ascii="Segoe UI" w:eastAsia="Times New Roman" w:hAnsi="Segoe UI" w:cs="Segoe UI"/>
-          <w:color w:val="24292E"/>
-          <w:sz w:val="24"/>
-          <w:szCs w:val="24"/>
-        </w:rPr>
-        <w:t xml:space="preserve"> technique is</w:t>
-      </w:r>
-      <w:r>
-        <w:rPr>
-          <w:rFonts w:ascii="Segoe UI" w:eastAsia="Times New Roman" w:hAnsi="Segoe UI" w:cs="Segoe UI"/>
-          <w:color w:val="24292E"/>
-          <w:sz w:val="24"/>
-          <w:szCs w:val="24"/>
-        </w:rPr>
-        <w:t xml:space="preserve"> the</w:t>
-      </w:r>
-      <w:r>
-        <w:rPr>
-          <w:rFonts w:ascii="Segoe UI" w:eastAsia="Times New Roman" w:hAnsi="Segoe UI" w:cs="Segoe UI"/>
-          <w:color w:val="24292E"/>
-          <w:sz w:val="24"/>
-          <w:szCs w:val="24"/>
-        </w:rPr>
-        <w:t xml:space="preserve"> freezing</w:t>
-      </w:r>
-      <w:r>
-        <w:rPr>
-          <w:rFonts w:ascii="Segoe UI" w:eastAsia="Times New Roman" w:hAnsi="Segoe UI" w:cs="Segoe UI"/>
-          <w:color w:val="24292E"/>
-          <w:sz w:val="24"/>
-          <w:szCs w:val="24"/>
-        </w:rPr>
-        <w:t xml:space="preserve"> of</w:t>
-      </w:r>
-      <w:r>
-        <w:rPr>
-          <w:rFonts w:ascii="Segoe UI" w:eastAsia="Times New Roman" w:hAnsi="Segoe UI" w:cs="Segoe UI"/>
-          <w:color w:val="24292E"/>
-          <w:sz w:val="24"/>
-          <w:szCs w:val="24"/>
-        </w:rPr>
-        <w:t xml:space="preserve"> layers and </w:t>
-      </w:r>
-      <w:r>
-        <w:rPr>
-          <w:rFonts w:ascii="Segoe UI" w:eastAsia="Times New Roman" w:hAnsi="Segoe UI" w:cs="Segoe UI"/>
-          <w:color w:val="24292E"/>
-          <w:sz w:val="24"/>
-          <w:szCs w:val="24"/>
-        </w:rPr>
-        <w:t>re</w:t>
-      </w:r>
-      <w:r>
-        <w:rPr>
-          <w:rFonts w:ascii="Segoe UI" w:eastAsia="Times New Roman" w:hAnsi="Segoe UI" w:cs="Segoe UI"/>
-          <w:color w:val="24292E"/>
-          <w:sz w:val="24"/>
-          <w:szCs w:val="24"/>
-        </w:rPr>
-        <w:t>training them.</w:t>
+        <w:t xml:space="preserve">Another technique that would have worked is unsupervised learning for our neural networks. We have a lot of test data that was not used to train our images, </w:t>
+      </w:r>
+      <w:r>
+        <w:rPr>
+          <w:rFonts w:ascii="Segoe UI" w:eastAsia="Times New Roman" w:hAnsi="Segoe UI" w:cs="Segoe UI"/>
+          <w:color w:val="24292E"/>
+          <w:sz w:val="24"/>
+          <w:szCs w:val="24"/>
+        </w:rPr>
+        <w:t>if</w:t>
+      </w:r>
+      <w:r>
+        <w:rPr>
+          <w:rFonts w:ascii="Segoe UI" w:eastAsia="Times New Roman" w:hAnsi="Segoe UI" w:cs="Segoe UI"/>
+          <w:color w:val="24292E"/>
+          <w:sz w:val="24"/>
+          <w:szCs w:val="24"/>
+        </w:rPr>
+        <w:t xml:space="preserve"> we could make use of these images, our model would have done significantly better.</w:t>
       </w:r>
     </w:p>
     <w:p>
@@ -14894,34 +15830,70 @@
           <w:sz w:val="24"/>
           <w:szCs w:val="24"/>
         </w:rPr>
-        <w:t>Hiding unimportant portions of the image. This would help the model learn only the important parts of the image. In theory it should improve the training speed and increase the accuracy</w:t>
-      </w:r>
-      <w:r>
-        <w:rPr>
-          <w:rFonts w:ascii="Segoe UI" w:eastAsia="Times New Roman" w:hAnsi="Segoe UI" w:cs="Segoe UI"/>
-          <w:color w:val="24292E"/>
-          <w:sz w:val="24"/>
-          <w:szCs w:val="24"/>
-        </w:rPr>
-        <w:t>.</w:t>
-      </w:r>
-      <w:r>
-        <w:rPr>
-          <w:rFonts w:ascii="Segoe UI" w:eastAsia="Times New Roman" w:hAnsi="Segoe UI" w:cs="Segoe UI"/>
-          <w:color w:val="24292E"/>
-          <w:sz w:val="24"/>
-          <w:szCs w:val="24"/>
-        </w:rPr>
-        <w:t xml:space="preserve"> </w:t>
-      </w:r>
-      <w:r>
-        <w:rPr>
-          <w:rFonts w:ascii="Segoe UI" w:eastAsia="Times New Roman" w:hAnsi="Segoe UI" w:cs="Segoe UI"/>
-          <w:color w:val="24292E"/>
-          <w:sz w:val="24"/>
-          <w:szCs w:val="24"/>
-        </w:rPr>
-        <w:t xml:space="preserve"> </w:t>
+        <w:t>Another</w:t>
+      </w:r>
+      <w:r>
+        <w:rPr>
+          <w:rFonts w:ascii="Segoe UI" w:eastAsia="Times New Roman" w:hAnsi="Segoe UI" w:cs="Segoe UI"/>
+          <w:color w:val="24292E"/>
+          <w:sz w:val="24"/>
+          <w:szCs w:val="24"/>
+        </w:rPr>
+        <w:t xml:space="preserve"> technique is</w:t>
+      </w:r>
+      <w:r>
+        <w:rPr>
+          <w:rFonts w:ascii="Segoe UI" w:eastAsia="Times New Roman" w:hAnsi="Segoe UI" w:cs="Segoe UI"/>
+          <w:color w:val="24292E"/>
+          <w:sz w:val="24"/>
+          <w:szCs w:val="24"/>
+        </w:rPr>
+        <w:t xml:space="preserve"> the</w:t>
+      </w:r>
+      <w:r>
+        <w:rPr>
+          <w:rFonts w:ascii="Segoe UI" w:eastAsia="Times New Roman" w:hAnsi="Segoe UI" w:cs="Segoe UI"/>
+          <w:color w:val="24292E"/>
+          <w:sz w:val="24"/>
+          <w:szCs w:val="24"/>
+        </w:rPr>
+        <w:t xml:space="preserve"> freezing</w:t>
+      </w:r>
+      <w:r>
+        <w:rPr>
+          <w:rFonts w:ascii="Segoe UI" w:eastAsia="Times New Roman" w:hAnsi="Segoe UI" w:cs="Segoe UI"/>
+          <w:color w:val="24292E"/>
+          <w:sz w:val="24"/>
+          <w:szCs w:val="24"/>
+        </w:rPr>
+        <w:t xml:space="preserve"> of</w:t>
+      </w:r>
+      <w:r>
+        <w:rPr>
+          <w:rFonts w:ascii="Segoe UI" w:eastAsia="Times New Roman" w:hAnsi="Segoe UI" w:cs="Segoe UI"/>
+          <w:color w:val="24292E"/>
+          <w:sz w:val="24"/>
+          <w:szCs w:val="24"/>
+        </w:rPr>
+        <w:t xml:space="preserve"> layers and </w:t>
+      </w:r>
+      <w:r>
+        <w:rPr>
+          <w:rFonts w:ascii="Segoe UI" w:eastAsia="Times New Roman" w:hAnsi="Segoe UI" w:cs="Segoe UI"/>
+          <w:color w:val="24292E"/>
+          <w:sz w:val="24"/>
+          <w:szCs w:val="24"/>
+        </w:rPr>
+        <w:t>re</w:t>
+      </w:r>
+      <w:r>
+        <w:rPr>
+          <w:rFonts w:ascii="Segoe UI" w:eastAsia="Times New Roman" w:hAnsi="Segoe UI" w:cs="Segoe UI"/>
+          <w:color w:val="24292E"/>
+          <w:sz w:val="24"/>
+          <w:szCs w:val="24"/>
+        </w:rPr>
+        <w:t>training them.</w:t>
       </w:r>
     </w:p>
     <w:p>
@@ -14946,17 +15918,16 @@
           <w:sz w:val="24"/>
           <w:szCs w:val="24"/>
         </w:rPr>
-        <w:lastRenderedPageBreak/>
-        <w:t>R</w:t>
-      </w:r>
-      <w:r>
-        <w:rPr>
-          <w:rFonts w:ascii="Segoe UI" w:eastAsia="Times New Roman" w:hAnsi="Segoe UI" w:cs="Segoe UI"/>
-          <w:color w:val="24292E"/>
-          <w:sz w:val="24"/>
-          <w:szCs w:val="24"/>
-        </w:rPr>
-        <w:t>escaling images closer to its original size.</w:t>
+        <w:t>Hiding unimportant portions of the image. This would help the model learn only the important parts of the image. In theory it should improve the training speed and increase the accuracy</w:t>
+      </w:r>
+      <w:r>
+        <w:rPr>
+          <w:rFonts w:ascii="Segoe UI" w:eastAsia="Times New Roman" w:hAnsi="Segoe UI" w:cs="Segoe UI"/>
+          <w:color w:val="24292E"/>
+          <w:sz w:val="24"/>
+          <w:szCs w:val="24"/>
+        </w:rPr>
+        <w:t>.</w:t>
       </w:r>
       <w:r>
         <w:rPr>
@@ -14974,16 +15945,7 @@
           <w:sz w:val="24"/>
           <w:szCs w:val="24"/>
         </w:rPr>
-        <w:t>Important features may have been lost by rescaling them to a 224 x 224</w:t>
-      </w:r>
-      <w:r>
-        <w:rPr>
-          <w:rFonts w:ascii="Segoe UI" w:eastAsia="Times New Roman" w:hAnsi="Segoe UI" w:cs="Segoe UI"/>
-          <w:color w:val="24292E"/>
-          <w:sz w:val="24"/>
-          <w:szCs w:val="24"/>
-        </w:rPr>
-        <w:t xml:space="preserve"> and I did not have the necessary hardware to effectively test this. </w:t>
+        <w:t xml:space="preserve"> </w:t>
       </w:r>
     </w:p>
     <w:p>
@@ -15008,6 +15970,67 @@
           <w:sz w:val="24"/>
           <w:szCs w:val="24"/>
         </w:rPr>
+        <w:t>R</w:t>
+      </w:r>
+      <w:r>
+        <w:rPr>
+          <w:rFonts w:ascii="Segoe UI" w:eastAsia="Times New Roman" w:hAnsi="Segoe UI" w:cs="Segoe UI"/>
+          <w:color w:val="24292E"/>
+          <w:sz w:val="24"/>
+          <w:szCs w:val="24"/>
+        </w:rPr>
+        <w:t>escaling images closer to its original size.</w:t>
+      </w:r>
+      <w:r>
+        <w:rPr>
+          <w:rFonts w:ascii="Segoe UI" w:eastAsia="Times New Roman" w:hAnsi="Segoe UI" w:cs="Segoe UI"/>
+          <w:color w:val="24292E"/>
+          <w:sz w:val="24"/>
+          <w:szCs w:val="24"/>
+        </w:rPr>
+        <w:t xml:space="preserve"> </w:t>
+      </w:r>
+      <w:r>
+        <w:rPr>
+          <w:rFonts w:ascii="Segoe UI" w:eastAsia="Times New Roman" w:hAnsi="Segoe UI" w:cs="Segoe UI"/>
+          <w:color w:val="24292E"/>
+          <w:sz w:val="24"/>
+          <w:szCs w:val="24"/>
+        </w:rPr>
+        <w:t>Important features may have been lost by rescaling them to a 224 x 224</w:t>
+      </w:r>
+      <w:r>
+        <w:rPr>
+          <w:rFonts w:ascii="Segoe UI" w:eastAsia="Times New Roman" w:hAnsi="Segoe UI" w:cs="Segoe UI"/>
+          <w:color w:val="24292E"/>
+          <w:sz w:val="24"/>
+          <w:szCs w:val="24"/>
+        </w:rPr>
+        <w:t xml:space="preserve"> and I did not have the necessary hardware to effectively test this. </w:t>
+      </w:r>
+    </w:p>
+    <w:p>
+      <w:pPr>
+        <w:pStyle w:val="ListParagraph"/>
+        <w:numPr>
+          <w:ilvl w:val="2"/>
+          <w:numId w:val="1"/>
+        </w:numPr>
+        <w:spacing w:after="240" w:line="240" w:lineRule="auto"/>
+        <w:rPr>
+          <w:rFonts w:ascii="Segoe UI" w:eastAsia="Times New Roman" w:hAnsi="Segoe UI" w:cs="Segoe UI"/>
+          <w:color w:val="24292E"/>
+          <w:sz w:val="24"/>
+          <w:szCs w:val="24"/>
+        </w:rPr>
+      </w:pPr>
+      <w:r>
+        <w:rPr>
+          <w:rFonts w:ascii="Segoe UI" w:eastAsia="Times New Roman" w:hAnsi="Segoe UI" w:cs="Segoe UI"/>
+          <w:color w:val="24292E"/>
+          <w:sz w:val="24"/>
+          <w:szCs w:val="24"/>
+        </w:rPr>
         <w:t xml:space="preserve">Decreasing the batch size. </w:t>
       </w:r>
       <w:r>
@@ -15017,43 +16040,25 @@
           <w:sz w:val="24"/>
           <w:szCs w:val="24"/>
         </w:rPr>
-        <w:t>In theory, the model would le</w:t>
-      </w:r>
-      <w:r>
-        <w:rPr>
-          <w:rFonts w:ascii="Segoe UI" w:eastAsia="Times New Roman" w:hAnsi="Segoe UI" w:cs="Segoe UI"/>
-          <w:color w:val="24292E"/>
-          <w:sz w:val="24"/>
-          <w:szCs w:val="24"/>
-        </w:rPr>
-        <w:t>arn</w:t>
-      </w:r>
-      <w:r>
-        <w:rPr>
-          <w:rFonts w:ascii="Segoe UI" w:eastAsia="Times New Roman" w:hAnsi="Segoe UI" w:cs="Segoe UI"/>
-          <w:color w:val="24292E"/>
-          <w:sz w:val="24"/>
-          <w:szCs w:val="24"/>
-        </w:rPr>
-        <w:t xml:space="preserve"> </w:t>
-      </w:r>
-      <w:r>
-        <w:rPr>
-          <w:rFonts w:ascii="Segoe UI" w:eastAsia="Times New Roman" w:hAnsi="Segoe UI" w:cs="Segoe UI"/>
-          <w:color w:val="24292E"/>
-          <w:sz w:val="24"/>
-          <w:szCs w:val="24"/>
-        </w:rPr>
-        <w:t xml:space="preserve">more </w:t>
-      </w:r>
-      <w:r>
-        <w:rPr>
-          <w:rFonts w:ascii="Segoe UI" w:eastAsia="Times New Roman" w:hAnsi="Segoe UI" w:cs="Segoe UI"/>
-          <w:color w:val="24292E"/>
-          <w:sz w:val="24"/>
-          <w:szCs w:val="24"/>
-        </w:rPr>
-        <w:t>features at the cost of training time.</w:t>
+        <w:t xml:space="preserve">In theory, the model would </w:t>
+      </w:r>
+      <w:r>
+        <w:rPr>
+          <w:rFonts w:ascii="Segoe UI" w:eastAsia="Times New Roman" w:hAnsi="Segoe UI" w:cs="Segoe UI"/>
+          <w:color w:val="24292E"/>
+          <w:sz w:val="24"/>
+          <w:szCs w:val="24"/>
+        </w:rPr>
+        <w:t>generalize better</w:t>
+      </w:r>
+      <w:r>
+        <w:rPr>
+          <w:rFonts w:ascii="Segoe UI" w:eastAsia="Times New Roman" w:hAnsi="Segoe UI" w:cs="Segoe UI"/>
+          <w:color w:val="24292E"/>
+          <w:sz w:val="24"/>
+          <w:szCs w:val="24"/>
+        </w:rPr>
+        <w:t xml:space="preserve"> at the cost of training time.</w:t>
       </w:r>
     </w:p>
     <w:p>
@@ -15066,8 +16071,6 @@
           <w:szCs w:val="30"/>
         </w:rPr>
       </w:pPr>
-      <w:bookmarkStart w:id="0" w:name="_GoBack"/>
-      <w:bookmarkEnd w:id="0"/>
     </w:p>
     <w:p>
       <w:pPr>
@@ -15085,6 +16088,7 @@
           <w:sz w:val="30"/>
           <w:szCs w:val="30"/>
         </w:rPr>
+        <w:lastRenderedPageBreak/>
         <w:t>Sources</w:t>
       </w:r>
       <w:r>
@@ -15156,7 +16160,7 @@
         </w:rPr>
         <w:t xml:space="preserve"> Retrieved October 25, 2017, from </w:t>
       </w:r>
-      <w:hyperlink r:id="rId13" w:history="1">
+      <w:hyperlink r:id="rId17" w:history="1">
         <w:r>
           <w:rPr>
             <w:rStyle w:val="Hyperlink"/>
@@ -15205,7 +16209,7 @@
         </w:rPr>
         <w:t xml:space="preserve"> </w:t>
       </w:r>
-      <w:hyperlink r:id="rId14" w:history="1">
+      <w:hyperlink r:id="rId18" w:history="1">
         <w:r>
           <w:rPr>
             <w:rStyle w:val="Hyperlink"/>
@@ -15254,7 +16258,7 @@
         </w:rPr>
         <w:t xml:space="preserve"> </w:t>
       </w:r>
-      <w:hyperlink r:id="rId15" w:history="1">
+      <w:hyperlink r:id="rId19" w:history="1">
         <w:r>
           <w:rPr>
             <w:rStyle w:val="Hyperlink"/>
@@ -15323,7 +16327,7 @@
         </w:rPr>
         <w:t xml:space="preserve"> </w:t>
       </w:r>
-      <w:hyperlink r:id="rId16" w:history="1">
+      <w:hyperlink r:id="rId20" w:history="1">
         <w:r>
           <w:rPr>
             <w:rStyle w:val="Hyperlink"/>
@@ -15401,7 +16405,7 @@
         </w:rPr>
         <w:t xml:space="preserve"> </w:t>
       </w:r>
-      <w:hyperlink r:id="rId17" w:history="1">
+      <w:hyperlink r:id="rId21" w:history="1">
         <w:r>
           <w:rPr>
             <w:rStyle w:val="Hyperlink"/>
@@ -15470,7 +16474,7 @@
         </w:rPr>
         <w:t xml:space="preserve"> </w:t>
       </w:r>
-      <w:hyperlink r:id="rId18" w:history="1">
+      <w:hyperlink r:id="rId22" w:history="1">
         <w:r>
           <w:rPr>
             <w:rStyle w:val="Hyperlink"/>
@@ -15519,7 +16523,7 @@
         </w:rPr>
         <w:t xml:space="preserve"> </w:t>
       </w:r>
-      <w:hyperlink r:id="rId19" w:history="1">
+      <w:hyperlink r:id="rId23" w:history="1">
         <w:r>
           <w:rPr>
             <w:rStyle w:val="Hyperlink"/>
@@ -15588,7 +16592,7 @@
         </w:rPr>
         <w:t xml:space="preserve"> </w:t>
       </w:r>
-      <w:hyperlink r:id="rId20" w:history="1">
+      <w:hyperlink r:id="rId24" w:history="1">
         <w:r>
           <w:rPr>
             <w:rStyle w:val="Hyperlink"/>
@@ -15670,7 +16674,7 @@
         </w:rPr>
         <w:t xml:space="preserve"> 26,2017 from </w:t>
       </w:r>
-      <w:hyperlink r:id="rId21" w:history="1">
+      <w:hyperlink r:id="rId25" w:history="1">
         <w:r>
           <w:rPr>
             <w:rStyle w:val="Hyperlink"/>
@@ -15719,7 +16723,7 @@
         </w:rPr>
         <w:t xml:space="preserve"> </w:t>
       </w:r>
-      <w:hyperlink r:id="rId22" w:history="1">
+      <w:hyperlink r:id="rId26" w:history="1">
         <w:r>
           <w:rPr>
             <w:rStyle w:val="Hyperlink"/>
@@ -15770,7 +16774,7 @@
         </w:rPr>
         <w:t xml:space="preserve">). Evaluating a classification model. Retrieved October 30,2017, from </w:t>
       </w:r>
-      <w:hyperlink r:id="rId23" w:history="1">
+      <w:hyperlink r:id="rId27" w:history="1">
         <w:r>
           <w:rPr>
             <w:rStyle w:val="Hyperlink"/>
@@ -15821,7 +16825,7 @@
         </w:rPr>
         <w:t xml:space="preserve">). In BMVA. Retrieved October 30,2017, from </w:t>
       </w:r>
-      <w:hyperlink r:id="rId24" w:history="1">
+      <w:hyperlink r:id="rId28" w:history="1">
         <w:r>
           <w:rPr>
             <w:rStyle w:val="Hyperlink"/>
@@ -15850,7 +16854,6 @@
           <w:sz w:val="24"/>
           <w:szCs w:val="24"/>
         </w:rPr>
-        <w:lastRenderedPageBreak/>
         <w:t>Quick History of Machine Vision. (</w:t>
       </w:r>
       <w:proofErr w:type="spellStart"/>
@@ -15873,7 +16876,7 @@
         </w:rPr>
         <w:t xml:space="preserve">). In EPIC systems. Retrieved October 30,2017, from </w:t>
       </w:r>
-      <w:hyperlink r:id="rId25" w:history="1">
+      <w:hyperlink r:id="rId29" w:history="1">
         <w:r>
           <w:rPr>
             <w:rStyle w:val="Hyperlink"/>
@@ -15964,7 +16967,7 @@
         </w:rPr>
         <w:t xml:space="preserve">). Introduction to computer vision. Retrieved October 30,2017, from </w:t>
       </w:r>
-      <w:hyperlink r:id="rId26" w:history="1">
+      <w:hyperlink r:id="rId30" w:history="1">
         <w:r>
           <w:rPr>
             <w:rStyle w:val="Hyperlink"/>
@@ -16024,7 +17027,7 @@
         </w:rPr>
         <w:t xml:space="preserve">) Computer vision: Evolution and Promise. Retrieved October 30,2017, from </w:t>
       </w:r>
-      <w:hyperlink r:id="rId27" w:history="1">
+      <w:hyperlink r:id="rId31" w:history="1">
         <w:r>
           <w:rPr>
             <w:rStyle w:val="Hyperlink"/>
@@ -16062,7 +17065,7 @@
   <w:abstractNum w:abstractNumId="0" w15:restartNumberingAfterBreak="0">
     <w:nsid w:val="0C140282"/>
     <w:multiLevelType w:val="hybridMultilevel"/>
-    <w:tmpl w:val="4AB6B6F8"/>
+    <w:tmpl w:val="A43E6772"/>
     <w:lvl w:ilvl="0" w:tplc="D8B07514">
       <w:start w:val="1"/>
       <w:numFmt w:val="upperRoman"/>
@@ -16089,14 +17092,14 @@
         <w:rFonts w:hint="default"/>
       </w:rPr>
     </w:lvl>
-    <w:lvl w:ilvl="2" w:tplc="13400670">
+    <w:lvl w:ilvl="2" w:tplc="2744B110">
       <w:start w:val="1"/>
       <w:numFmt w:val="decimal"/>
       <w:suff w:val="space"/>
       <w:lvlText w:val="%3."/>
       <w:lvlJc w:val="left"/>
       <w:pPr>
-        <w:ind w:left="1980" w:hanging="360"/>
+        <w:ind w:left="1080" w:hanging="360"/>
       </w:pPr>
       <w:rPr>
         <w:rFonts w:hint="default"/>
@@ -16518,15 +17521,15 @@
   <w:abstractNum w:abstractNumId="5" w15:restartNumberingAfterBreak="0">
     <w:nsid w:val="42C41188"/>
     <w:multiLevelType w:val="hybridMultilevel"/>
-    <w:tmpl w:val="A946888C"/>
-    <w:lvl w:ilvl="0" w:tplc="13400670">
+    <w:tmpl w:val="5B58B192"/>
+    <w:lvl w:ilvl="0" w:tplc="E2988352">
       <w:start w:val="1"/>
       <w:numFmt w:val="decimal"/>
       <w:suff w:val="space"/>
       <w:lvlText w:val="%1."/>
       <w:lvlJc w:val="left"/>
       <w:pPr>
-        <w:ind w:left="2520" w:hanging="360"/>
+        <w:ind w:left="1080" w:hanging="360"/>
       </w:pPr>
       <w:rPr>
         <w:rFonts w:hint="default"/>
@@ -16788,18 +17791,18 @@
   <w:abstractNum w:abstractNumId="8" w15:restartNumberingAfterBreak="0">
     <w:nsid w:val="5BFB6416"/>
     <w:multiLevelType w:val="hybridMultilevel"/>
-    <w:tmpl w:val="BCC8E01A"/>
-    <w:lvl w:ilvl="0" w:tplc="13400670">
+    <w:tmpl w:val="E6D2A9BC"/>
+    <w:lvl w:ilvl="0" w:tplc="3FF87C5A">
       <w:start w:val="1"/>
       <w:numFmt w:val="decimal"/>
       <w:suff w:val="space"/>
       <w:lvlText w:val="%1."/>
       <w:lvlJc w:val="left"/>
       <w:pPr>
-        <w:ind w:left="1980" w:hanging="360"/>
+        <w:ind w:left="1080" w:hanging="360"/>
       </w:pPr>
       <w:rPr>
-        <w:rFonts w:hint="default"/>
+        <w:rFonts w:ascii="Segoe UI" w:eastAsia="Times New Roman" w:hAnsi="Segoe UI" w:cs="Segoe UI"/>
       </w:rPr>
     </w:lvl>
     <w:lvl w:ilvl="1" w:tplc="04090019" w:tentative="1">
@@ -16808,7 +17811,7 @@
       <w:lvlText w:val="%2."/>
       <w:lvlJc w:val="left"/>
       <w:pPr>
-        <w:ind w:left="1440" w:hanging="360"/>
+        <w:ind w:left="1530" w:hanging="360"/>
       </w:pPr>
     </w:lvl>
     <w:lvl w:ilvl="2" w:tplc="0409001B" w:tentative="1">
@@ -16817,7 +17820,7 @@
       <w:lvlText w:val="%3."/>
       <w:lvlJc w:val="right"/>
       <w:pPr>
-        <w:ind w:left="2160" w:hanging="180"/>
+        <w:ind w:left="2250" w:hanging="180"/>
       </w:pPr>
     </w:lvl>
     <w:lvl w:ilvl="3" w:tplc="0409000F" w:tentative="1">
@@ -16826,7 +17829,7 @@
       <w:lvlText w:val="%4."/>
       <w:lvlJc w:val="left"/>
       <w:pPr>
-        <w:ind w:left="2880" w:hanging="360"/>
+        <w:ind w:left="2970" w:hanging="360"/>
       </w:pPr>
     </w:lvl>
     <w:lvl w:ilvl="4" w:tplc="04090019" w:tentative="1">
@@ -16835,7 +17838,7 @@
       <w:lvlText w:val="%5."/>
       <w:lvlJc w:val="left"/>
       <w:pPr>
-        <w:ind w:left="3600" w:hanging="360"/>
+        <w:ind w:left="3690" w:hanging="360"/>
       </w:pPr>
     </w:lvl>
     <w:lvl w:ilvl="5" w:tplc="0409001B" w:tentative="1">
@@ -16844,7 +17847,7 @@
       <w:lvlText w:val="%6."/>
       <w:lvlJc w:val="right"/>
       <w:pPr>
-        <w:ind w:left="4320" w:hanging="180"/>
+        <w:ind w:left="4410" w:hanging="180"/>
       </w:pPr>
     </w:lvl>
     <w:lvl w:ilvl="6" w:tplc="0409000F" w:tentative="1">
@@ -16853,7 +17856,7 @@
       <w:lvlText w:val="%7."/>
       <w:lvlJc w:val="left"/>
       <w:pPr>
-        <w:ind w:left="5040" w:hanging="360"/>
+        <w:ind w:left="5130" w:hanging="360"/>
       </w:pPr>
     </w:lvl>
     <w:lvl w:ilvl="7" w:tplc="04090019" w:tentative="1">
@@ -16862,7 +17865,7 @@
       <w:lvlText w:val="%8."/>
       <w:lvlJc w:val="left"/>
       <w:pPr>
-        <w:ind w:left="5760" w:hanging="360"/>
+        <w:ind w:left="5850" w:hanging="360"/>
       </w:pPr>
     </w:lvl>
     <w:lvl w:ilvl="8" w:tplc="0409001B" w:tentative="1">
@@ -16871,7 +17874,7 @@
       <w:lvlText w:val="%9."/>
       <w:lvlJc w:val="right"/>
       <w:pPr>
-        <w:ind w:left="6480" w:hanging="180"/>
+        <w:ind w:left="6570" w:hanging="180"/>
       </w:pPr>
     </w:lvl>
   </w:abstractNum>
@@ -16885,7 +17888,7 @@
       <w:lvlText w:val="%1."/>
       <w:lvlJc w:val="left"/>
       <w:pPr>
-        <w:ind w:left="648" w:hanging="360"/>
+        <w:ind w:left="1008" w:hanging="360"/>
       </w:pPr>
       <w:rPr>
         <w:rFonts w:hint="default"/>
@@ -16897,7 +17900,7 @@
       <w:lvlText w:val="%2."/>
       <w:lvlJc w:val="left"/>
       <w:pPr>
-        <w:ind w:left="1368" w:hanging="360"/>
+        <w:ind w:left="1728" w:hanging="360"/>
       </w:pPr>
     </w:lvl>
     <w:lvl w:ilvl="2" w:tplc="0409001B" w:tentative="1">
@@ -16906,7 +17909,7 @@
       <w:lvlText w:val="%3."/>
       <w:lvlJc w:val="right"/>
       <w:pPr>
-        <w:ind w:left="2088" w:hanging="180"/>
+        <w:ind w:left="2448" w:hanging="180"/>
       </w:pPr>
     </w:lvl>
     <w:lvl w:ilvl="3" w:tplc="0409000F" w:tentative="1">
@@ -16915,7 +17918,7 @@
       <w:lvlText w:val="%4."/>
       <w:lvlJc w:val="left"/>
       <w:pPr>
-        <w:ind w:left="2808" w:hanging="360"/>
+        <w:ind w:left="3168" w:hanging="360"/>
       </w:pPr>
     </w:lvl>
     <w:lvl w:ilvl="4" w:tplc="04090019" w:tentative="1">
@@ -16924,7 +17927,7 @@
       <w:lvlText w:val="%5."/>
       <w:lvlJc w:val="left"/>
       <w:pPr>
-        <w:ind w:left="3528" w:hanging="360"/>
+        <w:ind w:left="3888" w:hanging="360"/>
       </w:pPr>
     </w:lvl>
     <w:lvl w:ilvl="5" w:tplc="0409001B" w:tentative="1">
@@ -16933,7 +17936,7 @@
       <w:lvlText w:val="%6."/>
       <w:lvlJc w:val="right"/>
       <w:pPr>
-        <w:ind w:left="4248" w:hanging="180"/>
+        <w:ind w:left="4608" w:hanging="180"/>
       </w:pPr>
     </w:lvl>
     <w:lvl w:ilvl="6" w:tplc="0409000F" w:tentative="1">
@@ -16942,7 +17945,7 @@
       <w:lvlText w:val="%7."/>
       <w:lvlJc w:val="left"/>
       <w:pPr>
-        <w:ind w:left="4968" w:hanging="360"/>
+        <w:ind w:left="5328" w:hanging="360"/>
       </w:pPr>
     </w:lvl>
     <w:lvl w:ilvl="7" w:tplc="04090019" w:tentative="1">
@@ -16951,7 +17954,7 @@
       <w:lvlText w:val="%8."/>
       <w:lvlJc w:val="left"/>
       <w:pPr>
-        <w:ind w:left="5688" w:hanging="360"/>
+        <w:ind w:left="6048" w:hanging="360"/>
       </w:pPr>
     </w:lvl>
     <w:lvl w:ilvl="8" w:tplc="0409001B" w:tentative="1">
@@ -16960,7 +17963,7 @@
       <w:lvlText w:val="%9."/>
       <w:lvlJc w:val="right"/>
       <w:pPr>
-        <w:ind w:left="6408" w:hanging="180"/>
+        <w:ind w:left="6768" w:hanging="180"/>
       </w:pPr>
     </w:lvl>
   </w:abstractNum>
@@ -17191,7 +18194,7 @@
       </w:lvl>
     </w:lvlOverride>
     <w:lvlOverride w:ilvl="2">
-      <w:lvl w:ilvl="2" w:tplc="13400670">
+      <w:lvl w:ilvl="2" w:tplc="2744B110">
         <w:start w:val="1"/>
         <w:numFmt w:val="lowerRoman"/>
         <w:lvlText w:val="%3."/>
@@ -18289,7 +19292,7 @@
 </file>
 
 <file path=customXml/itemProps1.xml><?xml version="1.0" encoding="utf-8"?>
-<ds:datastoreItem xmlns:ds="http://schemas.openxmlformats.org/officeDocument/2006/customXml" ds:itemID="{01D256F6-0C5F-4B46-A0FD-49446F6D3999}">
+<ds:datastoreItem xmlns:ds="http://schemas.openxmlformats.org/officeDocument/2006/customXml" ds:itemID="{642E758B-250B-4A7C-BD92-0786860AB191}">
   <ds:schemaRefs>
     <ds:schemaRef ds:uri="http://schemas.openxmlformats.org/officeDocument/2006/bibliography"/>
   </ds:schemaRefs>

</xml_diff>